<commit_message>
feat(be): add a cover sheet to the pdf export
</commit_message>
<xml_diff>
--- a/document-merge-service/kt_bern/templatefiles/audit-form.docx
+++ b/document-merge-service/kt_bern/templatefiles/audit-form.docx
@@ -23,6 +23,1560 @@
         <w:t>{{ caseType }}</w:t>
         <w:br/>
         <w:t>{{ caseId }}</w:t>
+      </w:r>
+    </w:p>
+    <w:p>
+      <w:pPr>
+        <w:pStyle w:val="Title"/>
+        <w:widowControl w:val="false"/>
+        <w:suppressAutoHyphens w:val="true"/>
+        <w:spacing w:before="240" w:after="1440"/>
+        <w:ind w:left="4820" w:hanging="0"/>
+        <w:jc w:val="left"/>
+        <w:rPr>
+          <w:rFonts w:cs="Arial"/>
+          <w:sz w:val="48"/>
+          <w:szCs w:val="44"/>
+          <w:lang w:val="fr-CH"/>
+        </w:rPr>
+      </w:pPr>
+      <w:r>
+        <w:rPr>
+          <w:rFonts w:cs="Arial"/>
+          <w:sz w:val="48"/>
+          <w:szCs w:val="44"/>
+          <w:lang w:val="fr-CH"/>
+        </w:rPr>
+      </w:r>
+    </w:p>
+    <w:p>
+      <w:pPr>
+        <w:pStyle w:val="Normal"/>
+        <w:widowControl w:val="false"/>
+        <w:suppressAutoHyphens w:val="true"/>
+        <w:rPr>
+          <w:rFonts w:ascii="Liberation Sans" w:hAnsi="Liberation Sans" w:cs="Arial"/>
+          <w:color w:val="C0504D" w:themeColor="accent2"/>
+          <w:sz w:val="18"/>
+          <w:szCs w:val="18"/>
+          <w:lang w:val="fr-CH"/>
+        </w:rPr>
+      </w:pPr>
+      <w:r>
+        <w:rPr>
+          <w:rFonts w:cs="Arial" w:ascii="Liberation Sans" w:hAnsi="Liberation Sans"/>
+          <w:color w:val="C0504D" w:themeColor="accent2"/>
+          <w:sz w:val="18"/>
+          <w:szCs w:val="18"/>
+          <w:lang w:val="fr-CH"/>
+        </w:rPr>
+        <w:softHyphen/>
+      </w:r>
+    </w:p>
+    <w:tbl>
+      <w:tblPr>
+        <w:tblW w:w="8929" w:type="dxa"/>
+        <w:jc w:val="left"/>
+        <w:tblInd w:w="55" w:type="dxa"/>
+        <w:tblCellMar>
+          <w:top w:w="55" w:type="dxa"/>
+          <w:left w:w="55" w:type="dxa"/>
+          <w:bottom w:w="55" w:type="dxa"/>
+          <w:right w:w="55" w:type="dxa"/>
+        </w:tblCellMar>
+      </w:tblPr>
+      <w:tblGrid>
+        <w:gridCol w:w="3872"/>
+        <w:gridCol w:w="271"/>
+        <w:gridCol w:w="4786"/>
+      </w:tblGrid>
+      <w:tr>
+        <w:trPr/>
+        <w:tc>
+          <w:tcPr>
+            <w:tcW w:w="3872" w:type="dxa"/>
+            <w:tcBorders/>
+          </w:tcPr>
+          <w:p>
+            <w:pPr>
+              <w:pStyle w:val="Heading3"/>
+              <w:numPr>
+                <w:ilvl w:val="2"/>
+                <w:numId w:val="4"/>
+              </w:numPr>
+              <w:suppressAutoHyphens w:val="true"/>
+              <w:spacing w:before="0" w:after="0"/>
+              <w:ind w:right="176" w:hanging="0"/>
+              <w:rPr/>
+            </w:pPr>
+            <w:r>
+              <w:rPr>
+                <w:rFonts w:cs="Arial" w:ascii="Liberation Sans" w:hAnsi="Liberation Sans"/>
+                <w:sz w:val="18"/>
+                <w:szCs w:val="18"/>
+                <w:lang w:val="fr-CH"/>
+              </w:rPr>
+              <w:t>{{ addressHeaderLabel }}</w:t>
+            </w:r>
+          </w:p>
+        </w:tc>
+        <w:tc>
+          <w:tcPr>
+            <w:tcW w:w="271" w:type="dxa"/>
+            <w:tcBorders/>
+          </w:tcPr>
+          <w:p>
+            <w:pPr>
+              <w:pStyle w:val="Heading3"/>
+              <w:numPr>
+                <w:ilvl w:val="2"/>
+                <w:numId w:val="4"/>
+              </w:numPr>
+              <w:suppressAutoHyphens w:val="true"/>
+              <w:spacing w:before="0" w:after="0"/>
+              <w:ind w:right="176" w:hanging="0"/>
+              <w:rPr/>
+            </w:pPr>
+            <w:r>
+              <w:rPr/>
+            </w:r>
+          </w:p>
+        </w:tc>
+        <w:tc>
+          <w:tcPr>
+            <w:tcW w:w="4786" w:type="dxa"/>
+            <w:tcBorders/>
+          </w:tcPr>
+          <w:p>
+            <w:pPr>
+              <w:pStyle w:val="Heading3"/>
+              <w:numPr>
+                <w:ilvl w:val="2"/>
+                <w:numId w:val="4"/>
+              </w:numPr>
+              <w:suppressAutoHyphens w:val="true"/>
+              <w:spacing w:before="0" w:after="0"/>
+              <w:ind w:right="176" w:hanging="0"/>
+              <w:rPr/>
+            </w:pPr>
+            <w:r>
+              <w:rPr>
+                <w:rFonts w:cs="Arial" w:ascii="Liberation Sans" w:hAnsi="Liberation Sans"/>
+                <w:sz w:val="18"/>
+                <w:szCs w:val="18"/>
+                <w:lang w:val="fr-CH"/>
+              </w:rPr>
+              <w:t>{{ p</w:t>
+            </w:r>
+            <w:r>
+              <w:rPr>
+                <w:rFonts w:cs="Arial" w:ascii="Liberation Sans" w:hAnsi="Liberation Sans"/>
+                <w:sz w:val="18"/>
+                <w:szCs w:val="18"/>
+                <w:lang w:val="fr-CH"/>
+              </w:rPr>
+              <w:t>lot</w:t>
+            </w:r>
+            <w:r>
+              <w:rPr>
+                <w:rFonts w:cs="Arial" w:ascii="Liberation Sans" w:hAnsi="Liberation Sans"/>
+                <w:sz w:val="18"/>
+                <w:szCs w:val="18"/>
+                <w:lang w:val="fr-CH"/>
+              </w:rPr>
+              <w:t>sHeaderLabel }}</w:t>
+            </w:r>
+          </w:p>
+        </w:tc>
+      </w:tr>
+      <w:tr>
+        <w:trPr/>
+        <w:tc>
+          <w:tcPr>
+            <w:tcW w:w="3872" w:type="dxa"/>
+            <w:tcBorders/>
+          </w:tcPr>
+          <w:p>
+            <w:pPr>
+              <w:pStyle w:val="TableContents"/>
+              <w:rPr>
+                <w:rFonts w:ascii="Liberation Sans" w:hAnsi="Liberation Sans" w:eastAsia="Noto Sans CJK SC Regular" w:cs="Arial"/>
+                <w:b w:val="false"/>
+                <w:b w:val="false"/>
+                <w:bCs w:val="false"/>
+                <w:color w:val="auto"/>
+                <w:kern w:val="2"/>
+                <w:sz w:val="18"/>
+                <w:szCs w:val="18"/>
+                <w:lang w:val="fr-CH" w:eastAsia="zh-CN" w:bidi="hi-IN"/>
+              </w:rPr>
+            </w:pPr>
+            <w:r>
+              <w:rPr>
+                <w:rFonts w:eastAsia="Noto Sans CJK SC Regular" w:cs="Arial" w:ascii="Liberation Sans" w:hAnsi="Liberation Sans"/>
+                <w:b w:val="false"/>
+                <w:bCs w:val="false"/>
+                <w:color w:val="auto"/>
+                <w:kern w:val="2"/>
+                <w:sz w:val="18"/>
+                <w:szCs w:val="18"/>
+                <w:lang w:val="fr-CH" w:eastAsia="zh-CN" w:bidi="hi-IN"/>
+              </w:rPr>
+              <w:t>{% if addressHeader %}{{ addressHeader }}{% else%}-{% endif %}</w:t>
+            </w:r>
+          </w:p>
+        </w:tc>
+        <w:tc>
+          <w:tcPr>
+            <w:tcW w:w="271" w:type="dxa"/>
+            <w:tcBorders/>
+          </w:tcPr>
+          <w:p>
+            <w:pPr>
+              <w:pStyle w:val="TableContents"/>
+              <w:rPr>
+                <w:rFonts w:ascii="Liberation Sans" w:hAnsi="Liberation Sans" w:eastAsia="Noto Sans CJK SC Regular" w:cs="Arial"/>
+                <w:b w:val="false"/>
+                <w:b w:val="false"/>
+                <w:bCs w:val="false"/>
+                <w:color w:val="auto"/>
+                <w:kern w:val="2"/>
+                <w:sz w:val="18"/>
+                <w:szCs w:val="18"/>
+                <w:lang w:val="fr-CH" w:eastAsia="zh-CN" w:bidi="hi-IN"/>
+              </w:rPr>
+            </w:pPr>
+            <w:r>
+              <w:rPr>
+                <w:rFonts w:eastAsia="Noto Sans CJK SC Regular" w:cs="Arial" w:ascii="Liberation Sans" w:hAnsi="Liberation Sans"/>
+                <w:b w:val="false"/>
+                <w:bCs w:val="false"/>
+                <w:color w:val="auto"/>
+                <w:kern w:val="2"/>
+                <w:sz w:val="18"/>
+                <w:szCs w:val="18"/>
+                <w:lang w:val="fr-CH" w:eastAsia="zh-CN" w:bidi="hi-IN"/>
+              </w:rPr>
+            </w:r>
+          </w:p>
+        </w:tc>
+        <w:tc>
+          <w:tcPr>
+            <w:tcW w:w="4786" w:type="dxa"/>
+            <w:tcBorders/>
+          </w:tcPr>
+          <w:p>
+            <w:pPr>
+              <w:pStyle w:val="TableContents"/>
+              <w:rPr>
+                <w:rFonts w:ascii="Liberation Sans" w:hAnsi="Liberation Sans" w:eastAsia="Noto Sans CJK SC Regular" w:cs="Arial"/>
+                <w:b w:val="false"/>
+                <w:b w:val="false"/>
+                <w:bCs w:val="false"/>
+                <w:color w:val="auto"/>
+                <w:kern w:val="2"/>
+                <w:sz w:val="18"/>
+                <w:szCs w:val="18"/>
+                <w:lang w:val="fr-CH" w:eastAsia="zh-CN" w:bidi="hi-IN"/>
+              </w:rPr>
+            </w:pPr>
+            <w:r>
+              <w:rPr>
+                <w:rFonts w:eastAsia="Noto Sans CJK SC Regular" w:cs="Arial" w:ascii="Liberation Sans" w:hAnsi="Liberation Sans"/>
+                <w:b w:val="false"/>
+                <w:bCs w:val="false"/>
+                <w:color w:val="auto"/>
+                <w:kern w:val="2"/>
+                <w:sz w:val="18"/>
+                <w:szCs w:val="18"/>
+                <w:lang w:val="fr-CH" w:eastAsia="zh-CN" w:bidi="hi-IN"/>
+              </w:rPr>
+              <w:t>{% if p</w:t>
+            </w:r>
+            <w:r>
+              <w:rPr>
+                <w:rFonts w:eastAsia="Noto Sans CJK SC Regular" w:cs="Arial" w:ascii="Liberation Sans" w:hAnsi="Liberation Sans"/>
+                <w:b w:val="false"/>
+                <w:bCs w:val="false"/>
+                <w:color w:val="auto"/>
+                <w:kern w:val="2"/>
+                <w:sz w:val="18"/>
+                <w:szCs w:val="18"/>
+                <w:lang w:val="fr-CH" w:eastAsia="zh-CN" w:bidi="hi-IN"/>
+              </w:rPr>
+              <w:t>lot</w:t>
+            </w:r>
+            <w:r>
+              <w:rPr>
+                <w:rFonts w:eastAsia="Noto Sans CJK SC Regular" w:cs="Arial" w:ascii="Liberation Sans" w:hAnsi="Liberation Sans"/>
+                <w:b w:val="false"/>
+                <w:bCs w:val="false"/>
+                <w:color w:val="auto"/>
+                <w:kern w:val="2"/>
+                <w:sz w:val="18"/>
+                <w:szCs w:val="18"/>
+                <w:lang w:val="fr-CH" w:eastAsia="zh-CN" w:bidi="hi-IN"/>
+              </w:rPr>
+              <w:t>sHeader%}{{ p</w:t>
+            </w:r>
+            <w:r>
+              <w:rPr>
+                <w:rFonts w:eastAsia="Noto Sans CJK SC Regular" w:cs="Arial" w:ascii="Liberation Sans" w:hAnsi="Liberation Sans"/>
+                <w:b w:val="false"/>
+                <w:bCs w:val="false"/>
+                <w:color w:val="auto"/>
+                <w:kern w:val="2"/>
+                <w:sz w:val="18"/>
+                <w:szCs w:val="18"/>
+                <w:lang w:val="fr-CH" w:eastAsia="zh-CN" w:bidi="hi-IN"/>
+              </w:rPr>
+              <w:t>lots</w:t>
+            </w:r>
+            <w:r>
+              <w:rPr>
+                <w:rFonts w:eastAsia="Noto Sans CJK SC Regular" w:cs="Arial" w:ascii="Liberation Sans" w:hAnsi="Liberation Sans"/>
+                <w:b w:val="false"/>
+                <w:bCs w:val="false"/>
+                <w:color w:val="auto"/>
+                <w:kern w:val="2"/>
+                <w:sz w:val="18"/>
+                <w:szCs w:val="18"/>
+                <w:lang w:val="fr-CH" w:eastAsia="zh-CN" w:bidi="hi-IN"/>
+              </w:rPr>
+              <w:t>Header }}{% else %}-{% endif%}</w:t>
+            </w:r>
+          </w:p>
+        </w:tc>
+      </w:tr>
+      <w:tr>
+        <w:trPr/>
+        <w:tc>
+          <w:tcPr>
+            <w:tcW w:w="3872" w:type="dxa"/>
+            <w:tcBorders/>
+          </w:tcPr>
+          <w:p>
+            <w:pPr>
+              <w:pStyle w:val="TableContents"/>
+              <w:rPr>
+                <w:rFonts w:ascii="Liberation Sans" w:hAnsi="Liberation Sans" w:eastAsia="Noto Sans CJK SC Regular" w:cs="Arial"/>
+                <w:b w:val="false"/>
+                <w:b w:val="false"/>
+                <w:bCs w:val="false"/>
+                <w:color w:val="auto"/>
+                <w:kern w:val="2"/>
+                <w:sz w:val="18"/>
+                <w:szCs w:val="18"/>
+                <w:lang w:val="fr-CH" w:eastAsia="zh-CN" w:bidi="hi-IN"/>
+              </w:rPr>
+            </w:pPr>
+            <w:r>
+              <w:rPr>
+                <w:rFonts w:eastAsia="Noto Sans CJK SC Regular" w:cs="Arial" w:ascii="Liberation Sans" w:hAnsi="Liberation Sans"/>
+                <w:b w:val="false"/>
+                <w:bCs w:val="false"/>
+                <w:color w:val="auto"/>
+                <w:kern w:val="2"/>
+                <w:sz w:val="18"/>
+                <w:szCs w:val="18"/>
+                <w:lang w:val="fr-CH" w:eastAsia="zh-CN" w:bidi="hi-IN"/>
+              </w:rPr>
+            </w:r>
+          </w:p>
+        </w:tc>
+        <w:tc>
+          <w:tcPr>
+            <w:tcW w:w="271" w:type="dxa"/>
+            <w:tcBorders/>
+          </w:tcPr>
+          <w:p>
+            <w:pPr>
+              <w:pStyle w:val="TableContents"/>
+              <w:rPr>
+                <w:rFonts w:ascii="Liberation Sans" w:hAnsi="Liberation Sans" w:eastAsia="Noto Sans CJK SC Regular" w:cs="Arial"/>
+                <w:b w:val="false"/>
+                <w:b w:val="false"/>
+                <w:bCs w:val="false"/>
+                <w:color w:val="auto"/>
+                <w:kern w:val="2"/>
+                <w:sz w:val="18"/>
+                <w:szCs w:val="18"/>
+                <w:lang w:val="fr-CH" w:eastAsia="zh-CN" w:bidi="hi-IN"/>
+              </w:rPr>
+            </w:pPr>
+            <w:r>
+              <w:rPr>
+                <w:rFonts w:eastAsia="Noto Sans CJK SC Regular" w:cs="Arial" w:ascii="Liberation Sans" w:hAnsi="Liberation Sans"/>
+                <w:b w:val="false"/>
+                <w:bCs w:val="false"/>
+                <w:color w:val="auto"/>
+                <w:kern w:val="2"/>
+                <w:sz w:val="18"/>
+                <w:szCs w:val="18"/>
+                <w:lang w:val="fr-CH" w:eastAsia="zh-CN" w:bidi="hi-IN"/>
+              </w:rPr>
+            </w:r>
+          </w:p>
+        </w:tc>
+        <w:tc>
+          <w:tcPr>
+            <w:tcW w:w="4786" w:type="dxa"/>
+            <w:tcBorders/>
+          </w:tcPr>
+          <w:p>
+            <w:pPr>
+              <w:pStyle w:val="TableContents"/>
+              <w:rPr/>
+            </w:pPr>
+            <w:r>
+              <w:rPr/>
+            </w:r>
+          </w:p>
+        </w:tc>
+      </w:tr>
+      <w:tr>
+        <w:trPr/>
+        <w:tc>
+          <w:tcPr>
+            <w:tcW w:w="3872" w:type="dxa"/>
+            <w:tcBorders/>
+          </w:tcPr>
+          <w:p>
+            <w:pPr>
+              <w:pStyle w:val="Heading3"/>
+              <w:numPr>
+                <w:ilvl w:val="2"/>
+                <w:numId w:val="4"/>
+              </w:numPr>
+              <w:suppressAutoHyphens w:val="true"/>
+              <w:spacing w:before="0" w:after="0"/>
+              <w:ind w:right="176" w:hanging="0"/>
+              <w:rPr>
+                <w:rFonts w:ascii="Liberation Sans" w:hAnsi="Liberation Sans" w:eastAsia="Noto Sans CJK SC Regular" w:cs="Arial"/>
+                <w:b/>
+                <w:b/>
+                <w:bCs/>
+                <w:color w:val="auto"/>
+                <w:kern w:val="2"/>
+                <w:sz w:val="18"/>
+                <w:szCs w:val="18"/>
+                <w:lang w:val="fr-CH" w:eastAsia="zh-CN" w:bidi="hi-IN"/>
+              </w:rPr>
+            </w:pPr>
+            <w:r>
+              <w:rPr>
+                <w:rFonts w:eastAsia="Noto Sans CJK SC Regular" w:cs="Arial" w:ascii="Liberation Sans" w:hAnsi="Liberation Sans"/>
+                <w:b/>
+                <w:bCs/>
+                <w:color w:val="auto"/>
+                <w:kern w:val="2"/>
+                <w:sz w:val="18"/>
+                <w:szCs w:val="18"/>
+                <w:lang w:val="fr-CH" w:eastAsia="zh-CN" w:bidi="hi-IN"/>
+              </w:rPr>
+              <w:t>{{ applicantHeaderLabel }}</w:t>
+            </w:r>
+          </w:p>
+        </w:tc>
+        <w:tc>
+          <w:tcPr>
+            <w:tcW w:w="271" w:type="dxa"/>
+            <w:tcBorders/>
+          </w:tcPr>
+          <w:p>
+            <w:pPr>
+              <w:pStyle w:val="Heading3"/>
+              <w:numPr>
+                <w:ilvl w:val="2"/>
+                <w:numId w:val="4"/>
+              </w:numPr>
+              <w:suppressAutoHyphens w:val="true"/>
+              <w:spacing w:before="0" w:after="0"/>
+              <w:ind w:right="176" w:hanging="0"/>
+              <w:rPr/>
+            </w:pPr>
+            <w:r>
+              <w:rPr/>
+            </w:r>
+          </w:p>
+        </w:tc>
+        <w:tc>
+          <w:tcPr>
+            <w:tcW w:w="4786" w:type="dxa"/>
+            <w:tcBorders/>
+          </w:tcPr>
+          <w:p>
+            <w:pPr>
+              <w:pStyle w:val="Heading3"/>
+              <w:numPr>
+                <w:ilvl w:val="2"/>
+                <w:numId w:val="4"/>
+              </w:numPr>
+              <w:suppressAutoHyphens w:val="true"/>
+              <w:spacing w:before="0" w:after="0"/>
+              <w:ind w:right="176" w:hanging="0"/>
+              <w:rPr>
+                <w:rFonts w:ascii="Liberation Sans" w:hAnsi="Liberation Sans" w:eastAsia="Noto Sans CJK SC Regular" w:cs="Arial"/>
+                <w:b/>
+                <w:b/>
+                <w:bCs/>
+                <w:color w:val="auto"/>
+                <w:kern w:val="2"/>
+                <w:sz w:val="18"/>
+                <w:szCs w:val="18"/>
+                <w:lang w:val="fr-CH" w:eastAsia="zh-CN" w:bidi="hi-IN"/>
+              </w:rPr>
+            </w:pPr>
+            <w:r>
+              <w:rPr>
+                <w:rFonts w:eastAsia="Noto Sans CJK SC Regular" w:cs="Arial" w:ascii="Liberation Sans" w:hAnsi="Liberation Sans"/>
+                <w:b/>
+                <w:bCs/>
+                <w:color w:val="auto"/>
+                <w:kern w:val="2"/>
+                <w:sz w:val="18"/>
+                <w:szCs w:val="18"/>
+                <w:lang w:val="fr-CH" w:eastAsia="zh-CN" w:bidi="hi-IN"/>
+              </w:rPr>
+              <w:t>{{ tagHeaderLabel }}</w:t>
+            </w:r>
+          </w:p>
+        </w:tc>
+      </w:tr>
+      <w:tr>
+        <w:trPr/>
+        <w:tc>
+          <w:tcPr>
+            <w:tcW w:w="3872" w:type="dxa"/>
+            <w:tcBorders/>
+          </w:tcPr>
+          <w:p>
+            <w:pPr>
+              <w:pStyle w:val="TableContents"/>
+              <w:rPr>
+                <w:rFonts w:ascii="Liberation Sans" w:hAnsi="Liberation Sans" w:eastAsia="Noto Sans CJK SC Regular" w:cs="Arial"/>
+                <w:b w:val="false"/>
+                <w:b w:val="false"/>
+                <w:bCs w:val="false"/>
+                <w:color w:val="auto"/>
+                <w:kern w:val="2"/>
+                <w:sz w:val="18"/>
+                <w:szCs w:val="18"/>
+                <w:lang w:val="fr-CH" w:eastAsia="zh-CN" w:bidi="hi-IN"/>
+              </w:rPr>
+            </w:pPr>
+            <w:r>
+              <w:rPr>
+                <w:rFonts w:eastAsia="Noto Sans CJK SC Regular" w:cs="Arial" w:ascii="Liberation Sans" w:hAnsi="Liberation Sans"/>
+                <w:b w:val="false"/>
+                <w:bCs w:val="false"/>
+                <w:color w:val="auto"/>
+                <w:kern w:val="2"/>
+                <w:sz w:val="18"/>
+                <w:szCs w:val="18"/>
+                <w:lang w:val="fr-CH" w:eastAsia="zh-CN" w:bidi="hi-IN"/>
+              </w:rPr>
+              <w:t>{% if applicantHeader %}{{ applicantHeader }}{% else %}-{% endif%}</w:t>
+            </w:r>
+          </w:p>
+        </w:tc>
+        <w:tc>
+          <w:tcPr>
+            <w:tcW w:w="271" w:type="dxa"/>
+            <w:tcBorders/>
+          </w:tcPr>
+          <w:p>
+            <w:pPr>
+              <w:pStyle w:val="Heading3"/>
+              <w:numPr>
+                <w:ilvl w:val="2"/>
+                <w:numId w:val="4"/>
+              </w:numPr>
+              <w:suppressAutoHyphens w:val="true"/>
+              <w:spacing w:before="0" w:after="0"/>
+              <w:ind w:right="176" w:hanging="0"/>
+              <w:rPr>
+                <w:b w:val="false"/>
+                <w:b w:val="false"/>
+                <w:bCs w:val="false"/>
+              </w:rPr>
+            </w:pPr>
+            <w:r>
+              <w:rPr>
+                <w:b w:val="false"/>
+                <w:bCs w:val="false"/>
+              </w:rPr>
+            </w:r>
+          </w:p>
+        </w:tc>
+        <w:tc>
+          <w:tcPr>
+            <w:tcW w:w="4786" w:type="dxa"/>
+            <w:tcBorders/>
+          </w:tcPr>
+          <w:p>
+            <w:pPr>
+              <w:pStyle w:val="TableContents"/>
+              <w:rPr>
+                <w:rFonts w:ascii="Liberation Sans" w:hAnsi="Liberation Sans" w:eastAsia="Noto Sans CJK SC Regular" w:cs="Arial"/>
+                <w:b w:val="false"/>
+                <w:b w:val="false"/>
+                <w:bCs w:val="false"/>
+                <w:color w:val="auto"/>
+                <w:kern w:val="2"/>
+                <w:sz w:val="18"/>
+                <w:szCs w:val="18"/>
+                <w:lang w:val="fr-CH" w:eastAsia="zh-CN" w:bidi="hi-IN"/>
+              </w:rPr>
+            </w:pPr>
+            <w:r>
+              <w:rPr>
+                <w:rFonts w:eastAsia="Noto Sans CJK SC Regular" w:cs="Arial" w:ascii="Liberation Sans" w:hAnsi="Liberation Sans"/>
+                <w:b w:val="false"/>
+                <w:bCs w:val="false"/>
+                <w:color w:val="auto"/>
+                <w:kern w:val="2"/>
+                <w:sz w:val="18"/>
+                <w:szCs w:val="18"/>
+                <w:lang w:val="fr-CH" w:eastAsia="zh-CN" w:bidi="hi-IN"/>
+              </w:rPr>
+              <w:t>{% if tagHeader %}{{ tagHeader }}{% else %}-{% endif%}</w:t>
+            </w:r>
+          </w:p>
+        </w:tc>
+      </w:tr>
+      <w:tr>
+        <w:trPr/>
+        <w:tc>
+          <w:tcPr>
+            <w:tcW w:w="3872" w:type="dxa"/>
+            <w:tcBorders/>
+          </w:tcPr>
+          <w:p>
+            <w:pPr>
+              <w:pStyle w:val="Heading3"/>
+              <w:numPr>
+                <w:ilvl w:val="2"/>
+                <w:numId w:val="4"/>
+              </w:numPr>
+              <w:suppressAutoHyphens w:val="true"/>
+              <w:spacing w:before="0" w:after="0"/>
+              <w:ind w:right="176" w:hanging="0"/>
+              <w:rPr>
+                <w:b w:val="false"/>
+                <w:b w:val="false"/>
+                <w:bCs w:val="false"/>
+              </w:rPr>
+            </w:pPr>
+            <w:r>
+              <w:rPr>
+                <w:b w:val="false"/>
+                <w:bCs w:val="false"/>
+              </w:rPr>
+            </w:r>
+          </w:p>
+        </w:tc>
+        <w:tc>
+          <w:tcPr>
+            <w:tcW w:w="271" w:type="dxa"/>
+            <w:tcBorders/>
+          </w:tcPr>
+          <w:p>
+            <w:pPr>
+              <w:pStyle w:val="Heading3"/>
+              <w:numPr>
+                <w:ilvl w:val="2"/>
+                <w:numId w:val="4"/>
+              </w:numPr>
+              <w:suppressAutoHyphens w:val="true"/>
+              <w:spacing w:before="0" w:after="0"/>
+              <w:ind w:right="176" w:hanging="0"/>
+              <w:rPr>
+                <w:b w:val="false"/>
+                <w:b w:val="false"/>
+                <w:bCs w:val="false"/>
+              </w:rPr>
+            </w:pPr>
+            <w:r>
+              <w:rPr>
+                <w:b w:val="false"/>
+                <w:bCs w:val="false"/>
+              </w:rPr>
+            </w:r>
+          </w:p>
+        </w:tc>
+        <w:tc>
+          <w:tcPr>
+            <w:tcW w:w="4786" w:type="dxa"/>
+            <w:tcBorders/>
+          </w:tcPr>
+          <w:p>
+            <w:pPr>
+              <w:pStyle w:val="Heading3"/>
+              <w:numPr>
+                <w:ilvl w:val="2"/>
+                <w:numId w:val="4"/>
+              </w:numPr>
+              <w:suppressAutoHyphens w:val="true"/>
+              <w:spacing w:before="0" w:after="0"/>
+              <w:ind w:right="176" w:hanging="0"/>
+              <w:rPr/>
+            </w:pPr>
+            <w:r>
+              <w:rPr/>
+            </w:r>
+          </w:p>
+        </w:tc>
+      </w:tr>
+      <w:tr>
+        <w:trPr/>
+        <w:tc>
+          <w:tcPr>
+            <w:tcW w:w="3872" w:type="dxa"/>
+            <w:tcBorders/>
+          </w:tcPr>
+          <w:p>
+            <w:pPr>
+              <w:pStyle w:val="Heading3"/>
+              <w:numPr>
+                <w:ilvl w:val="3"/>
+                <w:numId w:val="4"/>
+              </w:numPr>
+              <w:suppressAutoHyphens w:val="true"/>
+              <w:spacing w:before="0" w:after="0"/>
+              <w:ind w:right="176" w:hanging="0"/>
+              <w:rPr/>
+            </w:pPr>
+            <w:r>
+              <w:rPr>
+                <w:rFonts w:cs="Arial" w:ascii="Liberation Sans" w:hAnsi="Liberation Sans"/>
+                <w:sz w:val="18"/>
+                <w:szCs w:val="18"/>
+                <w:lang w:val="fr-CH"/>
+              </w:rPr>
+              <w:t>{{ municipalityHeaderLabel }}</w:t>
+            </w:r>
+          </w:p>
+        </w:tc>
+        <w:tc>
+          <w:tcPr>
+            <w:tcW w:w="271" w:type="dxa"/>
+            <w:tcBorders/>
+          </w:tcPr>
+          <w:p>
+            <w:pPr>
+              <w:pStyle w:val="Heading3"/>
+              <w:numPr>
+                <w:ilvl w:val="2"/>
+                <w:numId w:val="4"/>
+              </w:numPr>
+              <w:suppressAutoHyphens w:val="true"/>
+              <w:spacing w:before="0" w:after="0"/>
+              <w:ind w:right="176" w:hanging="0"/>
+              <w:rPr>
+                <w:b w:val="false"/>
+                <w:b w:val="false"/>
+                <w:bCs w:val="false"/>
+              </w:rPr>
+            </w:pPr>
+            <w:r>
+              <w:rPr>
+                <w:b w:val="false"/>
+                <w:bCs w:val="false"/>
+              </w:rPr>
+            </w:r>
+          </w:p>
+        </w:tc>
+        <w:tc>
+          <w:tcPr>
+            <w:tcW w:w="4786" w:type="dxa"/>
+            <w:tcBorders/>
+          </w:tcPr>
+          <w:p>
+            <w:pPr>
+              <w:pStyle w:val="Heading3"/>
+              <w:numPr>
+                <w:ilvl w:val="2"/>
+                <w:numId w:val="4"/>
+              </w:numPr>
+              <w:suppressAutoHyphens w:val="true"/>
+              <w:spacing w:before="0" w:after="0"/>
+              <w:ind w:right="176" w:hanging="0"/>
+              <w:rPr/>
+            </w:pPr>
+            <w:r>
+              <w:rPr>
+                <w:rFonts w:cs="Arial" w:ascii="Liberation Sans" w:hAnsi="Liberation Sans"/>
+                <w:sz w:val="18"/>
+                <w:szCs w:val="18"/>
+                <w:lang w:val="fr-CH"/>
+              </w:rPr>
+              <w:t>{{ authorityHeaderLabel }}</w:t>
+            </w:r>
+          </w:p>
+        </w:tc>
+      </w:tr>
+      <w:tr>
+        <w:trPr/>
+        <w:tc>
+          <w:tcPr>
+            <w:tcW w:w="3872" w:type="dxa"/>
+            <w:tcBorders/>
+          </w:tcPr>
+          <w:p>
+            <w:pPr>
+              <w:pStyle w:val="Heading3"/>
+              <w:numPr>
+                <w:ilvl w:val="3"/>
+                <w:numId w:val="4"/>
+              </w:numPr>
+              <w:suppressAutoHyphens w:val="true"/>
+              <w:spacing w:before="0" w:after="0"/>
+              <w:ind w:right="176" w:hanging="0"/>
+              <w:rPr>
+                <w:b w:val="false"/>
+                <w:b w:val="false"/>
+                <w:bCs w:val="false"/>
+              </w:rPr>
+            </w:pPr>
+            <w:r>
+              <w:rPr>
+                <w:rFonts w:eastAsia="Noto Sans CJK SC Regular" w:cs="Arial" w:ascii="Liberation Sans" w:hAnsi="Liberation Sans"/>
+                <w:b w:val="false"/>
+                <w:bCs w:val="false"/>
+                <w:color w:val="auto"/>
+                <w:kern w:val="2"/>
+                <w:sz w:val="18"/>
+                <w:szCs w:val="18"/>
+                <w:lang w:val="fr-CH" w:eastAsia="zh-CN" w:bidi="hi-IN"/>
+              </w:rPr>
+              <w:t>{% if municipalityHeader %}</w:t>
+            </w:r>
+            <w:r>
+              <w:rPr>
+                <w:rFonts w:cs="Arial" w:ascii="Liberation Sans" w:hAnsi="Liberation Sans"/>
+                <w:b w:val="false"/>
+                <w:bCs w:val="false"/>
+                <w:sz w:val="18"/>
+                <w:szCs w:val="18"/>
+                <w:lang w:val="fr-CH"/>
+              </w:rPr>
+              <w:t>{{ municipalityHeader }}</w:t>
+            </w:r>
+            <w:r>
+              <w:rPr>
+                <w:rFonts w:eastAsia="Noto Sans CJK SC Regular" w:cs="Arial" w:ascii="Liberation Sans" w:hAnsi="Liberation Sans"/>
+                <w:b w:val="false"/>
+                <w:bCs w:val="false"/>
+                <w:color w:val="auto"/>
+                <w:kern w:val="2"/>
+                <w:sz w:val="18"/>
+                <w:szCs w:val="18"/>
+                <w:lang w:val="fr-CH" w:eastAsia="zh-CN" w:bidi="hi-IN"/>
+              </w:rPr>
+              <w:t>{% else %}-{% endif%}</w:t>
+            </w:r>
+          </w:p>
+        </w:tc>
+        <w:tc>
+          <w:tcPr>
+            <w:tcW w:w="271" w:type="dxa"/>
+            <w:tcBorders/>
+          </w:tcPr>
+          <w:p>
+            <w:pPr>
+              <w:pStyle w:val="Heading3"/>
+              <w:numPr>
+                <w:ilvl w:val="2"/>
+                <w:numId w:val="4"/>
+              </w:numPr>
+              <w:suppressAutoHyphens w:val="true"/>
+              <w:spacing w:before="0" w:after="0"/>
+              <w:ind w:right="176" w:hanging="0"/>
+              <w:rPr>
+                <w:b w:val="false"/>
+                <w:b w:val="false"/>
+                <w:bCs w:val="false"/>
+              </w:rPr>
+            </w:pPr>
+            <w:r>
+              <w:rPr>
+                <w:b w:val="false"/>
+                <w:bCs w:val="false"/>
+              </w:rPr>
+            </w:r>
+          </w:p>
+        </w:tc>
+        <w:tc>
+          <w:tcPr>
+            <w:tcW w:w="4786" w:type="dxa"/>
+            <w:tcBorders/>
+          </w:tcPr>
+          <w:p>
+            <w:pPr>
+              <w:pStyle w:val="Heading3"/>
+              <w:numPr>
+                <w:ilvl w:val="3"/>
+                <w:numId w:val="4"/>
+              </w:numPr>
+              <w:suppressAutoHyphens w:val="true"/>
+              <w:spacing w:before="0" w:after="0"/>
+              <w:ind w:right="176" w:hanging="0"/>
+              <w:rPr>
+                <w:rFonts w:ascii="Liberation Sans" w:hAnsi="Liberation Sans" w:eastAsia="Noto Sans CJK SC Regular" w:cs="Arial"/>
+                <w:b w:val="false"/>
+                <w:b w:val="false"/>
+                <w:bCs w:val="false"/>
+                <w:color w:val="auto"/>
+                <w:kern w:val="2"/>
+                <w:sz w:val="18"/>
+                <w:szCs w:val="18"/>
+                <w:lang w:val="fr-CH" w:eastAsia="zh-CN" w:bidi="hi-IN"/>
+              </w:rPr>
+            </w:pPr>
+            <w:r>
+              <w:rPr>
+                <w:rFonts w:eastAsia="Noto Sans CJK SC Regular" w:cs="Arial" w:ascii="Liberation Sans" w:hAnsi="Liberation Sans"/>
+                <w:b w:val="false"/>
+                <w:bCs w:val="false"/>
+                <w:color w:val="auto"/>
+                <w:kern w:val="2"/>
+                <w:sz w:val="18"/>
+                <w:szCs w:val="18"/>
+                <w:lang w:val="fr-CH" w:eastAsia="zh-CN" w:bidi="hi-IN"/>
+              </w:rPr>
+              <w:t>{% if authorityHeader %}{{ authorityHeader }}{% else %}-{% endif%}</w:t>
+            </w:r>
+          </w:p>
+        </w:tc>
+      </w:tr>
+      <w:tr>
+        <w:trPr/>
+        <w:tc>
+          <w:tcPr>
+            <w:tcW w:w="3872" w:type="dxa"/>
+            <w:tcBorders/>
+          </w:tcPr>
+          <w:p>
+            <w:pPr>
+              <w:pStyle w:val="Heading3"/>
+              <w:numPr>
+                <w:ilvl w:val="2"/>
+                <w:numId w:val="4"/>
+              </w:numPr>
+              <w:suppressAutoHyphens w:val="true"/>
+              <w:spacing w:before="0" w:after="0"/>
+              <w:ind w:right="176" w:hanging="0"/>
+              <w:rPr>
+                <w:b w:val="false"/>
+                <w:b w:val="false"/>
+                <w:bCs w:val="false"/>
+              </w:rPr>
+            </w:pPr>
+            <w:r>
+              <w:rPr>
+                <w:b w:val="false"/>
+                <w:bCs w:val="false"/>
+              </w:rPr>
+            </w:r>
+          </w:p>
+        </w:tc>
+        <w:tc>
+          <w:tcPr>
+            <w:tcW w:w="271" w:type="dxa"/>
+            <w:tcBorders/>
+          </w:tcPr>
+          <w:p>
+            <w:pPr>
+              <w:pStyle w:val="Heading3"/>
+              <w:numPr>
+                <w:ilvl w:val="2"/>
+                <w:numId w:val="4"/>
+              </w:numPr>
+              <w:suppressAutoHyphens w:val="true"/>
+              <w:spacing w:before="0" w:after="0"/>
+              <w:ind w:right="176" w:hanging="0"/>
+              <w:rPr>
+                <w:b w:val="false"/>
+                <w:b w:val="false"/>
+                <w:bCs w:val="false"/>
+              </w:rPr>
+            </w:pPr>
+            <w:r>
+              <w:rPr>
+                <w:b w:val="false"/>
+                <w:bCs w:val="false"/>
+              </w:rPr>
+            </w:r>
+          </w:p>
+        </w:tc>
+        <w:tc>
+          <w:tcPr>
+            <w:tcW w:w="4786" w:type="dxa"/>
+            <w:tcBorders/>
+          </w:tcPr>
+          <w:p>
+            <w:pPr>
+              <w:pStyle w:val="Heading3"/>
+              <w:numPr>
+                <w:ilvl w:val="2"/>
+                <w:numId w:val="4"/>
+              </w:numPr>
+              <w:suppressAutoHyphens w:val="true"/>
+              <w:spacing w:before="0" w:after="0"/>
+              <w:ind w:right="176" w:hanging="0"/>
+              <w:rPr/>
+            </w:pPr>
+            <w:r>
+              <w:rPr/>
+            </w:r>
+          </w:p>
+        </w:tc>
+      </w:tr>
+      <w:tr>
+        <w:trPr/>
+        <w:tc>
+          <w:tcPr>
+            <w:tcW w:w="3872" w:type="dxa"/>
+            <w:tcBorders/>
+          </w:tcPr>
+          <w:p>
+            <w:pPr>
+              <w:pStyle w:val="Heading3"/>
+              <w:numPr>
+                <w:ilvl w:val="2"/>
+                <w:numId w:val="4"/>
+              </w:numPr>
+              <w:suppressAutoHyphens w:val="true"/>
+              <w:spacing w:before="0" w:after="0"/>
+              <w:ind w:right="176" w:hanging="0"/>
+              <w:rPr>
+                <w:rFonts w:ascii="Liberation Sans" w:hAnsi="Liberation Sans" w:eastAsia="Noto Sans CJK SC Regular" w:cs="Arial"/>
+                <w:b/>
+                <w:b/>
+                <w:bCs/>
+                <w:color w:val="auto"/>
+                <w:kern w:val="2"/>
+                <w:sz w:val="18"/>
+                <w:szCs w:val="18"/>
+                <w:lang w:val="fr-CH" w:eastAsia="zh-CN" w:bidi="hi-IN"/>
+              </w:rPr>
+            </w:pPr>
+            <w:r>
+              <w:rPr>
+                <w:rFonts w:eastAsia="Noto Sans CJK SC Regular" w:cs="Arial" w:ascii="Liberation Sans" w:hAnsi="Liberation Sans"/>
+                <w:b/>
+                <w:bCs/>
+                <w:color w:val="auto"/>
+                <w:kern w:val="2"/>
+                <w:sz w:val="18"/>
+                <w:szCs w:val="18"/>
+                <w:lang w:val="fr-CH" w:eastAsia="zh-CN" w:bidi="hi-IN"/>
+              </w:rPr>
+              <w:t>{{ responsibleHeaderLabel }}</w:t>
+            </w:r>
+          </w:p>
+        </w:tc>
+        <w:tc>
+          <w:tcPr>
+            <w:tcW w:w="271" w:type="dxa"/>
+            <w:tcBorders/>
+          </w:tcPr>
+          <w:p>
+            <w:pPr>
+              <w:pStyle w:val="Heading3"/>
+              <w:numPr>
+                <w:ilvl w:val="2"/>
+                <w:numId w:val="4"/>
+              </w:numPr>
+              <w:suppressAutoHyphens w:val="true"/>
+              <w:spacing w:before="0" w:after="0"/>
+              <w:ind w:right="176" w:hanging="0"/>
+              <w:rPr>
+                <w:b w:val="false"/>
+                <w:b w:val="false"/>
+                <w:bCs w:val="false"/>
+              </w:rPr>
+            </w:pPr>
+            <w:r>
+              <w:rPr>
+                <w:b w:val="false"/>
+                <w:bCs w:val="false"/>
+              </w:rPr>
+            </w:r>
+          </w:p>
+        </w:tc>
+        <w:tc>
+          <w:tcPr>
+            <w:tcW w:w="4786" w:type="dxa"/>
+            <w:tcBorders/>
+          </w:tcPr>
+          <w:p>
+            <w:pPr>
+              <w:pStyle w:val="Heading3"/>
+              <w:numPr>
+                <w:ilvl w:val="2"/>
+                <w:numId w:val="4"/>
+              </w:numPr>
+              <w:suppressAutoHyphens w:val="true"/>
+              <w:spacing w:before="0" w:after="0"/>
+              <w:ind w:right="176" w:hanging="0"/>
+              <w:rPr/>
+            </w:pPr>
+            <w:r>
+              <w:rPr>
+                <w:rFonts w:cs="Arial" w:ascii="Liberation Sans" w:hAnsi="Liberation Sans"/>
+                <w:sz w:val="18"/>
+                <w:szCs w:val="18"/>
+                <w:lang w:val="fr-CH"/>
+              </w:rPr>
+              <w:t>{{ inputDateHeaderLabel }}</w:t>
+            </w:r>
+          </w:p>
+        </w:tc>
+      </w:tr>
+      <w:tr>
+        <w:trPr/>
+        <w:tc>
+          <w:tcPr>
+            <w:tcW w:w="3872" w:type="dxa"/>
+            <w:tcBorders/>
+          </w:tcPr>
+          <w:p>
+            <w:pPr>
+              <w:pStyle w:val="Heading3"/>
+              <w:numPr>
+                <w:ilvl w:val="2"/>
+                <w:numId w:val="4"/>
+              </w:numPr>
+              <w:suppressAutoHyphens w:val="true"/>
+              <w:spacing w:before="0" w:after="0"/>
+              <w:ind w:right="176" w:hanging="0"/>
+              <w:rPr>
+                <w:rFonts w:ascii="Liberation Sans" w:hAnsi="Liberation Sans" w:eastAsia="Noto Sans CJK SC Regular" w:cs="Arial"/>
+                <w:b w:val="false"/>
+                <w:b w:val="false"/>
+                <w:bCs w:val="false"/>
+                <w:color w:val="auto"/>
+                <w:kern w:val="2"/>
+                <w:sz w:val="18"/>
+                <w:szCs w:val="18"/>
+                <w:lang w:val="fr-CH" w:eastAsia="zh-CN" w:bidi="hi-IN"/>
+              </w:rPr>
+            </w:pPr>
+            <w:r>
+              <w:rPr>
+                <w:rFonts w:eastAsia="Noto Sans CJK SC Regular" w:cs="Arial" w:ascii="Liberation Sans" w:hAnsi="Liberation Sans"/>
+                <w:b w:val="false"/>
+                <w:bCs w:val="false"/>
+                <w:color w:val="auto"/>
+                <w:kern w:val="2"/>
+                <w:sz w:val="18"/>
+                <w:szCs w:val="18"/>
+                <w:lang w:val="fr-CH" w:eastAsia="zh-CN" w:bidi="hi-IN"/>
+              </w:rPr>
+              <w:t>{% if responsibleHeader %}{{ responsibleHeader }}{% else %}-{% endif%}</w:t>
+            </w:r>
+          </w:p>
+        </w:tc>
+        <w:tc>
+          <w:tcPr>
+            <w:tcW w:w="271" w:type="dxa"/>
+            <w:tcBorders/>
+          </w:tcPr>
+          <w:p>
+            <w:pPr>
+              <w:pStyle w:val="Heading3"/>
+              <w:numPr>
+                <w:ilvl w:val="2"/>
+                <w:numId w:val="4"/>
+              </w:numPr>
+              <w:suppressAutoHyphens w:val="true"/>
+              <w:spacing w:before="0" w:after="0"/>
+              <w:ind w:right="176" w:hanging="0"/>
+              <w:rPr>
+                <w:b w:val="false"/>
+                <w:b w:val="false"/>
+                <w:bCs w:val="false"/>
+              </w:rPr>
+            </w:pPr>
+            <w:r>
+              <w:rPr>
+                <w:b w:val="false"/>
+                <w:bCs w:val="false"/>
+              </w:rPr>
+            </w:r>
+          </w:p>
+        </w:tc>
+        <w:tc>
+          <w:tcPr>
+            <w:tcW w:w="4786" w:type="dxa"/>
+            <w:tcBorders/>
+          </w:tcPr>
+          <w:p>
+            <w:pPr>
+              <w:pStyle w:val="Heading3"/>
+              <w:numPr>
+                <w:ilvl w:val="5"/>
+                <w:numId w:val="4"/>
+              </w:numPr>
+              <w:suppressAutoHyphens w:val="true"/>
+              <w:spacing w:before="0" w:after="0"/>
+              <w:ind w:right="176" w:hanging="0"/>
+              <w:rPr>
+                <w:rFonts w:ascii="Liberation Sans" w:hAnsi="Liberation Sans" w:eastAsia="Noto Sans CJK SC Regular" w:cs="Arial"/>
+                <w:b w:val="false"/>
+                <w:b w:val="false"/>
+                <w:bCs w:val="false"/>
+                <w:color w:val="auto"/>
+                <w:kern w:val="2"/>
+                <w:sz w:val="18"/>
+                <w:szCs w:val="18"/>
+                <w:lang w:val="fr-CH" w:eastAsia="zh-CN" w:bidi="hi-IN"/>
+              </w:rPr>
+            </w:pPr>
+            <w:r>
+              <w:rPr>
+                <w:rFonts w:eastAsia="Noto Sans CJK SC Regular" w:cs="Arial" w:ascii="Liberation Sans" w:hAnsi="Liberation Sans"/>
+                <w:b w:val="false"/>
+                <w:bCs w:val="false"/>
+                <w:color w:val="auto"/>
+                <w:kern w:val="2"/>
+                <w:sz w:val="18"/>
+                <w:szCs w:val="18"/>
+                <w:lang w:val="fr-CH" w:eastAsia="zh-CN" w:bidi="hi-IN"/>
+              </w:rPr>
+              <w:t>{% if inputDateHeader %}{{ inputDateHeader }}{% else %}-{% endif%}</w:t>
+            </w:r>
+          </w:p>
+        </w:tc>
+      </w:tr>
+      <w:tr>
+        <w:trPr/>
+        <w:tc>
+          <w:tcPr>
+            <w:tcW w:w="3872" w:type="dxa"/>
+            <w:tcBorders/>
+          </w:tcPr>
+          <w:p>
+            <w:pPr>
+              <w:pStyle w:val="Heading3"/>
+              <w:numPr>
+                <w:ilvl w:val="2"/>
+                <w:numId w:val="4"/>
+              </w:numPr>
+              <w:suppressAutoHyphens w:val="true"/>
+              <w:spacing w:before="0" w:after="0"/>
+              <w:ind w:right="176" w:hanging="0"/>
+              <w:rPr>
+                <w:b w:val="false"/>
+                <w:b w:val="false"/>
+                <w:bCs w:val="false"/>
+              </w:rPr>
+            </w:pPr>
+            <w:r>
+              <w:rPr>
+                <w:b w:val="false"/>
+                <w:bCs w:val="false"/>
+              </w:rPr>
+            </w:r>
+          </w:p>
+        </w:tc>
+        <w:tc>
+          <w:tcPr>
+            <w:tcW w:w="271" w:type="dxa"/>
+            <w:tcBorders/>
+          </w:tcPr>
+          <w:p>
+            <w:pPr>
+              <w:pStyle w:val="Heading3"/>
+              <w:numPr>
+                <w:ilvl w:val="2"/>
+                <w:numId w:val="4"/>
+              </w:numPr>
+              <w:suppressAutoHyphens w:val="true"/>
+              <w:spacing w:before="0" w:after="0"/>
+              <w:ind w:right="176" w:hanging="0"/>
+              <w:rPr>
+                <w:b w:val="false"/>
+                <w:b w:val="false"/>
+                <w:bCs w:val="false"/>
+              </w:rPr>
+            </w:pPr>
+            <w:r>
+              <w:rPr>
+                <w:b w:val="false"/>
+                <w:bCs w:val="false"/>
+              </w:rPr>
+            </w:r>
+          </w:p>
+        </w:tc>
+        <w:tc>
+          <w:tcPr>
+            <w:tcW w:w="4786" w:type="dxa"/>
+            <w:tcBorders/>
+          </w:tcPr>
+          <w:p>
+            <w:pPr>
+              <w:pStyle w:val="Heading3"/>
+              <w:numPr>
+                <w:ilvl w:val="2"/>
+                <w:numId w:val="4"/>
+              </w:numPr>
+              <w:suppressAutoHyphens w:val="true"/>
+              <w:spacing w:before="0" w:after="0"/>
+              <w:ind w:right="176" w:hanging="0"/>
+              <w:rPr/>
+            </w:pPr>
+            <w:r>
+              <w:rPr/>
+            </w:r>
+          </w:p>
+        </w:tc>
+      </w:tr>
+      <w:tr>
+        <w:trPr/>
+        <w:tc>
+          <w:tcPr>
+            <w:tcW w:w="3872" w:type="dxa"/>
+            <w:tcBorders/>
+          </w:tcPr>
+          <w:p>
+            <w:pPr>
+              <w:pStyle w:val="Heading3"/>
+              <w:numPr>
+                <w:ilvl w:val="3"/>
+                <w:numId w:val="4"/>
+              </w:numPr>
+              <w:suppressAutoHyphens w:val="true"/>
+              <w:spacing w:before="0" w:after="0"/>
+              <w:ind w:right="176" w:hanging="0"/>
+              <w:rPr>
+                <w:rFonts w:ascii="Liberation Sans" w:hAnsi="Liberation Sans" w:eastAsia="Noto Sans CJK SC Regular" w:cs="Arial"/>
+                <w:b/>
+                <w:b/>
+                <w:bCs/>
+                <w:color w:val="auto"/>
+                <w:kern w:val="2"/>
+                <w:sz w:val="18"/>
+                <w:szCs w:val="18"/>
+                <w:lang w:val="fr-CH" w:eastAsia="zh-CN" w:bidi="hi-IN"/>
+              </w:rPr>
+            </w:pPr>
+            <w:r>
+              <w:rPr>
+                <w:rFonts w:eastAsia="Noto Sans CJK SC Regular" w:cs="Arial" w:ascii="Liberation Sans" w:hAnsi="Liberation Sans"/>
+                <w:b/>
+                <w:bCs/>
+                <w:color w:val="auto"/>
+                <w:kern w:val="2"/>
+                <w:sz w:val="18"/>
+                <w:szCs w:val="18"/>
+                <w:lang w:val="fr-CH" w:eastAsia="zh-CN" w:bidi="hi-IN"/>
+              </w:rPr>
+              <w:t>{{ descriptionHeaderLabel }}</w:t>
+            </w:r>
+          </w:p>
+        </w:tc>
+        <w:tc>
+          <w:tcPr>
+            <w:tcW w:w="271" w:type="dxa"/>
+            <w:tcBorders/>
+          </w:tcPr>
+          <w:p>
+            <w:pPr>
+              <w:pStyle w:val="Heading3"/>
+              <w:numPr>
+                <w:ilvl w:val="3"/>
+                <w:numId w:val="4"/>
+              </w:numPr>
+              <w:suppressAutoHyphens w:val="true"/>
+              <w:spacing w:before="0" w:after="0"/>
+              <w:ind w:right="176" w:hanging="0"/>
+              <w:rPr/>
+            </w:pPr>
+            <w:r>
+              <w:rPr/>
+            </w:r>
+          </w:p>
+        </w:tc>
+        <w:tc>
+          <w:tcPr>
+            <w:tcW w:w="4786" w:type="dxa"/>
+            <w:tcBorders/>
+          </w:tcPr>
+          <w:p>
+            <w:pPr>
+              <w:pStyle w:val="Heading3"/>
+              <w:numPr>
+                <w:ilvl w:val="2"/>
+                <w:numId w:val="4"/>
+              </w:numPr>
+              <w:suppressAutoHyphens w:val="true"/>
+              <w:spacing w:before="0" w:after="0"/>
+              <w:ind w:right="176" w:hanging="0"/>
+              <w:rPr>
+                <w:rFonts w:ascii="Liberation Sans" w:hAnsi="Liberation Sans" w:eastAsia="Noto Sans CJK SC Regular" w:cs="Arial"/>
+                <w:b/>
+                <w:b/>
+                <w:bCs/>
+                <w:color w:val="auto"/>
+                <w:kern w:val="2"/>
+                <w:sz w:val="18"/>
+                <w:szCs w:val="18"/>
+                <w:lang w:val="fr-CH" w:eastAsia="zh-CN" w:bidi="hi-IN"/>
+              </w:rPr>
+            </w:pPr>
+            <w:r>
+              <w:rPr>
+                <w:rFonts w:eastAsia="Noto Sans CJK SC Regular" w:cs="Arial" w:ascii="Liberation Sans" w:hAnsi="Liberation Sans"/>
+                <w:b/>
+                <w:bCs/>
+                <w:color w:val="auto"/>
+                <w:kern w:val="2"/>
+                <w:sz w:val="18"/>
+                <w:szCs w:val="18"/>
+                <w:lang w:val="fr-CH" w:eastAsia="zh-CN" w:bidi="hi-IN"/>
+              </w:rPr>
+              <w:t>{% if modificationHeader %}{{ modificationHeaderLabel }}{% endif %}</w:t>
+            </w:r>
+          </w:p>
+        </w:tc>
+      </w:tr>
+      <w:tr>
+        <w:trPr/>
+        <w:tc>
+          <w:tcPr>
+            <w:tcW w:w="3872" w:type="dxa"/>
+            <w:tcBorders/>
+          </w:tcPr>
+          <w:p>
+            <w:pPr>
+              <w:pStyle w:val="Heading3"/>
+              <w:numPr>
+                <w:ilvl w:val="2"/>
+                <w:numId w:val="4"/>
+              </w:numPr>
+              <w:suppressAutoHyphens w:val="true"/>
+              <w:spacing w:before="0" w:after="0"/>
+              <w:ind w:right="176" w:hanging="0"/>
+              <w:rPr>
+                <w:rFonts w:ascii="Liberation Sans" w:hAnsi="Liberation Sans" w:eastAsia="Noto Sans CJK SC Regular" w:cs="Arial"/>
+                <w:b w:val="false"/>
+                <w:b w:val="false"/>
+                <w:bCs w:val="false"/>
+                <w:color w:val="auto"/>
+                <w:kern w:val="2"/>
+                <w:sz w:val="18"/>
+                <w:szCs w:val="18"/>
+                <w:lang w:val="fr-CH" w:eastAsia="zh-CN" w:bidi="hi-IN"/>
+              </w:rPr>
+            </w:pPr>
+            <w:r>
+              <w:rPr>
+                <w:rFonts w:eastAsia="Noto Sans CJK SC Regular" w:cs="Arial" w:ascii="Liberation Sans" w:hAnsi="Liberation Sans"/>
+                <w:b w:val="false"/>
+                <w:bCs w:val="false"/>
+                <w:color w:val="auto"/>
+                <w:kern w:val="2"/>
+                <w:sz w:val="18"/>
+                <w:szCs w:val="18"/>
+                <w:lang w:val="fr-CH" w:eastAsia="zh-CN" w:bidi="hi-IN"/>
+              </w:rPr>
+              <w:t>{% if descriptionHeader %}{{ descriptionHeader }}{% else %}-{% endif%}</w:t>
+            </w:r>
+          </w:p>
+        </w:tc>
+        <w:tc>
+          <w:tcPr>
+            <w:tcW w:w="271" w:type="dxa"/>
+            <w:tcBorders/>
+          </w:tcPr>
+          <w:p>
+            <w:pPr>
+              <w:pStyle w:val="Heading3"/>
+              <w:numPr>
+                <w:ilvl w:val="2"/>
+                <w:numId w:val="4"/>
+              </w:numPr>
+              <w:suppressAutoHyphens w:val="true"/>
+              <w:spacing w:before="0" w:after="0"/>
+              <w:ind w:right="176" w:hanging="0"/>
+              <w:rPr/>
+            </w:pPr>
+            <w:r>
+              <w:rPr/>
+            </w:r>
+          </w:p>
+        </w:tc>
+        <w:tc>
+          <w:tcPr>
+            <w:tcW w:w="4786" w:type="dxa"/>
+            <w:tcBorders/>
+          </w:tcPr>
+          <w:p>
+            <w:pPr>
+              <w:pStyle w:val="Heading3"/>
+              <w:numPr>
+                <w:ilvl w:val="2"/>
+                <w:numId w:val="4"/>
+              </w:numPr>
+              <w:suppressAutoHyphens w:val="true"/>
+              <w:spacing w:before="0" w:after="0"/>
+              <w:ind w:right="176" w:hanging="0"/>
+              <w:rPr>
+                <w:rFonts w:ascii="Liberation Sans" w:hAnsi="Liberation Sans" w:eastAsia="Noto Sans CJK SC Regular" w:cs="Arial"/>
+                <w:b w:val="false"/>
+                <w:b w:val="false"/>
+                <w:bCs w:val="false"/>
+                <w:color w:val="auto"/>
+                <w:kern w:val="2"/>
+                <w:sz w:val="18"/>
+                <w:szCs w:val="18"/>
+                <w:lang w:val="fr-CH" w:eastAsia="zh-CN" w:bidi="hi-IN"/>
+              </w:rPr>
+            </w:pPr>
+            <w:r>
+              <w:rPr>
+                <w:rFonts w:eastAsia="Noto Sans CJK SC Regular" w:cs="Arial" w:ascii="Liberation Sans" w:hAnsi="Liberation Sans"/>
+                <w:b w:val="false"/>
+                <w:bCs w:val="false"/>
+                <w:color w:val="auto"/>
+                <w:kern w:val="2"/>
+                <w:sz w:val="18"/>
+                <w:szCs w:val="18"/>
+                <w:lang w:val="fr-CH" w:eastAsia="zh-CN" w:bidi="hi-IN"/>
+              </w:rPr>
+              <w:t>{% if modificationHeader%}{{ modificationHeader }}{% endif%}</w:t>
+            </w:r>
+          </w:p>
+        </w:tc>
+      </w:tr>
+    </w:tbl>
+    <w:p>
+      <w:pPr>
+        <w:pStyle w:val="Normal"/>
+        <w:widowControl w:val="false"/>
+        <w:suppressAutoHyphens w:val="true"/>
+        <w:rPr>
+          <w:rFonts w:ascii="Liberation Sans" w:hAnsi="Liberation Sans" w:cs="Arial"/>
+          <w:color w:val="C0504D" w:themeColor="accent2"/>
+          <w:sz w:val="18"/>
+          <w:szCs w:val="18"/>
+          <w:lang w:val="fr-CH"/>
+        </w:rPr>
+      </w:pPr>
+      <w:r>
+        <w:rPr>
+          <w:rFonts w:cs="Arial" w:ascii="Liberation Sans" w:hAnsi="Liberation Sans"/>
+          <w:color w:val="C0504D" w:themeColor="accent2"/>
+          <w:sz w:val="18"/>
+          <w:szCs w:val="18"/>
+          <w:lang w:val="fr-CH"/>
+        </w:rPr>
+      </w:r>
+      <w:r>
+        <w:br w:type="page"/>
       </w:r>
     </w:p>
     <w:p>
@@ -156,12 +1710,23 @@
         </w:rPr>
       </w:pPr>
       <w:r>
-        <w:rPr/>
+        <w:rPr>
+          <w:rFonts w:eastAsia="Noto Sans CJK SC Regular" w:cs="Arial" w:ascii="Liberation Sans" w:hAnsi="Liberation Sans"/>
+          <w:color w:val="C0504D" w:themeColor="accent2"/>
+          <w:kern w:val="2"/>
+          <w:sz w:val="18"/>
+          <w:szCs w:val="18"/>
+          <w:lang w:val="fr-CH" w:eastAsia="zh-CN" w:bidi="hi-IN"/>
+        </w:rPr>
       </w:r>
     </w:p>
     <w:p>
       <w:pPr>
         <w:pStyle w:val="Heading3"/>
+        <w:numPr>
+          <w:ilvl w:val="2"/>
+          <w:numId w:val="2"/>
+        </w:numPr>
         <w:rPr>
           <w:rFonts w:ascii="Liberation Sans" w:hAnsi="Liberation Sans"/>
         </w:rPr>
@@ -176,6 +1741,10 @@
     <w:p>
       <w:pPr>
         <w:pStyle w:val="Heading3"/>
+        <w:numPr>
+          <w:ilvl w:val="2"/>
+          <w:numId w:val="2"/>
+        </w:numPr>
         <w:rPr>
           <w:rFonts w:ascii="Liberation Sans" w:hAnsi="Liberation Sans"/>
         </w:rPr>
@@ -289,7 +1858,7 @@
               <w:pStyle w:val="Heading3"/>
               <w:numPr>
                 <w:ilvl w:val="2"/>
-                <w:numId w:val="2"/>
+                <w:numId w:val="3"/>
               </w:numPr>
               <w:suppressAutoHyphens w:val="true"/>
               <w:spacing w:before="0" w:after="0"/>
@@ -1369,7 +2938,7 @@
         <w:szCs w:val="18"/>
         <w:rFonts w:ascii="Calibri" w:hAnsi="Calibri"/>
       </w:rPr>
-      <w:t>1</w:t>
+      <w:t>2</w:t>
     </w:r>
     <w:r>
       <w:rPr>
@@ -1417,7 +2986,7 @@
         <w:szCs w:val="18"/>
         <w:rFonts w:ascii="Calibri" w:hAnsi="Calibri"/>
       </w:rPr>
-      <w:t>1</w:t>
+      <w:t>2</w:t>
     </w:r>
     <w:r>
       <w:rPr>
@@ -1450,7 +3019,7 @@
     <w:r>
       <w:rPr/>
       <w:drawing>
-        <wp:anchor behindDoc="1" distT="0" distB="0" distL="114300" distR="114300" simplePos="0" locked="0" layoutInCell="1" allowOverlap="1" relativeHeight="2">
+        <wp:anchor behindDoc="1" distT="0" distB="0" distL="114300" distR="114300" simplePos="0" locked="0" layoutInCell="1" allowOverlap="1" relativeHeight="3">
           <wp:simplePos x="0" y="0"/>
           <wp:positionH relativeFrom="column">
             <wp:posOffset>-808990</wp:posOffset>
@@ -1742,11 +3311,255 @@
       </w:pPr>
     </w:lvl>
   </w:abstractNum>
+  <w:abstractNum w:abstractNumId="3">
+    <w:lvl w:ilvl="0">
+      <w:start w:val="1"/>
+      <w:numFmt w:val="none"/>
+      <w:suff w:val="nothing"/>
+      <w:lvlText w:val=""/>
+      <w:lvlJc w:val="left"/>
+      <w:pPr>
+        <w:tabs>
+          <w:tab w:val="num" w:pos="0"/>
+        </w:tabs>
+        <w:ind w:left="0" w:hanging="0"/>
+      </w:pPr>
+    </w:lvl>
+    <w:lvl w:ilvl="1">
+      <w:start w:val="1"/>
+      <w:numFmt w:val="none"/>
+      <w:suff w:val="nothing"/>
+      <w:lvlText w:val=""/>
+      <w:lvlJc w:val="left"/>
+      <w:pPr>
+        <w:tabs>
+          <w:tab w:val="num" w:pos="0"/>
+        </w:tabs>
+        <w:ind w:left="0" w:hanging="0"/>
+      </w:pPr>
+    </w:lvl>
+    <w:lvl w:ilvl="2">
+      <w:start w:val="1"/>
+      <w:numFmt w:val="none"/>
+      <w:suff w:val="nothing"/>
+      <w:lvlText w:val=""/>
+      <w:lvlJc w:val="left"/>
+      <w:pPr>
+        <w:tabs>
+          <w:tab w:val="num" w:pos="0"/>
+        </w:tabs>
+        <w:ind w:left="0" w:hanging="0"/>
+      </w:pPr>
+    </w:lvl>
+    <w:lvl w:ilvl="3">
+      <w:start w:val="1"/>
+      <w:numFmt w:val="none"/>
+      <w:suff w:val="nothing"/>
+      <w:lvlText w:val=""/>
+      <w:lvlJc w:val="left"/>
+      <w:pPr>
+        <w:tabs>
+          <w:tab w:val="num" w:pos="0"/>
+        </w:tabs>
+        <w:ind w:left="0" w:hanging="0"/>
+      </w:pPr>
+    </w:lvl>
+    <w:lvl w:ilvl="4">
+      <w:start w:val="1"/>
+      <w:numFmt w:val="none"/>
+      <w:suff w:val="nothing"/>
+      <w:lvlText w:val=""/>
+      <w:lvlJc w:val="left"/>
+      <w:pPr>
+        <w:tabs>
+          <w:tab w:val="num" w:pos="0"/>
+        </w:tabs>
+        <w:ind w:left="0" w:hanging="0"/>
+      </w:pPr>
+    </w:lvl>
+    <w:lvl w:ilvl="5">
+      <w:start w:val="1"/>
+      <w:numFmt w:val="none"/>
+      <w:suff w:val="nothing"/>
+      <w:lvlText w:val=""/>
+      <w:lvlJc w:val="left"/>
+      <w:pPr>
+        <w:tabs>
+          <w:tab w:val="num" w:pos="0"/>
+        </w:tabs>
+        <w:ind w:left="0" w:hanging="0"/>
+      </w:pPr>
+    </w:lvl>
+    <w:lvl w:ilvl="6">
+      <w:start w:val="1"/>
+      <w:numFmt w:val="none"/>
+      <w:suff w:val="nothing"/>
+      <w:lvlText w:val=""/>
+      <w:lvlJc w:val="left"/>
+      <w:pPr>
+        <w:tabs>
+          <w:tab w:val="num" w:pos="0"/>
+        </w:tabs>
+        <w:ind w:left="0" w:hanging="0"/>
+      </w:pPr>
+    </w:lvl>
+    <w:lvl w:ilvl="7">
+      <w:start w:val="1"/>
+      <w:numFmt w:val="none"/>
+      <w:suff w:val="nothing"/>
+      <w:lvlText w:val=""/>
+      <w:lvlJc w:val="left"/>
+      <w:pPr>
+        <w:tabs>
+          <w:tab w:val="num" w:pos="0"/>
+        </w:tabs>
+        <w:ind w:left="0" w:hanging="0"/>
+      </w:pPr>
+    </w:lvl>
+    <w:lvl w:ilvl="8">
+      <w:start w:val="1"/>
+      <w:numFmt w:val="none"/>
+      <w:suff w:val="nothing"/>
+      <w:lvlText w:val=""/>
+      <w:lvlJc w:val="left"/>
+      <w:pPr>
+        <w:tabs>
+          <w:tab w:val="num" w:pos="0"/>
+        </w:tabs>
+        <w:ind w:left="0" w:hanging="0"/>
+      </w:pPr>
+    </w:lvl>
+  </w:abstractNum>
+  <w:abstractNum w:abstractNumId="4">
+    <w:lvl w:ilvl="0">
+      <w:start w:val="1"/>
+      <w:numFmt w:val="none"/>
+      <w:suff w:val="nothing"/>
+      <w:lvlText w:val=""/>
+      <w:lvlJc w:val="left"/>
+      <w:pPr>
+        <w:tabs>
+          <w:tab w:val="num" w:pos="0"/>
+        </w:tabs>
+        <w:ind w:left="0" w:hanging="0"/>
+      </w:pPr>
+    </w:lvl>
+    <w:lvl w:ilvl="1">
+      <w:start w:val="1"/>
+      <w:numFmt w:val="none"/>
+      <w:suff w:val="nothing"/>
+      <w:lvlText w:val=""/>
+      <w:lvlJc w:val="left"/>
+      <w:pPr>
+        <w:tabs>
+          <w:tab w:val="num" w:pos="0"/>
+        </w:tabs>
+        <w:ind w:left="0" w:hanging="0"/>
+      </w:pPr>
+    </w:lvl>
+    <w:lvl w:ilvl="2">
+      <w:start w:val="1"/>
+      <w:numFmt w:val="none"/>
+      <w:suff w:val="nothing"/>
+      <w:lvlText w:val=""/>
+      <w:lvlJc w:val="left"/>
+      <w:pPr>
+        <w:tabs>
+          <w:tab w:val="num" w:pos="0"/>
+        </w:tabs>
+        <w:ind w:left="0" w:hanging="0"/>
+      </w:pPr>
+    </w:lvl>
+    <w:lvl w:ilvl="3">
+      <w:start w:val="1"/>
+      <w:numFmt w:val="none"/>
+      <w:suff w:val="nothing"/>
+      <w:lvlText w:val=""/>
+      <w:lvlJc w:val="left"/>
+      <w:pPr>
+        <w:tabs>
+          <w:tab w:val="num" w:pos="0"/>
+        </w:tabs>
+        <w:ind w:left="0" w:hanging="0"/>
+      </w:pPr>
+    </w:lvl>
+    <w:lvl w:ilvl="4">
+      <w:start w:val="1"/>
+      <w:numFmt w:val="none"/>
+      <w:suff w:val="nothing"/>
+      <w:lvlText w:val=""/>
+      <w:lvlJc w:val="left"/>
+      <w:pPr>
+        <w:tabs>
+          <w:tab w:val="num" w:pos="0"/>
+        </w:tabs>
+        <w:ind w:left="0" w:hanging="0"/>
+      </w:pPr>
+    </w:lvl>
+    <w:lvl w:ilvl="5">
+      <w:start w:val="1"/>
+      <w:numFmt w:val="none"/>
+      <w:suff w:val="nothing"/>
+      <w:lvlText w:val=""/>
+      <w:lvlJc w:val="left"/>
+      <w:pPr>
+        <w:tabs>
+          <w:tab w:val="num" w:pos="0"/>
+        </w:tabs>
+        <w:ind w:left="0" w:hanging="0"/>
+      </w:pPr>
+    </w:lvl>
+    <w:lvl w:ilvl="6">
+      <w:start w:val="1"/>
+      <w:numFmt w:val="none"/>
+      <w:suff w:val="nothing"/>
+      <w:lvlText w:val=""/>
+      <w:lvlJc w:val="left"/>
+      <w:pPr>
+        <w:tabs>
+          <w:tab w:val="num" w:pos="0"/>
+        </w:tabs>
+        <w:ind w:left="0" w:hanging="0"/>
+      </w:pPr>
+    </w:lvl>
+    <w:lvl w:ilvl="7">
+      <w:start w:val="1"/>
+      <w:numFmt w:val="none"/>
+      <w:suff w:val="nothing"/>
+      <w:lvlText w:val=""/>
+      <w:lvlJc w:val="left"/>
+      <w:pPr>
+        <w:tabs>
+          <w:tab w:val="num" w:pos="0"/>
+        </w:tabs>
+        <w:ind w:left="0" w:hanging="0"/>
+      </w:pPr>
+    </w:lvl>
+    <w:lvl w:ilvl="8">
+      <w:start w:val="1"/>
+      <w:numFmt w:val="none"/>
+      <w:suff w:val="nothing"/>
+      <w:lvlText w:val=""/>
+      <w:lvlJc w:val="left"/>
+      <w:pPr>
+        <w:tabs>
+          <w:tab w:val="num" w:pos="0"/>
+        </w:tabs>
+        <w:ind w:left="0" w:hanging="0"/>
+      </w:pPr>
+    </w:lvl>
+  </w:abstractNum>
   <w:num w:numId="1">
     <w:abstractNumId w:val="1"/>
   </w:num>
   <w:num w:numId="2">
     <w:abstractNumId w:val="2"/>
+  </w:num>
+  <w:num w:numId="3">
+    <w:abstractNumId w:val="3"/>
+  </w:num>
+  <w:num w:numId="4">
+    <w:abstractNumId w:val="4"/>
   </w:num>
 </w:numbering>
 </file>

</xml_diff>

<commit_message>
Revert "Merge branch 'pdf-cover-sheet' into 'master'"
This reverts merge request !4389
</commit_message>
<xml_diff>
--- a/document-merge-service/kt_bern/templatefiles/audit-form.docx
+++ b/document-merge-service/kt_bern/templatefiles/audit-form.docx
@@ -23,1560 +23,6 @@
         <w:t>{{ caseType }}</w:t>
         <w:br/>
         <w:t>{{ caseId }}</w:t>
-      </w:r>
-    </w:p>
-    <w:p>
-      <w:pPr>
-        <w:pStyle w:val="Title"/>
-        <w:widowControl w:val="false"/>
-        <w:suppressAutoHyphens w:val="true"/>
-        <w:spacing w:before="240" w:after="1440"/>
-        <w:ind w:left="4820" w:hanging="0"/>
-        <w:jc w:val="left"/>
-        <w:rPr>
-          <w:rFonts w:cs="Arial"/>
-          <w:sz w:val="48"/>
-          <w:szCs w:val="44"/>
-          <w:lang w:val="fr-CH"/>
-        </w:rPr>
-      </w:pPr>
-      <w:r>
-        <w:rPr>
-          <w:rFonts w:cs="Arial"/>
-          <w:sz w:val="48"/>
-          <w:szCs w:val="44"/>
-          <w:lang w:val="fr-CH"/>
-        </w:rPr>
-      </w:r>
-    </w:p>
-    <w:p>
-      <w:pPr>
-        <w:pStyle w:val="Normal"/>
-        <w:widowControl w:val="false"/>
-        <w:suppressAutoHyphens w:val="true"/>
-        <w:rPr>
-          <w:rFonts w:ascii="Liberation Sans" w:hAnsi="Liberation Sans" w:cs="Arial"/>
-          <w:color w:val="C0504D" w:themeColor="accent2"/>
-          <w:sz w:val="18"/>
-          <w:szCs w:val="18"/>
-          <w:lang w:val="fr-CH"/>
-        </w:rPr>
-      </w:pPr>
-      <w:r>
-        <w:rPr>
-          <w:rFonts w:cs="Arial" w:ascii="Liberation Sans" w:hAnsi="Liberation Sans"/>
-          <w:color w:val="C0504D" w:themeColor="accent2"/>
-          <w:sz w:val="18"/>
-          <w:szCs w:val="18"/>
-          <w:lang w:val="fr-CH"/>
-        </w:rPr>
-        <w:softHyphen/>
-      </w:r>
-    </w:p>
-    <w:tbl>
-      <w:tblPr>
-        <w:tblW w:w="8929" w:type="dxa"/>
-        <w:jc w:val="left"/>
-        <w:tblInd w:w="55" w:type="dxa"/>
-        <w:tblCellMar>
-          <w:top w:w="55" w:type="dxa"/>
-          <w:left w:w="55" w:type="dxa"/>
-          <w:bottom w:w="55" w:type="dxa"/>
-          <w:right w:w="55" w:type="dxa"/>
-        </w:tblCellMar>
-      </w:tblPr>
-      <w:tblGrid>
-        <w:gridCol w:w="3872"/>
-        <w:gridCol w:w="271"/>
-        <w:gridCol w:w="4786"/>
-      </w:tblGrid>
-      <w:tr>
-        <w:trPr/>
-        <w:tc>
-          <w:tcPr>
-            <w:tcW w:w="3872" w:type="dxa"/>
-            <w:tcBorders/>
-          </w:tcPr>
-          <w:p>
-            <w:pPr>
-              <w:pStyle w:val="Heading3"/>
-              <w:numPr>
-                <w:ilvl w:val="2"/>
-                <w:numId w:val="4"/>
-              </w:numPr>
-              <w:suppressAutoHyphens w:val="true"/>
-              <w:spacing w:before="0" w:after="0"/>
-              <w:ind w:right="176" w:hanging="0"/>
-              <w:rPr/>
-            </w:pPr>
-            <w:r>
-              <w:rPr>
-                <w:rFonts w:cs="Arial" w:ascii="Liberation Sans" w:hAnsi="Liberation Sans"/>
-                <w:sz w:val="18"/>
-                <w:szCs w:val="18"/>
-                <w:lang w:val="fr-CH"/>
-              </w:rPr>
-              <w:t>{{ addressHeaderLabel }}</w:t>
-            </w:r>
-          </w:p>
-        </w:tc>
-        <w:tc>
-          <w:tcPr>
-            <w:tcW w:w="271" w:type="dxa"/>
-            <w:tcBorders/>
-          </w:tcPr>
-          <w:p>
-            <w:pPr>
-              <w:pStyle w:val="Heading3"/>
-              <w:numPr>
-                <w:ilvl w:val="2"/>
-                <w:numId w:val="4"/>
-              </w:numPr>
-              <w:suppressAutoHyphens w:val="true"/>
-              <w:spacing w:before="0" w:after="0"/>
-              <w:ind w:right="176" w:hanging="0"/>
-              <w:rPr/>
-            </w:pPr>
-            <w:r>
-              <w:rPr/>
-            </w:r>
-          </w:p>
-        </w:tc>
-        <w:tc>
-          <w:tcPr>
-            <w:tcW w:w="4786" w:type="dxa"/>
-            <w:tcBorders/>
-          </w:tcPr>
-          <w:p>
-            <w:pPr>
-              <w:pStyle w:val="Heading3"/>
-              <w:numPr>
-                <w:ilvl w:val="2"/>
-                <w:numId w:val="4"/>
-              </w:numPr>
-              <w:suppressAutoHyphens w:val="true"/>
-              <w:spacing w:before="0" w:after="0"/>
-              <w:ind w:right="176" w:hanging="0"/>
-              <w:rPr/>
-            </w:pPr>
-            <w:r>
-              <w:rPr>
-                <w:rFonts w:cs="Arial" w:ascii="Liberation Sans" w:hAnsi="Liberation Sans"/>
-                <w:sz w:val="18"/>
-                <w:szCs w:val="18"/>
-                <w:lang w:val="fr-CH"/>
-              </w:rPr>
-              <w:t>{{ p</w:t>
-            </w:r>
-            <w:r>
-              <w:rPr>
-                <w:rFonts w:cs="Arial" w:ascii="Liberation Sans" w:hAnsi="Liberation Sans"/>
-                <w:sz w:val="18"/>
-                <w:szCs w:val="18"/>
-                <w:lang w:val="fr-CH"/>
-              </w:rPr>
-              <w:t>lot</w:t>
-            </w:r>
-            <w:r>
-              <w:rPr>
-                <w:rFonts w:cs="Arial" w:ascii="Liberation Sans" w:hAnsi="Liberation Sans"/>
-                <w:sz w:val="18"/>
-                <w:szCs w:val="18"/>
-                <w:lang w:val="fr-CH"/>
-              </w:rPr>
-              <w:t>sHeaderLabel }}</w:t>
-            </w:r>
-          </w:p>
-        </w:tc>
-      </w:tr>
-      <w:tr>
-        <w:trPr/>
-        <w:tc>
-          <w:tcPr>
-            <w:tcW w:w="3872" w:type="dxa"/>
-            <w:tcBorders/>
-          </w:tcPr>
-          <w:p>
-            <w:pPr>
-              <w:pStyle w:val="TableContents"/>
-              <w:rPr>
-                <w:rFonts w:ascii="Liberation Sans" w:hAnsi="Liberation Sans" w:eastAsia="Noto Sans CJK SC Regular" w:cs="Arial"/>
-                <w:b w:val="false"/>
-                <w:b w:val="false"/>
-                <w:bCs w:val="false"/>
-                <w:color w:val="auto"/>
-                <w:kern w:val="2"/>
-                <w:sz w:val="18"/>
-                <w:szCs w:val="18"/>
-                <w:lang w:val="fr-CH" w:eastAsia="zh-CN" w:bidi="hi-IN"/>
-              </w:rPr>
-            </w:pPr>
-            <w:r>
-              <w:rPr>
-                <w:rFonts w:eastAsia="Noto Sans CJK SC Regular" w:cs="Arial" w:ascii="Liberation Sans" w:hAnsi="Liberation Sans"/>
-                <w:b w:val="false"/>
-                <w:bCs w:val="false"/>
-                <w:color w:val="auto"/>
-                <w:kern w:val="2"/>
-                <w:sz w:val="18"/>
-                <w:szCs w:val="18"/>
-                <w:lang w:val="fr-CH" w:eastAsia="zh-CN" w:bidi="hi-IN"/>
-              </w:rPr>
-              <w:t>{% if addressHeader %}{{ addressHeader }}{% else%}-{% endif %}</w:t>
-            </w:r>
-          </w:p>
-        </w:tc>
-        <w:tc>
-          <w:tcPr>
-            <w:tcW w:w="271" w:type="dxa"/>
-            <w:tcBorders/>
-          </w:tcPr>
-          <w:p>
-            <w:pPr>
-              <w:pStyle w:val="TableContents"/>
-              <w:rPr>
-                <w:rFonts w:ascii="Liberation Sans" w:hAnsi="Liberation Sans" w:eastAsia="Noto Sans CJK SC Regular" w:cs="Arial"/>
-                <w:b w:val="false"/>
-                <w:b w:val="false"/>
-                <w:bCs w:val="false"/>
-                <w:color w:val="auto"/>
-                <w:kern w:val="2"/>
-                <w:sz w:val="18"/>
-                <w:szCs w:val="18"/>
-                <w:lang w:val="fr-CH" w:eastAsia="zh-CN" w:bidi="hi-IN"/>
-              </w:rPr>
-            </w:pPr>
-            <w:r>
-              <w:rPr>
-                <w:rFonts w:eastAsia="Noto Sans CJK SC Regular" w:cs="Arial" w:ascii="Liberation Sans" w:hAnsi="Liberation Sans"/>
-                <w:b w:val="false"/>
-                <w:bCs w:val="false"/>
-                <w:color w:val="auto"/>
-                <w:kern w:val="2"/>
-                <w:sz w:val="18"/>
-                <w:szCs w:val="18"/>
-                <w:lang w:val="fr-CH" w:eastAsia="zh-CN" w:bidi="hi-IN"/>
-              </w:rPr>
-            </w:r>
-          </w:p>
-        </w:tc>
-        <w:tc>
-          <w:tcPr>
-            <w:tcW w:w="4786" w:type="dxa"/>
-            <w:tcBorders/>
-          </w:tcPr>
-          <w:p>
-            <w:pPr>
-              <w:pStyle w:val="TableContents"/>
-              <w:rPr>
-                <w:rFonts w:ascii="Liberation Sans" w:hAnsi="Liberation Sans" w:eastAsia="Noto Sans CJK SC Regular" w:cs="Arial"/>
-                <w:b w:val="false"/>
-                <w:b w:val="false"/>
-                <w:bCs w:val="false"/>
-                <w:color w:val="auto"/>
-                <w:kern w:val="2"/>
-                <w:sz w:val="18"/>
-                <w:szCs w:val="18"/>
-                <w:lang w:val="fr-CH" w:eastAsia="zh-CN" w:bidi="hi-IN"/>
-              </w:rPr>
-            </w:pPr>
-            <w:r>
-              <w:rPr>
-                <w:rFonts w:eastAsia="Noto Sans CJK SC Regular" w:cs="Arial" w:ascii="Liberation Sans" w:hAnsi="Liberation Sans"/>
-                <w:b w:val="false"/>
-                <w:bCs w:val="false"/>
-                <w:color w:val="auto"/>
-                <w:kern w:val="2"/>
-                <w:sz w:val="18"/>
-                <w:szCs w:val="18"/>
-                <w:lang w:val="fr-CH" w:eastAsia="zh-CN" w:bidi="hi-IN"/>
-              </w:rPr>
-              <w:t>{% if p</w:t>
-            </w:r>
-            <w:r>
-              <w:rPr>
-                <w:rFonts w:eastAsia="Noto Sans CJK SC Regular" w:cs="Arial" w:ascii="Liberation Sans" w:hAnsi="Liberation Sans"/>
-                <w:b w:val="false"/>
-                <w:bCs w:val="false"/>
-                <w:color w:val="auto"/>
-                <w:kern w:val="2"/>
-                <w:sz w:val="18"/>
-                <w:szCs w:val="18"/>
-                <w:lang w:val="fr-CH" w:eastAsia="zh-CN" w:bidi="hi-IN"/>
-              </w:rPr>
-              <w:t>lot</w:t>
-            </w:r>
-            <w:r>
-              <w:rPr>
-                <w:rFonts w:eastAsia="Noto Sans CJK SC Regular" w:cs="Arial" w:ascii="Liberation Sans" w:hAnsi="Liberation Sans"/>
-                <w:b w:val="false"/>
-                <w:bCs w:val="false"/>
-                <w:color w:val="auto"/>
-                <w:kern w:val="2"/>
-                <w:sz w:val="18"/>
-                <w:szCs w:val="18"/>
-                <w:lang w:val="fr-CH" w:eastAsia="zh-CN" w:bidi="hi-IN"/>
-              </w:rPr>
-              <w:t>sHeader%}{{ p</w:t>
-            </w:r>
-            <w:r>
-              <w:rPr>
-                <w:rFonts w:eastAsia="Noto Sans CJK SC Regular" w:cs="Arial" w:ascii="Liberation Sans" w:hAnsi="Liberation Sans"/>
-                <w:b w:val="false"/>
-                <w:bCs w:val="false"/>
-                <w:color w:val="auto"/>
-                <w:kern w:val="2"/>
-                <w:sz w:val="18"/>
-                <w:szCs w:val="18"/>
-                <w:lang w:val="fr-CH" w:eastAsia="zh-CN" w:bidi="hi-IN"/>
-              </w:rPr>
-              <w:t>lots</w:t>
-            </w:r>
-            <w:r>
-              <w:rPr>
-                <w:rFonts w:eastAsia="Noto Sans CJK SC Regular" w:cs="Arial" w:ascii="Liberation Sans" w:hAnsi="Liberation Sans"/>
-                <w:b w:val="false"/>
-                <w:bCs w:val="false"/>
-                <w:color w:val="auto"/>
-                <w:kern w:val="2"/>
-                <w:sz w:val="18"/>
-                <w:szCs w:val="18"/>
-                <w:lang w:val="fr-CH" w:eastAsia="zh-CN" w:bidi="hi-IN"/>
-              </w:rPr>
-              <w:t>Header }}{% else %}-{% endif%}</w:t>
-            </w:r>
-          </w:p>
-        </w:tc>
-      </w:tr>
-      <w:tr>
-        <w:trPr/>
-        <w:tc>
-          <w:tcPr>
-            <w:tcW w:w="3872" w:type="dxa"/>
-            <w:tcBorders/>
-          </w:tcPr>
-          <w:p>
-            <w:pPr>
-              <w:pStyle w:val="TableContents"/>
-              <w:rPr>
-                <w:rFonts w:ascii="Liberation Sans" w:hAnsi="Liberation Sans" w:eastAsia="Noto Sans CJK SC Regular" w:cs="Arial"/>
-                <w:b w:val="false"/>
-                <w:b w:val="false"/>
-                <w:bCs w:val="false"/>
-                <w:color w:val="auto"/>
-                <w:kern w:val="2"/>
-                <w:sz w:val="18"/>
-                <w:szCs w:val="18"/>
-                <w:lang w:val="fr-CH" w:eastAsia="zh-CN" w:bidi="hi-IN"/>
-              </w:rPr>
-            </w:pPr>
-            <w:r>
-              <w:rPr>
-                <w:rFonts w:eastAsia="Noto Sans CJK SC Regular" w:cs="Arial" w:ascii="Liberation Sans" w:hAnsi="Liberation Sans"/>
-                <w:b w:val="false"/>
-                <w:bCs w:val="false"/>
-                <w:color w:val="auto"/>
-                <w:kern w:val="2"/>
-                <w:sz w:val="18"/>
-                <w:szCs w:val="18"/>
-                <w:lang w:val="fr-CH" w:eastAsia="zh-CN" w:bidi="hi-IN"/>
-              </w:rPr>
-            </w:r>
-          </w:p>
-        </w:tc>
-        <w:tc>
-          <w:tcPr>
-            <w:tcW w:w="271" w:type="dxa"/>
-            <w:tcBorders/>
-          </w:tcPr>
-          <w:p>
-            <w:pPr>
-              <w:pStyle w:val="TableContents"/>
-              <w:rPr>
-                <w:rFonts w:ascii="Liberation Sans" w:hAnsi="Liberation Sans" w:eastAsia="Noto Sans CJK SC Regular" w:cs="Arial"/>
-                <w:b w:val="false"/>
-                <w:b w:val="false"/>
-                <w:bCs w:val="false"/>
-                <w:color w:val="auto"/>
-                <w:kern w:val="2"/>
-                <w:sz w:val="18"/>
-                <w:szCs w:val="18"/>
-                <w:lang w:val="fr-CH" w:eastAsia="zh-CN" w:bidi="hi-IN"/>
-              </w:rPr>
-            </w:pPr>
-            <w:r>
-              <w:rPr>
-                <w:rFonts w:eastAsia="Noto Sans CJK SC Regular" w:cs="Arial" w:ascii="Liberation Sans" w:hAnsi="Liberation Sans"/>
-                <w:b w:val="false"/>
-                <w:bCs w:val="false"/>
-                <w:color w:val="auto"/>
-                <w:kern w:val="2"/>
-                <w:sz w:val="18"/>
-                <w:szCs w:val="18"/>
-                <w:lang w:val="fr-CH" w:eastAsia="zh-CN" w:bidi="hi-IN"/>
-              </w:rPr>
-            </w:r>
-          </w:p>
-        </w:tc>
-        <w:tc>
-          <w:tcPr>
-            <w:tcW w:w="4786" w:type="dxa"/>
-            <w:tcBorders/>
-          </w:tcPr>
-          <w:p>
-            <w:pPr>
-              <w:pStyle w:val="TableContents"/>
-              <w:rPr/>
-            </w:pPr>
-            <w:r>
-              <w:rPr/>
-            </w:r>
-          </w:p>
-        </w:tc>
-      </w:tr>
-      <w:tr>
-        <w:trPr/>
-        <w:tc>
-          <w:tcPr>
-            <w:tcW w:w="3872" w:type="dxa"/>
-            <w:tcBorders/>
-          </w:tcPr>
-          <w:p>
-            <w:pPr>
-              <w:pStyle w:val="Heading3"/>
-              <w:numPr>
-                <w:ilvl w:val="2"/>
-                <w:numId w:val="4"/>
-              </w:numPr>
-              <w:suppressAutoHyphens w:val="true"/>
-              <w:spacing w:before="0" w:after="0"/>
-              <w:ind w:right="176" w:hanging="0"/>
-              <w:rPr>
-                <w:rFonts w:ascii="Liberation Sans" w:hAnsi="Liberation Sans" w:eastAsia="Noto Sans CJK SC Regular" w:cs="Arial"/>
-                <w:b/>
-                <w:b/>
-                <w:bCs/>
-                <w:color w:val="auto"/>
-                <w:kern w:val="2"/>
-                <w:sz w:val="18"/>
-                <w:szCs w:val="18"/>
-                <w:lang w:val="fr-CH" w:eastAsia="zh-CN" w:bidi="hi-IN"/>
-              </w:rPr>
-            </w:pPr>
-            <w:r>
-              <w:rPr>
-                <w:rFonts w:eastAsia="Noto Sans CJK SC Regular" w:cs="Arial" w:ascii="Liberation Sans" w:hAnsi="Liberation Sans"/>
-                <w:b/>
-                <w:bCs/>
-                <w:color w:val="auto"/>
-                <w:kern w:val="2"/>
-                <w:sz w:val="18"/>
-                <w:szCs w:val="18"/>
-                <w:lang w:val="fr-CH" w:eastAsia="zh-CN" w:bidi="hi-IN"/>
-              </w:rPr>
-              <w:t>{{ applicantHeaderLabel }}</w:t>
-            </w:r>
-          </w:p>
-        </w:tc>
-        <w:tc>
-          <w:tcPr>
-            <w:tcW w:w="271" w:type="dxa"/>
-            <w:tcBorders/>
-          </w:tcPr>
-          <w:p>
-            <w:pPr>
-              <w:pStyle w:val="Heading3"/>
-              <w:numPr>
-                <w:ilvl w:val="2"/>
-                <w:numId w:val="4"/>
-              </w:numPr>
-              <w:suppressAutoHyphens w:val="true"/>
-              <w:spacing w:before="0" w:after="0"/>
-              <w:ind w:right="176" w:hanging="0"/>
-              <w:rPr/>
-            </w:pPr>
-            <w:r>
-              <w:rPr/>
-            </w:r>
-          </w:p>
-        </w:tc>
-        <w:tc>
-          <w:tcPr>
-            <w:tcW w:w="4786" w:type="dxa"/>
-            <w:tcBorders/>
-          </w:tcPr>
-          <w:p>
-            <w:pPr>
-              <w:pStyle w:val="Heading3"/>
-              <w:numPr>
-                <w:ilvl w:val="2"/>
-                <w:numId w:val="4"/>
-              </w:numPr>
-              <w:suppressAutoHyphens w:val="true"/>
-              <w:spacing w:before="0" w:after="0"/>
-              <w:ind w:right="176" w:hanging="0"/>
-              <w:rPr>
-                <w:rFonts w:ascii="Liberation Sans" w:hAnsi="Liberation Sans" w:eastAsia="Noto Sans CJK SC Regular" w:cs="Arial"/>
-                <w:b/>
-                <w:b/>
-                <w:bCs/>
-                <w:color w:val="auto"/>
-                <w:kern w:val="2"/>
-                <w:sz w:val="18"/>
-                <w:szCs w:val="18"/>
-                <w:lang w:val="fr-CH" w:eastAsia="zh-CN" w:bidi="hi-IN"/>
-              </w:rPr>
-            </w:pPr>
-            <w:r>
-              <w:rPr>
-                <w:rFonts w:eastAsia="Noto Sans CJK SC Regular" w:cs="Arial" w:ascii="Liberation Sans" w:hAnsi="Liberation Sans"/>
-                <w:b/>
-                <w:bCs/>
-                <w:color w:val="auto"/>
-                <w:kern w:val="2"/>
-                <w:sz w:val="18"/>
-                <w:szCs w:val="18"/>
-                <w:lang w:val="fr-CH" w:eastAsia="zh-CN" w:bidi="hi-IN"/>
-              </w:rPr>
-              <w:t>{{ tagHeaderLabel }}</w:t>
-            </w:r>
-          </w:p>
-        </w:tc>
-      </w:tr>
-      <w:tr>
-        <w:trPr/>
-        <w:tc>
-          <w:tcPr>
-            <w:tcW w:w="3872" w:type="dxa"/>
-            <w:tcBorders/>
-          </w:tcPr>
-          <w:p>
-            <w:pPr>
-              <w:pStyle w:val="TableContents"/>
-              <w:rPr>
-                <w:rFonts w:ascii="Liberation Sans" w:hAnsi="Liberation Sans" w:eastAsia="Noto Sans CJK SC Regular" w:cs="Arial"/>
-                <w:b w:val="false"/>
-                <w:b w:val="false"/>
-                <w:bCs w:val="false"/>
-                <w:color w:val="auto"/>
-                <w:kern w:val="2"/>
-                <w:sz w:val="18"/>
-                <w:szCs w:val="18"/>
-                <w:lang w:val="fr-CH" w:eastAsia="zh-CN" w:bidi="hi-IN"/>
-              </w:rPr>
-            </w:pPr>
-            <w:r>
-              <w:rPr>
-                <w:rFonts w:eastAsia="Noto Sans CJK SC Regular" w:cs="Arial" w:ascii="Liberation Sans" w:hAnsi="Liberation Sans"/>
-                <w:b w:val="false"/>
-                <w:bCs w:val="false"/>
-                <w:color w:val="auto"/>
-                <w:kern w:val="2"/>
-                <w:sz w:val="18"/>
-                <w:szCs w:val="18"/>
-                <w:lang w:val="fr-CH" w:eastAsia="zh-CN" w:bidi="hi-IN"/>
-              </w:rPr>
-              <w:t>{% if applicantHeader %}{{ applicantHeader }}{% else %}-{% endif%}</w:t>
-            </w:r>
-          </w:p>
-        </w:tc>
-        <w:tc>
-          <w:tcPr>
-            <w:tcW w:w="271" w:type="dxa"/>
-            <w:tcBorders/>
-          </w:tcPr>
-          <w:p>
-            <w:pPr>
-              <w:pStyle w:val="Heading3"/>
-              <w:numPr>
-                <w:ilvl w:val="2"/>
-                <w:numId w:val="4"/>
-              </w:numPr>
-              <w:suppressAutoHyphens w:val="true"/>
-              <w:spacing w:before="0" w:after="0"/>
-              <w:ind w:right="176" w:hanging="0"/>
-              <w:rPr>
-                <w:b w:val="false"/>
-                <w:b w:val="false"/>
-                <w:bCs w:val="false"/>
-              </w:rPr>
-            </w:pPr>
-            <w:r>
-              <w:rPr>
-                <w:b w:val="false"/>
-                <w:bCs w:val="false"/>
-              </w:rPr>
-            </w:r>
-          </w:p>
-        </w:tc>
-        <w:tc>
-          <w:tcPr>
-            <w:tcW w:w="4786" w:type="dxa"/>
-            <w:tcBorders/>
-          </w:tcPr>
-          <w:p>
-            <w:pPr>
-              <w:pStyle w:val="TableContents"/>
-              <w:rPr>
-                <w:rFonts w:ascii="Liberation Sans" w:hAnsi="Liberation Sans" w:eastAsia="Noto Sans CJK SC Regular" w:cs="Arial"/>
-                <w:b w:val="false"/>
-                <w:b w:val="false"/>
-                <w:bCs w:val="false"/>
-                <w:color w:val="auto"/>
-                <w:kern w:val="2"/>
-                <w:sz w:val="18"/>
-                <w:szCs w:val="18"/>
-                <w:lang w:val="fr-CH" w:eastAsia="zh-CN" w:bidi="hi-IN"/>
-              </w:rPr>
-            </w:pPr>
-            <w:r>
-              <w:rPr>
-                <w:rFonts w:eastAsia="Noto Sans CJK SC Regular" w:cs="Arial" w:ascii="Liberation Sans" w:hAnsi="Liberation Sans"/>
-                <w:b w:val="false"/>
-                <w:bCs w:val="false"/>
-                <w:color w:val="auto"/>
-                <w:kern w:val="2"/>
-                <w:sz w:val="18"/>
-                <w:szCs w:val="18"/>
-                <w:lang w:val="fr-CH" w:eastAsia="zh-CN" w:bidi="hi-IN"/>
-              </w:rPr>
-              <w:t>{% if tagHeader %}{{ tagHeader }}{% else %}-{% endif%}</w:t>
-            </w:r>
-          </w:p>
-        </w:tc>
-      </w:tr>
-      <w:tr>
-        <w:trPr/>
-        <w:tc>
-          <w:tcPr>
-            <w:tcW w:w="3872" w:type="dxa"/>
-            <w:tcBorders/>
-          </w:tcPr>
-          <w:p>
-            <w:pPr>
-              <w:pStyle w:val="Heading3"/>
-              <w:numPr>
-                <w:ilvl w:val="2"/>
-                <w:numId w:val="4"/>
-              </w:numPr>
-              <w:suppressAutoHyphens w:val="true"/>
-              <w:spacing w:before="0" w:after="0"/>
-              <w:ind w:right="176" w:hanging="0"/>
-              <w:rPr>
-                <w:b w:val="false"/>
-                <w:b w:val="false"/>
-                <w:bCs w:val="false"/>
-              </w:rPr>
-            </w:pPr>
-            <w:r>
-              <w:rPr>
-                <w:b w:val="false"/>
-                <w:bCs w:val="false"/>
-              </w:rPr>
-            </w:r>
-          </w:p>
-        </w:tc>
-        <w:tc>
-          <w:tcPr>
-            <w:tcW w:w="271" w:type="dxa"/>
-            <w:tcBorders/>
-          </w:tcPr>
-          <w:p>
-            <w:pPr>
-              <w:pStyle w:val="Heading3"/>
-              <w:numPr>
-                <w:ilvl w:val="2"/>
-                <w:numId w:val="4"/>
-              </w:numPr>
-              <w:suppressAutoHyphens w:val="true"/>
-              <w:spacing w:before="0" w:after="0"/>
-              <w:ind w:right="176" w:hanging="0"/>
-              <w:rPr>
-                <w:b w:val="false"/>
-                <w:b w:val="false"/>
-                <w:bCs w:val="false"/>
-              </w:rPr>
-            </w:pPr>
-            <w:r>
-              <w:rPr>
-                <w:b w:val="false"/>
-                <w:bCs w:val="false"/>
-              </w:rPr>
-            </w:r>
-          </w:p>
-        </w:tc>
-        <w:tc>
-          <w:tcPr>
-            <w:tcW w:w="4786" w:type="dxa"/>
-            <w:tcBorders/>
-          </w:tcPr>
-          <w:p>
-            <w:pPr>
-              <w:pStyle w:val="Heading3"/>
-              <w:numPr>
-                <w:ilvl w:val="2"/>
-                <w:numId w:val="4"/>
-              </w:numPr>
-              <w:suppressAutoHyphens w:val="true"/>
-              <w:spacing w:before="0" w:after="0"/>
-              <w:ind w:right="176" w:hanging="0"/>
-              <w:rPr/>
-            </w:pPr>
-            <w:r>
-              <w:rPr/>
-            </w:r>
-          </w:p>
-        </w:tc>
-      </w:tr>
-      <w:tr>
-        <w:trPr/>
-        <w:tc>
-          <w:tcPr>
-            <w:tcW w:w="3872" w:type="dxa"/>
-            <w:tcBorders/>
-          </w:tcPr>
-          <w:p>
-            <w:pPr>
-              <w:pStyle w:val="Heading3"/>
-              <w:numPr>
-                <w:ilvl w:val="3"/>
-                <w:numId w:val="4"/>
-              </w:numPr>
-              <w:suppressAutoHyphens w:val="true"/>
-              <w:spacing w:before="0" w:after="0"/>
-              <w:ind w:right="176" w:hanging="0"/>
-              <w:rPr/>
-            </w:pPr>
-            <w:r>
-              <w:rPr>
-                <w:rFonts w:cs="Arial" w:ascii="Liberation Sans" w:hAnsi="Liberation Sans"/>
-                <w:sz w:val="18"/>
-                <w:szCs w:val="18"/>
-                <w:lang w:val="fr-CH"/>
-              </w:rPr>
-              <w:t>{{ municipalityHeaderLabel }}</w:t>
-            </w:r>
-          </w:p>
-        </w:tc>
-        <w:tc>
-          <w:tcPr>
-            <w:tcW w:w="271" w:type="dxa"/>
-            <w:tcBorders/>
-          </w:tcPr>
-          <w:p>
-            <w:pPr>
-              <w:pStyle w:val="Heading3"/>
-              <w:numPr>
-                <w:ilvl w:val="2"/>
-                <w:numId w:val="4"/>
-              </w:numPr>
-              <w:suppressAutoHyphens w:val="true"/>
-              <w:spacing w:before="0" w:after="0"/>
-              <w:ind w:right="176" w:hanging="0"/>
-              <w:rPr>
-                <w:b w:val="false"/>
-                <w:b w:val="false"/>
-                <w:bCs w:val="false"/>
-              </w:rPr>
-            </w:pPr>
-            <w:r>
-              <w:rPr>
-                <w:b w:val="false"/>
-                <w:bCs w:val="false"/>
-              </w:rPr>
-            </w:r>
-          </w:p>
-        </w:tc>
-        <w:tc>
-          <w:tcPr>
-            <w:tcW w:w="4786" w:type="dxa"/>
-            <w:tcBorders/>
-          </w:tcPr>
-          <w:p>
-            <w:pPr>
-              <w:pStyle w:val="Heading3"/>
-              <w:numPr>
-                <w:ilvl w:val="2"/>
-                <w:numId w:val="4"/>
-              </w:numPr>
-              <w:suppressAutoHyphens w:val="true"/>
-              <w:spacing w:before="0" w:after="0"/>
-              <w:ind w:right="176" w:hanging="0"/>
-              <w:rPr/>
-            </w:pPr>
-            <w:r>
-              <w:rPr>
-                <w:rFonts w:cs="Arial" w:ascii="Liberation Sans" w:hAnsi="Liberation Sans"/>
-                <w:sz w:val="18"/>
-                <w:szCs w:val="18"/>
-                <w:lang w:val="fr-CH"/>
-              </w:rPr>
-              <w:t>{{ authorityHeaderLabel }}</w:t>
-            </w:r>
-          </w:p>
-        </w:tc>
-      </w:tr>
-      <w:tr>
-        <w:trPr/>
-        <w:tc>
-          <w:tcPr>
-            <w:tcW w:w="3872" w:type="dxa"/>
-            <w:tcBorders/>
-          </w:tcPr>
-          <w:p>
-            <w:pPr>
-              <w:pStyle w:val="Heading3"/>
-              <w:numPr>
-                <w:ilvl w:val="3"/>
-                <w:numId w:val="4"/>
-              </w:numPr>
-              <w:suppressAutoHyphens w:val="true"/>
-              <w:spacing w:before="0" w:after="0"/>
-              <w:ind w:right="176" w:hanging="0"/>
-              <w:rPr>
-                <w:b w:val="false"/>
-                <w:b w:val="false"/>
-                <w:bCs w:val="false"/>
-              </w:rPr>
-            </w:pPr>
-            <w:r>
-              <w:rPr>
-                <w:rFonts w:eastAsia="Noto Sans CJK SC Regular" w:cs="Arial" w:ascii="Liberation Sans" w:hAnsi="Liberation Sans"/>
-                <w:b w:val="false"/>
-                <w:bCs w:val="false"/>
-                <w:color w:val="auto"/>
-                <w:kern w:val="2"/>
-                <w:sz w:val="18"/>
-                <w:szCs w:val="18"/>
-                <w:lang w:val="fr-CH" w:eastAsia="zh-CN" w:bidi="hi-IN"/>
-              </w:rPr>
-              <w:t>{% if municipalityHeader %}</w:t>
-            </w:r>
-            <w:r>
-              <w:rPr>
-                <w:rFonts w:cs="Arial" w:ascii="Liberation Sans" w:hAnsi="Liberation Sans"/>
-                <w:b w:val="false"/>
-                <w:bCs w:val="false"/>
-                <w:sz w:val="18"/>
-                <w:szCs w:val="18"/>
-                <w:lang w:val="fr-CH"/>
-              </w:rPr>
-              <w:t>{{ municipalityHeader }}</w:t>
-            </w:r>
-            <w:r>
-              <w:rPr>
-                <w:rFonts w:eastAsia="Noto Sans CJK SC Regular" w:cs="Arial" w:ascii="Liberation Sans" w:hAnsi="Liberation Sans"/>
-                <w:b w:val="false"/>
-                <w:bCs w:val="false"/>
-                <w:color w:val="auto"/>
-                <w:kern w:val="2"/>
-                <w:sz w:val="18"/>
-                <w:szCs w:val="18"/>
-                <w:lang w:val="fr-CH" w:eastAsia="zh-CN" w:bidi="hi-IN"/>
-              </w:rPr>
-              <w:t>{% else %}-{% endif%}</w:t>
-            </w:r>
-          </w:p>
-        </w:tc>
-        <w:tc>
-          <w:tcPr>
-            <w:tcW w:w="271" w:type="dxa"/>
-            <w:tcBorders/>
-          </w:tcPr>
-          <w:p>
-            <w:pPr>
-              <w:pStyle w:val="Heading3"/>
-              <w:numPr>
-                <w:ilvl w:val="2"/>
-                <w:numId w:val="4"/>
-              </w:numPr>
-              <w:suppressAutoHyphens w:val="true"/>
-              <w:spacing w:before="0" w:after="0"/>
-              <w:ind w:right="176" w:hanging="0"/>
-              <w:rPr>
-                <w:b w:val="false"/>
-                <w:b w:val="false"/>
-                <w:bCs w:val="false"/>
-              </w:rPr>
-            </w:pPr>
-            <w:r>
-              <w:rPr>
-                <w:b w:val="false"/>
-                <w:bCs w:val="false"/>
-              </w:rPr>
-            </w:r>
-          </w:p>
-        </w:tc>
-        <w:tc>
-          <w:tcPr>
-            <w:tcW w:w="4786" w:type="dxa"/>
-            <w:tcBorders/>
-          </w:tcPr>
-          <w:p>
-            <w:pPr>
-              <w:pStyle w:val="Heading3"/>
-              <w:numPr>
-                <w:ilvl w:val="3"/>
-                <w:numId w:val="4"/>
-              </w:numPr>
-              <w:suppressAutoHyphens w:val="true"/>
-              <w:spacing w:before="0" w:after="0"/>
-              <w:ind w:right="176" w:hanging="0"/>
-              <w:rPr>
-                <w:rFonts w:ascii="Liberation Sans" w:hAnsi="Liberation Sans" w:eastAsia="Noto Sans CJK SC Regular" w:cs="Arial"/>
-                <w:b w:val="false"/>
-                <w:b w:val="false"/>
-                <w:bCs w:val="false"/>
-                <w:color w:val="auto"/>
-                <w:kern w:val="2"/>
-                <w:sz w:val="18"/>
-                <w:szCs w:val="18"/>
-                <w:lang w:val="fr-CH" w:eastAsia="zh-CN" w:bidi="hi-IN"/>
-              </w:rPr>
-            </w:pPr>
-            <w:r>
-              <w:rPr>
-                <w:rFonts w:eastAsia="Noto Sans CJK SC Regular" w:cs="Arial" w:ascii="Liberation Sans" w:hAnsi="Liberation Sans"/>
-                <w:b w:val="false"/>
-                <w:bCs w:val="false"/>
-                <w:color w:val="auto"/>
-                <w:kern w:val="2"/>
-                <w:sz w:val="18"/>
-                <w:szCs w:val="18"/>
-                <w:lang w:val="fr-CH" w:eastAsia="zh-CN" w:bidi="hi-IN"/>
-              </w:rPr>
-              <w:t>{% if authorityHeader %}{{ authorityHeader }}{% else %}-{% endif%}</w:t>
-            </w:r>
-          </w:p>
-        </w:tc>
-      </w:tr>
-      <w:tr>
-        <w:trPr/>
-        <w:tc>
-          <w:tcPr>
-            <w:tcW w:w="3872" w:type="dxa"/>
-            <w:tcBorders/>
-          </w:tcPr>
-          <w:p>
-            <w:pPr>
-              <w:pStyle w:val="Heading3"/>
-              <w:numPr>
-                <w:ilvl w:val="2"/>
-                <w:numId w:val="4"/>
-              </w:numPr>
-              <w:suppressAutoHyphens w:val="true"/>
-              <w:spacing w:before="0" w:after="0"/>
-              <w:ind w:right="176" w:hanging="0"/>
-              <w:rPr>
-                <w:b w:val="false"/>
-                <w:b w:val="false"/>
-                <w:bCs w:val="false"/>
-              </w:rPr>
-            </w:pPr>
-            <w:r>
-              <w:rPr>
-                <w:b w:val="false"/>
-                <w:bCs w:val="false"/>
-              </w:rPr>
-            </w:r>
-          </w:p>
-        </w:tc>
-        <w:tc>
-          <w:tcPr>
-            <w:tcW w:w="271" w:type="dxa"/>
-            <w:tcBorders/>
-          </w:tcPr>
-          <w:p>
-            <w:pPr>
-              <w:pStyle w:val="Heading3"/>
-              <w:numPr>
-                <w:ilvl w:val="2"/>
-                <w:numId w:val="4"/>
-              </w:numPr>
-              <w:suppressAutoHyphens w:val="true"/>
-              <w:spacing w:before="0" w:after="0"/>
-              <w:ind w:right="176" w:hanging="0"/>
-              <w:rPr>
-                <w:b w:val="false"/>
-                <w:b w:val="false"/>
-                <w:bCs w:val="false"/>
-              </w:rPr>
-            </w:pPr>
-            <w:r>
-              <w:rPr>
-                <w:b w:val="false"/>
-                <w:bCs w:val="false"/>
-              </w:rPr>
-            </w:r>
-          </w:p>
-        </w:tc>
-        <w:tc>
-          <w:tcPr>
-            <w:tcW w:w="4786" w:type="dxa"/>
-            <w:tcBorders/>
-          </w:tcPr>
-          <w:p>
-            <w:pPr>
-              <w:pStyle w:val="Heading3"/>
-              <w:numPr>
-                <w:ilvl w:val="2"/>
-                <w:numId w:val="4"/>
-              </w:numPr>
-              <w:suppressAutoHyphens w:val="true"/>
-              <w:spacing w:before="0" w:after="0"/>
-              <w:ind w:right="176" w:hanging="0"/>
-              <w:rPr/>
-            </w:pPr>
-            <w:r>
-              <w:rPr/>
-            </w:r>
-          </w:p>
-        </w:tc>
-      </w:tr>
-      <w:tr>
-        <w:trPr/>
-        <w:tc>
-          <w:tcPr>
-            <w:tcW w:w="3872" w:type="dxa"/>
-            <w:tcBorders/>
-          </w:tcPr>
-          <w:p>
-            <w:pPr>
-              <w:pStyle w:val="Heading3"/>
-              <w:numPr>
-                <w:ilvl w:val="2"/>
-                <w:numId w:val="4"/>
-              </w:numPr>
-              <w:suppressAutoHyphens w:val="true"/>
-              <w:spacing w:before="0" w:after="0"/>
-              <w:ind w:right="176" w:hanging="0"/>
-              <w:rPr>
-                <w:rFonts w:ascii="Liberation Sans" w:hAnsi="Liberation Sans" w:eastAsia="Noto Sans CJK SC Regular" w:cs="Arial"/>
-                <w:b/>
-                <w:b/>
-                <w:bCs/>
-                <w:color w:val="auto"/>
-                <w:kern w:val="2"/>
-                <w:sz w:val="18"/>
-                <w:szCs w:val="18"/>
-                <w:lang w:val="fr-CH" w:eastAsia="zh-CN" w:bidi="hi-IN"/>
-              </w:rPr>
-            </w:pPr>
-            <w:r>
-              <w:rPr>
-                <w:rFonts w:eastAsia="Noto Sans CJK SC Regular" w:cs="Arial" w:ascii="Liberation Sans" w:hAnsi="Liberation Sans"/>
-                <w:b/>
-                <w:bCs/>
-                <w:color w:val="auto"/>
-                <w:kern w:val="2"/>
-                <w:sz w:val="18"/>
-                <w:szCs w:val="18"/>
-                <w:lang w:val="fr-CH" w:eastAsia="zh-CN" w:bidi="hi-IN"/>
-              </w:rPr>
-              <w:t>{{ responsibleHeaderLabel }}</w:t>
-            </w:r>
-          </w:p>
-        </w:tc>
-        <w:tc>
-          <w:tcPr>
-            <w:tcW w:w="271" w:type="dxa"/>
-            <w:tcBorders/>
-          </w:tcPr>
-          <w:p>
-            <w:pPr>
-              <w:pStyle w:val="Heading3"/>
-              <w:numPr>
-                <w:ilvl w:val="2"/>
-                <w:numId w:val="4"/>
-              </w:numPr>
-              <w:suppressAutoHyphens w:val="true"/>
-              <w:spacing w:before="0" w:after="0"/>
-              <w:ind w:right="176" w:hanging="0"/>
-              <w:rPr>
-                <w:b w:val="false"/>
-                <w:b w:val="false"/>
-                <w:bCs w:val="false"/>
-              </w:rPr>
-            </w:pPr>
-            <w:r>
-              <w:rPr>
-                <w:b w:val="false"/>
-                <w:bCs w:val="false"/>
-              </w:rPr>
-            </w:r>
-          </w:p>
-        </w:tc>
-        <w:tc>
-          <w:tcPr>
-            <w:tcW w:w="4786" w:type="dxa"/>
-            <w:tcBorders/>
-          </w:tcPr>
-          <w:p>
-            <w:pPr>
-              <w:pStyle w:val="Heading3"/>
-              <w:numPr>
-                <w:ilvl w:val="2"/>
-                <w:numId w:val="4"/>
-              </w:numPr>
-              <w:suppressAutoHyphens w:val="true"/>
-              <w:spacing w:before="0" w:after="0"/>
-              <w:ind w:right="176" w:hanging="0"/>
-              <w:rPr/>
-            </w:pPr>
-            <w:r>
-              <w:rPr>
-                <w:rFonts w:cs="Arial" w:ascii="Liberation Sans" w:hAnsi="Liberation Sans"/>
-                <w:sz w:val="18"/>
-                <w:szCs w:val="18"/>
-                <w:lang w:val="fr-CH"/>
-              </w:rPr>
-              <w:t>{{ inputDateHeaderLabel }}</w:t>
-            </w:r>
-          </w:p>
-        </w:tc>
-      </w:tr>
-      <w:tr>
-        <w:trPr/>
-        <w:tc>
-          <w:tcPr>
-            <w:tcW w:w="3872" w:type="dxa"/>
-            <w:tcBorders/>
-          </w:tcPr>
-          <w:p>
-            <w:pPr>
-              <w:pStyle w:val="Heading3"/>
-              <w:numPr>
-                <w:ilvl w:val="2"/>
-                <w:numId w:val="4"/>
-              </w:numPr>
-              <w:suppressAutoHyphens w:val="true"/>
-              <w:spacing w:before="0" w:after="0"/>
-              <w:ind w:right="176" w:hanging="0"/>
-              <w:rPr>
-                <w:rFonts w:ascii="Liberation Sans" w:hAnsi="Liberation Sans" w:eastAsia="Noto Sans CJK SC Regular" w:cs="Arial"/>
-                <w:b w:val="false"/>
-                <w:b w:val="false"/>
-                <w:bCs w:val="false"/>
-                <w:color w:val="auto"/>
-                <w:kern w:val="2"/>
-                <w:sz w:val="18"/>
-                <w:szCs w:val="18"/>
-                <w:lang w:val="fr-CH" w:eastAsia="zh-CN" w:bidi="hi-IN"/>
-              </w:rPr>
-            </w:pPr>
-            <w:r>
-              <w:rPr>
-                <w:rFonts w:eastAsia="Noto Sans CJK SC Regular" w:cs="Arial" w:ascii="Liberation Sans" w:hAnsi="Liberation Sans"/>
-                <w:b w:val="false"/>
-                <w:bCs w:val="false"/>
-                <w:color w:val="auto"/>
-                <w:kern w:val="2"/>
-                <w:sz w:val="18"/>
-                <w:szCs w:val="18"/>
-                <w:lang w:val="fr-CH" w:eastAsia="zh-CN" w:bidi="hi-IN"/>
-              </w:rPr>
-              <w:t>{% if responsibleHeader %}{{ responsibleHeader }}{% else %}-{% endif%}</w:t>
-            </w:r>
-          </w:p>
-        </w:tc>
-        <w:tc>
-          <w:tcPr>
-            <w:tcW w:w="271" w:type="dxa"/>
-            <w:tcBorders/>
-          </w:tcPr>
-          <w:p>
-            <w:pPr>
-              <w:pStyle w:val="Heading3"/>
-              <w:numPr>
-                <w:ilvl w:val="2"/>
-                <w:numId w:val="4"/>
-              </w:numPr>
-              <w:suppressAutoHyphens w:val="true"/>
-              <w:spacing w:before="0" w:after="0"/>
-              <w:ind w:right="176" w:hanging="0"/>
-              <w:rPr>
-                <w:b w:val="false"/>
-                <w:b w:val="false"/>
-                <w:bCs w:val="false"/>
-              </w:rPr>
-            </w:pPr>
-            <w:r>
-              <w:rPr>
-                <w:b w:val="false"/>
-                <w:bCs w:val="false"/>
-              </w:rPr>
-            </w:r>
-          </w:p>
-        </w:tc>
-        <w:tc>
-          <w:tcPr>
-            <w:tcW w:w="4786" w:type="dxa"/>
-            <w:tcBorders/>
-          </w:tcPr>
-          <w:p>
-            <w:pPr>
-              <w:pStyle w:val="Heading3"/>
-              <w:numPr>
-                <w:ilvl w:val="5"/>
-                <w:numId w:val="4"/>
-              </w:numPr>
-              <w:suppressAutoHyphens w:val="true"/>
-              <w:spacing w:before="0" w:after="0"/>
-              <w:ind w:right="176" w:hanging="0"/>
-              <w:rPr>
-                <w:rFonts w:ascii="Liberation Sans" w:hAnsi="Liberation Sans" w:eastAsia="Noto Sans CJK SC Regular" w:cs="Arial"/>
-                <w:b w:val="false"/>
-                <w:b w:val="false"/>
-                <w:bCs w:val="false"/>
-                <w:color w:val="auto"/>
-                <w:kern w:val="2"/>
-                <w:sz w:val="18"/>
-                <w:szCs w:val="18"/>
-                <w:lang w:val="fr-CH" w:eastAsia="zh-CN" w:bidi="hi-IN"/>
-              </w:rPr>
-            </w:pPr>
-            <w:r>
-              <w:rPr>
-                <w:rFonts w:eastAsia="Noto Sans CJK SC Regular" w:cs="Arial" w:ascii="Liberation Sans" w:hAnsi="Liberation Sans"/>
-                <w:b w:val="false"/>
-                <w:bCs w:val="false"/>
-                <w:color w:val="auto"/>
-                <w:kern w:val="2"/>
-                <w:sz w:val="18"/>
-                <w:szCs w:val="18"/>
-                <w:lang w:val="fr-CH" w:eastAsia="zh-CN" w:bidi="hi-IN"/>
-              </w:rPr>
-              <w:t>{% if inputDateHeader %}{{ inputDateHeader }}{% else %}-{% endif%}</w:t>
-            </w:r>
-          </w:p>
-        </w:tc>
-      </w:tr>
-      <w:tr>
-        <w:trPr/>
-        <w:tc>
-          <w:tcPr>
-            <w:tcW w:w="3872" w:type="dxa"/>
-            <w:tcBorders/>
-          </w:tcPr>
-          <w:p>
-            <w:pPr>
-              <w:pStyle w:val="Heading3"/>
-              <w:numPr>
-                <w:ilvl w:val="2"/>
-                <w:numId w:val="4"/>
-              </w:numPr>
-              <w:suppressAutoHyphens w:val="true"/>
-              <w:spacing w:before="0" w:after="0"/>
-              <w:ind w:right="176" w:hanging="0"/>
-              <w:rPr>
-                <w:b w:val="false"/>
-                <w:b w:val="false"/>
-                <w:bCs w:val="false"/>
-              </w:rPr>
-            </w:pPr>
-            <w:r>
-              <w:rPr>
-                <w:b w:val="false"/>
-                <w:bCs w:val="false"/>
-              </w:rPr>
-            </w:r>
-          </w:p>
-        </w:tc>
-        <w:tc>
-          <w:tcPr>
-            <w:tcW w:w="271" w:type="dxa"/>
-            <w:tcBorders/>
-          </w:tcPr>
-          <w:p>
-            <w:pPr>
-              <w:pStyle w:val="Heading3"/>
-              <w:numPr>
-                <w:ilvl w:val="2"/>
-                <w:numId w:val="4"/>
-              </w:numPr>
-              <w:suppressAutoHyphens w:val="true"/>
-              <w:spacing w:before="0" w:after="0"/>
-              <w:ind w:right="176" w:hanging="0"/>
-              <w:rPr>
-                <w:b w:val="false"/>
-                <w:b w:val="false"/>
-                <w:bCs w:val="false"/>
-              </w:rPr>
-            </w:pPr>
-            <w:r>
-              <w:rPr>
-                <w:b w:val="false"/>
-                <w:bCs w:val="false"/>
-              </w:rPr>
-            </w:r>
-          </w:p>
-        </w:tc>
-        <w:tc>
-          <w:tcPr>
-            <w:tcW w:w="4786" w:type="dxa"/>
-            <w:tcBorders/>
-          </w:tcPr>
-          <w:p>
-            <w:pPr>
-              <w:pStyle w:val="Heading3"/>
-              <w:numPr>
-                <w:ilvl w:val="2"/>
-                <w:numId w:val="4"/>
-              </w:numPr>
-              <w:suppressAutoHyphens w:val="true"/>
-              <w:spacing w:before="0" w:after="0"/>
-              <w:ind w:right="176" w:hanging="0"/>
-              <w:rPr/>
-            </w:pPr>
-            <w:r>
-              <w:rPr/>
-            </w:r>
-          </w:p>
-        </w:tc>
-      </w:tr>
-      <w:tr>
-        <w:trPr/>
-        <w:tc>
-          <w:tcPr>
-            <w:tcW w:w="3872" w:type="dxa"/>
-            <w:tcBorders/>
-          </w:tcPr>
-          <w:p>
-            <w:pPr>
-              <w:pStyle w:val="Heading3"/>
-              <w:numPr>
-                <w:ilvl w:val="3"/>
-                <w:numId w:val="4"/>
-              </w:numPr>
-              <w:suppressAutoHyphens w:val="true"/>
-              <w:spacing w:before="0" w:after="0"/>
-              <w:ind w:right="176" w:hanging="0"/>
-              <w:rPr>
-                <w:rFonts w:ascii="Liberation Sans" w:hAnsi="Liberation Sans" w:eastAsia="Noto Sans CJK SC Regular" w:cs="Arial"/>
-                <w:b/>
-                <w:b/>
-                <w:bCs/>
-                <w:color w:val="auto"/>
-                <w:kern w:val="2"/>
-                <w:sz w:val="18"/>
-                <w:szCs w:val="18"/>
-                <w:lang w:val="fr-CH" w:eastAsia="zh-CN" w:bidi="hi-IN"/>
-              </w:rPr>
-            </w:pPr>
-            <w:r>
-              <w:rPr>
-                <w:rFonts w:eastAsia="Noto Sans CJK SC Regular" w:cs="Arial" w:ascii="Liberation Sans" w:hAnsi="Liberation Sans"/>
-                <w:b/>
-                <w:bCs/>
-                <w:color w:val="auto"/>
-                <w:kern w:val="2"/>
-                <w:sz w:val="18"/>
-                <w:szCs w:val="18"/>
-                <w:lang w:val="fr-CH" w:eastAsia="zh-CN" w:bidi="hi-IN"/>
-              </w:rPr>
-              <w:t>{{ descriptionHeaderLabel }}</w:t>
-            </w:r>
-          </w:p>
-        </w:tc>
-        <w:tc>
-          <w:tcPr>
-            <w:tcW w:w="271" w:type="dxa"/>
-            <w:tcBorders/>
-          </w:tcPr>
-          <w:p>
-            <w:pPr>
-              <w:pStyle w:val="Heading3"/>
-              <w:numPr>
-                <w:ilvl w:val="3"/>
-                <w:numId w:val="4"/>
-              </w:numPr>
-              <w:suppressAutoHyphens w:val="true"/>
-              <w:spacing w:before="0" w:after="0"/>
-              <w:ind w:right="176" w:hanging="0"/>
-              <w:rPr/>
-            </w:pPr>
-            <w:r>
-              <w:rPr/>
-            </w:r>
-          </w:p>
-        </w:tc>
-        <w:tc>
-          <w:tcPr>
-            <w:tcW w:w="4786" w:type="dxa"/>
-            <w:tcBorders/>
-          </w:tcPr>
-          <w:p>
-            <w:pPr>
-              <w:pStyle w:val="Heading3"/>
-              <w:numPr>
-                <w:ilvl w:val="2"/>
-                <w:numId w:val="4"/>
-              </w:numPr>
-              <w:suppressAutoHyphens w:val="true"/>
-              <w:spacing w:before="0" w:after="0"/>
-              <w:ind w:right="176" w:hanging="0"/>
-              <w:rPr>
-                <w:rFonts w:ascii="Liberation Sans" w:hAnsi="Liberation Sans" w:eastAsia="Noto Sans CJK SC Regular" w:cs="Arial"/>
-                <w:b/>
-                <w:b/>
-                <w:bCs/>
-                <w:color w:val="auto"/>
-                <w:kern w:val="2"/>
-                <w:sz w:val="18"/>
-                <w:szCs w:val="18"/>
-                <w:lang w:val="fr-CH" w:eastAsia="zh-CN" w:bidi="hi-IN"/>
-              </w:rPr>
-            </w:pPr>
-            <w:r>
-              <w:rPr>
-                <w:rFonts w:eastAsia="Noto Sans CJK SC Regular" w:cs="Arial" w:ascii="Liberation Sans" w:hAnsi="Liberation Sans"/>
-                <w:b/>
-                <w:bCs/>
-                <w:color w:val="auto"/>
-                <w:kern w:val="2"/>
-                <w:sz w:val="18"/>
-                <w:szCs w:val="18"/>
-                <w:lang w:val="fr-CH" w:eastAsia="zh-CN" w:bidi="hi-IN"/>
-              </w:rPr>
-              <w:t>{% if modificationHeader %}{{ modificationHeaderLabel }}{% endif %}</w:t>
-            </w:r>
-          </w:p>
-        </w:tc>
-      </w:tr>
-      <w:tr>
-        <w:trPr/>
-        <w:tc>
-          <w:tcPr>
-            <w:tcW w:w="3872" w:type="dxa"/>
-            <w:tcBorders/>
-          </w:tcPr>
-          <w:p>
-            <w:pPr>
-              <w:pStyle w:val="Heading3"/>
-              <w:numPr>
-                <w:ilvl w:val="2"/>
-                <w:numId w:val="4"/>
-              </w:numPr>
-              <w:suppressAutoHyphens w:val="true"/>
-              <w:spacing w:before="0" w:after="0"/>
-              <w:ind w:right="176" w:hanging="0"/>
-              <w:rPr>
-                <w:rFonts w:ascii="Liberation Sans" w:hAnsi="Liberation Sans" w:eastAsia="Noto Sans CJK SC Regular" w:cs="Arial"/>
-                <w:b w:val="false"/>
-                <w:b w:val="false"/>
-                <w:bCs w:val="false"/>
-                <w:color w:val="auto"/>
-                <w:kern w:val="2"/>
-                <w:sz w:val="18"/>
-                <w:szCs w:val="18"/>
-                <w:lang w:val="fr-CH" w:eastAsia="zh-CN" w:bidi="hi-IN"/>
-              </w:rPr>
-            </w:pPr>
-            <w:r>
-              <w:rPr>
-                <w:rFonts w:eastAsia="Noto Sans CJK SC Regular" w:cs="Arial" w:ascii="Liberation Sans" w:hAnsi="Liberation Sans"/>
-                <w:b w:val="false"/>
-                <w:bCs w:val="false"/>
-                <w:color w:val="auto"/>
-                <w:kern w:val="2"/>
-                <w:sz w:val="18"/>
-                <w:szCs w:val="18"/>
-                <w:lang w:val="fr-CH" w:eastAsia="zh-CN" w:bidi="hi-IN"/>
-              </w:rPr>
-              <w:t>{% if descriptionHeader %}{{ descriptionHeader }}{% else %}-{% endif%}</w:t>
-            </w:r>
-          </w:p>
-        </w:tc>
-        <w:tc>
-          <w:tcPr>
-            <w:tcW w:w="271" w:type="dxa"/>
-            <w:tcBorders/>
-          </w:tcPr>
-          <w:p>
-            <w:pPr>
-              <w:pStyle w:val="Heading3"/>
-              <w:numPr>
-                <w:ilvl w:val="2"/>
-                <w:numId w:val="4"/>
-              </w:numPr>
-              <w:suppressAutoHyphens w:val="true"/>
-              <w:spacing w:before="0" w:after="0"/>
-              <w:ind w:right="176" w:hanging="0"/>
-              <w:rPr/>
-            </w:pPr>
-            <w:r>
-              <w:rPr/>
-            </w:r>
-          </w:p>
-        </w:tc>
-        <w:tc>
-          <w:tcPr>
-            <w:tcW w:w="4786" w:type="dxa"/>
-            <w:tcBorders/>
-          </w:tcPr>
-          <w:p>
-            <w:pPr>
-              <w:pStyle w:val="Heading3"/>
-              <w:numPr>
-                <w:ilvl w:val="2"/>
-                <w:numId w:val="4"/>
-              </w:numPr>
-              <w:suppressAutoHyphens w:val="true"/>
-              <w:spacing w:before="0" w:after="0"/>
-              <w:ind w:right="176" w:hanging="0"/>
-              <w:rPr>
-                <w:rFonts w:ascii="Liberation Sans" w:hAnsi="Liberation Sans" w:eastAsia="Noto Sans CJK SC Regular" w:cs="Arial"/>
-                <w:b w:val="false"/>
-                <w:b w:val="false"/>
-                <w:bCs w:val="false"/>
-                <w:color w:val="auto"/>
-                <w:kern w:val="2"/>
-                <w:sz w:val="18"/>
-                <w:szCs w:val="18"/>
-                <w:lang w:val="fr-CH" w:eastAsia="zh-CN" w:bidi="hi-IN"/>
-              </w:rPr>
-            </w:pPr>
-            <w:r>
-              <w:rPr>
-                <w:rFonts w:eastAsia="Noto Sans CJK SC Regular" w:cs="Arial" w:ascii="Liberation Sans" w:hAnsi="Liberation Sans"/>
-                <w:b w:val="false"/>
-                <w:bCs w:val="false"/>
-                <w:color w:val="auto"/>
-                <w:kern w:val="2"/>
-                <w:sz w:val="18"/>
-                <w:szCs w:val="18"/>
-                <w:lang w:val="fr-CH" w:eastAsia="zh-CN" w:bidi="hi-IN"/>
-              </w:rPr>
-              <w:t>{% if modificationHeader%}{{ modificationHeader }}{% endif%}</w:t>
-            </w:r>
-          </w:p>
-        </w:tc>
-      </w:tr>
-    </w:tbl>
-    <w:p>
-      <w:pPr>
-        <w:pStyle w:val="Normal"/>
-        <w:widowControl w:val="false"/>
-        <w:suppressAutoHyphens w:val="true"/>
-        <w:rPr>
-          <w:rFonts w:ascii="Liberation Sans" w:hAnsi="Liberation Sans" w:cs="Arial"/>
-          <w:color w:val="C0504D" w:themeColor="accent2"/>
-          <w:sz w:val="18"/>
-          <w:szCs w:val="18"/>
-          <w:lang w:val="fr-CH"/>
-        </w:rPr>
-      </w:pPr>
-      <w:r>
-        <w:rPr>
-          <w:rFonts w:cs="Arial" w:ascii="Liberation Sans" w:hAnsi="Liberation Sans"/>
-          <w:color w:val="C0504D" w:themeColor="accent2"/>
-          <w:sz w:val="18"/>
-          <w:szCs w:val="18"/>
-          <w:lang w:val="fr-CH"/>
-        </w:rPr>
-      </w:r>
-      <w:r>
-        <w:br w:type="page"/>
       </w:r>
     </w:p>
     <w:p>
@@ -1710,23 +156,12 @@
         </w:rPr>
       </w:pPr>
       <w:r>
-        <w:rPr>
-          <w:rFonts w:eastAsia="Noto Sans CJK SC Regular" w:cs="Arial" w:ascii="Liberation Sans" w:hAnsi="Liberation Sans"/>
-          <w:color w:val="C0504D" w:themeColor="accent2"/>
-          <w:kern w:val="2"/>
-          <w:sz w:val="18"/>
-          <w:szCs w:val="18"/>
-          <w:lang w:val="fr-CH" w:eastAsia="zh-CN" w:bidi="hi-IN"/>
-        </w:rPr>
+        <w:rPr/>
       </w:r>
     </w:p>
     <w:p>
       <w:pPr>
         <w:pStyle w:val="Heading3"/>
-        <w:numPr>
-          <w:ilvl w:val="2"/>
-          <w:numId w:val="2"/>
-        </w:numPr>
         <w:rPr>
           <w:rFonts w:ascii="Liberation Sans" w:hAnsi="Liberation Sans"/>
         </w:rPr>
@@ -1741,10 +176,6 @@
     <w:p>
       <w:pPr>
         <w:pStyle w:val="Heading3"/>
-        <w:numPr>
-          <w:ilvl w:val="2"/>
-          <w:numId w:val="2"/>
-        </w:numPr>
         <w:rPr>
           <w:rFonts w:ascii="Liberation Sans" w:hAnsi="Liberation Sans"/>
         </w:rPr>
@@ -1858,7 +289,7 @@
               <w:pStyle w:val="Heading3"/>
               <w:numPr>
                 <w:ilvl w:val="2"/>
-                <w:numId w:val="3"/>
+                <w:numId w:val="2"/>
               </w:numPr>
               <w:suppressAutoHyphens w:val="true"/>
               <w:spacing w:before="0" w:after="0"/>
@@ -2938,7 +1369,7 @@
         <w:szCs w:val="18"/>
         <w:rFonts w:ascii="Calibri" w:hAnsi="Calibri"/>
       </w:rPr>
-      <w:t>2</w:t>
+      <w:t>1</w:t>
     </w:r>
     <w:r>
       <w:rPr>
@@ -2986,7 +1417,7 @@
         <w:szCs w:val="18"/>
         <w:rFonts w:ascii="Calibri" w:hAnsi="Calibri"/>
       </w:rPr>
-      <w:t>2</w:t>
+      <w:t>1</w:t>
     </w:r>
     <w:r>
       <w:rPr>
@@ -3019,7 +1450,7 @@
     <w:r>
       <w:rPr/>
       <w:drawing>
-        <wp:anchor behindDoc="1" distT="0" distB="0" distL="114300" distR="114300" simplePos="0" locked="0" layoutInCell="1" allowOverlap="1" relativeHeight="3">
+        <wp:anchor behindDoc="1" distT="0" distB="0" distL="114300" distR="114300" simplePos="0" locked="0" layoutInCell="1" allowOverlap="1" relativeHeight="2">
           <wp:simplePos x="0" y="0"/>
           <wp:positionH relativeFrom="column">
             <wp:posOffset>-808990</wp:posOffset>
@@ -3311,255 +1742,11 @@
       </w:pPr>
     </w:lvl>
   </w:abstractNum>
-  <w:abstractNum w:abstractNumId="3">
-    <w:lvl w:ilvl="0">
-      <w:start w:val="1"/>
-      <w:numFmt w:val="none"/>
-      <w:suff w:val="nothing"/>
-      <w:lvlText w:val=""/>
-      <w:lvlJc w:val="left"/>
-      <w:pPr>
-        <w:tabs>
-          <w:tab w:val="num" w:pos="0"/>
-        </w:tabs>
-        <w:ind w:left="0" w:hanging="0"/>
-      </w:pPr>
-    </w:lvl>
-    <w:lvl w:ilvl="1">
-      <w:start w:val="1"/>
-      <w:numFmt w:val="none"/>
-      <w:suff w:val="nothing"/>
-      <w:lvlText w:val=""/>
-      <w:lvlJc w:val="left"/>
-      <w:pPr>
-        <w:tabs>
-          <w:tab w:val="num" w:pos="0"/>
-        </w:tabs>
-        <w:ind w:left="0" w:hanging="0"/>
-      </w:pPr>
-    </w:lvl>
-    <w:lvl w:ilvl="2">
-      <w:start w:val="1"/>
-      <w:numFmt w:val="none"/>
-      <w:suff w:val="nothing"/>
-      <w:lvlText w:val=""/>
-      <w:lvlJc w:val="left"/>
-      <w:pPr>
-        <w:tabs>
-          <w:tab w:val="num" w:pos="0"/>
-        </w:tabs>
-        <w:ind w:left="0" w:hanging="0"/>
-      </w:pPr>
-    </w:lvl>
-    <w:lvl w:ilvl="3">
-      <w:start w:val="1"/>
-      <w:numFmt w:val="none"/>
-      <w:suff w:val="nothing"/>
-      <w:lvlText w:val=""/>
-      <w:lvlJc w:val="left"/>
-      <w:pPr>
-        <w:tabs>
-          <w:tab w:val="num" w:pos="0"/>
-        </w:tabs>
-        <w:ind w:left="0" w:hanging="0"/>
-      </w:pPr>
-    </w:lvl>
-    <w:lvl w:ilvl="4">
-      <w:start w:val="1"/>
-      <w:numFmt w:val="none"/>
-      <w:suff w:val="nothing"/>
-      <w:lvlText w:val=""/>
-      <w:lvlJc w:val="left"/>
-      <w:pPr>
-        <w:tabs>
-          <w:tab w:val="num" w:pos="0"/>
-        </w:tabs>
-        <w:ind w:left="0" w:hanging="0"/>
-      </w:pPr>
-    </w:lvl>
-    <w:lvl w:ilvl="5">
-      <w:start w:val="1"/>
-      <w:numFmt w:val="none"/>
-      <w:suff w:val="nothing"/>
-      <w:lvlText w:val=""/>
-      <w:lvlJc w:val="left"/>
-      <w:pPr>
-        <w:tabs>
-          <w:tab w:val="num" w:pos="0"/>
-        </w:tabs>
-        <w:ind w:left="0" w:hanging="0"/>
-      </w:pPr>
-    </w:lvl>
-    <w:lvl w:ilvl="6">
-      <w:start w:val="1"/>
-      <w:numFmt w:val="none"/>
-      <w:suff w:val="nothing"/>
-      <w:lvlText w:val=""/>
-      <w:lvlJc w:val="left"/>
-      <w:pPr>
-        <w:tabs>
-          <w:tab w:val="num" w:pos="0"/>
-        </w:tabs>
-        <w:ind w:left="0" w:hanging="0"/>
-      </w:pPr>
-    </w:lvl>
-    <w:lvl w:ilvl="7">
-      <w:start w:val="1"/>
-      <w:numFmt w:val="none"/>
-      <w:suff w:val="nothing"/>
-      <w:lvlText w:val=""/>
-      <w:lvlJc w:val="left"/>
-      <w:pPr>
-        <w:tabs>
-          <w:tab w:val="num" w:pos="0"/>
-        </w:tabs>
-        <w:ind w:left="0" w:hanging="0"/>
-      </w:pPr>
-    </w:lvl>
-    <w:lvl w:ilvl="8">
-      <w:start w:val="1"/>
-      <w:numFmt w:val="none"/>
-      <w:suff w:val="nothing"/>
-      <w:lvlText w:val=""/>
-      <w:lvlJc w:val="left"/>
-      <w:pPr>
-        <w:tabs>
-          <w:tab w:val="num" w:pos="0"/>
-        </w:tabs>
-        <w:ind w:left="0" w:hanging="0"/>
-      </w:pPr>
-    </w:lvl>
-  </w:abstractNum>
-  <w:abstractNum w:abstractNumId="4">
-    <w:lvl w:ilvl="0">
-      <w:start w:val="1"/>
-      <w:numFmt w:val="none"/>
-      <w:suff w:val="nothing"/>
-      <w:lvlText w:val=""/>
-      <w:lvlJc w:val="left"/>
-      <w:pPr>
-        <w:tabs>
-          <w:tab w:val="num" w:pos="0"/>
-        </w:tabs>
-        <w:ind w:left="0" w:hanging="0"/>
-      </w:pPr>
-    </w:lvl>
-    <w:lvl w:ilvl="1">
-      <w:start w:val="1"/>
-      <w:numFmt w:val="none"/>
-      <w:suff w:val="nothing"/>
-      <w:lvlText w:val=""/>
-      <w:lvlJc w:val="left"/>
-      <w:pPr>
-        <w:tabs>
-          <w:tab w:val="num" w:pos="0"/>
-        </w:tabs>
-        <w:ind w:left="0" w:hanging="0"/>
-      </w:pPr>
-    </w:lvl>
-    <w:lvl w:ilvl="2">
-      <w:start w:val="1"/>
-      <w:numFmt w:val="none"/>
-      <w:suff w:val="nothing"/>
-      <w:lvlText w:val=""/>
-      <w:lvlJc w:val="left"/>
-      <w:pPr>
-        <w:tabs>
-          <w:tab w:val="num" w:pos="0"/>
-        </w:tabs>
-        <w:ind w:left="0" w:hanging="0"/>
-      </w:pPr>
-    </w:lvl>
-    <w:lvl w:ilvl="3">
-      <w:start w:val="1"/>
-      <w:numFmt w:val="none"/>
-      <w:suff w:val="nothing"/>
-      <w:lvlText w:val=""/>
-      <w:lvlJc w:val="left"/>
-      <w:pPr>
-        <w:tabs>
-          <w:tab w:val="num" w:pos="0"/>
-        </w:tabs>
-        <w:ind w:left="0" w:hanging="0"/>
-      </w:pPr>
-    </w:lvl>
-    <w:lvl w:ilvl="4">
-      <w:start w:val="1"/>
-      <w:numFmt w:val="none"/>
-      <w:suff w:val="nothing"/>
-      <w:lvlText w:val=""/>
-      <w:lvlJc w:val="left"/>
-      <w:pPr>
-        <w:tabs>
-          <w:tab w:val="num" w:pos="0"/>
-        </w:tabs>
-        <w:ind w:left="0" w:hanging="0"/>
-      </w:pPr>
-    </w:lvl>
-    <w:lvl w:ilvl="5">
-      <w:start w:val="1"/>
-      <w:numFmt w:val="none"/>
-      <w:suff w:val="nothing"/>
-      <w:lvlText w:val=""/>
-      <w:lvlJc w:val="left"/>
-      <w:pPr>
-        <w:tabs>
-          <w:tab w:val="num" w:pos="0"/>
-        </w:tabs>
-        <w:ind w:left="0" w:hanging="0"/>
-      </w:pPr>
-    </w:lvl>
-    <w:lvl w:ilvl="6">
-      <w:start w:val="1"/>
-      <w:numFmt w:val="none"/>
-      <w:suff w:val="nothing"/>
-      <w:lvlText w:val=""/>
-      <w:lvlJc w:val="left"/>
-      <w:pPr>
-        <w:tabs>
-          <w:tab w:val="num" w:pos="0"/>
-        </w:tabs>
-        <w:ind w:left="0" w:hanging="0"/>
-      </w:pPr>
-    </w:lvl>
-    <w:lvl w:ilvl="7">
-      <w:start w:val="1"/>
-      <w:numFmt w:val="none"/>
-      <w:suff w:val="nothing"/>
-      <w:lvlText w:val=""/>
-      <w:lvlJc w:val="left"/>
-      <w:pPr>
-        <w:tabs>
-          <w:tab w:val="num" w:pos="0"/>
-        </w:tabs>
-        <w:ind w:left="0" w:hanging="0"/>
-      </w:pPr>
-    </w:lvl>
-    <w:lvl w:ilvl="8">
-      <w:start w:val="1"/>
-      <w:numFmt w:val="none"/>
-      <w:suff w:val="nothing"/>
-      <w:lvlText w:val=""/>
-      <w:lvlJc w:val="left"/>
-      <w:pPr>
-        <w:tabs>
-          <w:tab w:val="num" w:pos="0"/>
-        </w:tabs>
-        <w:ind w:left="0" w:hanging="0"/>
-      </w:pPr>
-    </w:lvl>
-  </w:abstractNum>
   <w:num w:numId="1">
     <w:abstractNumId w:val="1"/>
   </w:num>
   <w:num w:numId="2">
     <w:abstractNumId w:val="2"/>
-  </w:num>
-  <w:num w:numId="3">
-    <w:abstractNumId w:val="3"/>
-  </w:num>
-  <w:num w:numId="4">
-    <w:abstractNumId w:val="4"/>
   </w:num>
 </w:numbering>
 </file>

</xml_diff>

<commit_message>
feat(be): refactor pdf cover sheet with fetching of master data
</commit_message>
<xml_diff>
--- a/document-merge-service/kt_bern/templatefiles/audit-form.docx
+++ b/document-merge-service/kt_bern/templatefiles/audit-form.docx
@@ -166,25 +166,7 @@
                 <w:szCs w:val="18"/>
                 <w:lang w:val="fr-CH"/>
               </w:rPr>
-              <w:t>{{ p</w:t>
-            </w:r>
-            <w:r>
-              <w:rPr>
-                <w:rFonts w:cs="Arial" w:ascii="Liberation Sans" w:hAnsi="Liberation Sans"/>
-                <w:sz w:val="18"/>
-                <w:szCs w:val="18"/>
-                <w:lang w:val="fr-CH"/>
-              </w:rPr>
-              <w:t>lot</w:t>
-            </w:r>
-            <w:r>
-              <w:rPr>
-                <w:rFonts w:cs="Arial" w:ascii="Liberation Sans" w:hAnsi="Liberation Sans"/>
-                <w:sz w:val="18"/>
-                <w:szCs w:val="18"/>
-                <w:lang w:val="fr-CH"/>
-              </w:rPr>
-              <w:t>sHeaderLabel }}</w:t>
+              <w:t>{{ plotsHeaderLabel }}</w:t>
             </w:r>
           </w:p>
         </w:tc>
@@ -291,59 +273,7 @@
                 <w:szCs w:val="18"/>
                 <w:lang w:val="fr-CH" w:eastAsia="zh-CN" w:bidi="hi-IN"/>
               </w:rPr>
-              <w:t>{% if p</w:t>
-            </w:r>
-            <w:r>
-              <w:rPr>
-                <w:rFonts w:eastAsia="Noto Sans CJK SC Regular" w:cs="Arial" w:ascii="Liberation Sans" w:hAnsi="Liberation Sans"/>
-                <w:b w:val="false"/>
-                <w:bCs w:val="false"/>
-                <w:color w:val="auto"/>
-                <w:kern w:val="2"/>
-                <w:sz w:val="18"/>
-                <w:szCs w:val="18"/>
-                <w:lang w:val="fr-CH" w:eastAsia="zh-CN" w:bidi="hi-IN"/>
-              </w:rPr>
-              <w:t>lot</w:t>
-            </w:r>
-            <w:r>
-              <w:rPr>
-                <w:rFonts w:eastAsia="Noto Sans CJK SC Regular" w:cs="Arial" w:ascii="Liberation Sans" w:hAnsi="Liberation Sans"/>
-                <w:b w:val="false"/>
-                <w:bCs w:val="false"/>
-                <w:color w:val="auto"/>
-                <w:kern w:val="2"/>
-                <w:sz w:val="18"/>
-                <w:szCs w:val="18"/>
-                <w:lang w:val="fr-CH" w:eastAsia="zh-CN" w:bidi="hi-IN"/>
-              </w:rPr>
-              <w:t>sHeader%}{{ p</w:t>
-            </w:r>
-            <w:r>
-              <w:rPr>
-                <w:rFonts w:eastAsia="Noto Sans CJK SC Regular" w:cs="Arial" w:ascii="Liberation Sans" w:hAnsi="Liberation Sans"/>
-                <w:b w:val="false"/>
-                <w:bCs w:val="false"/>
-                <w:color w:val="auto"/>
-                <w:kern w:val="2"/>
-                <w:sz w:val="18"/>
-                <w:szCs w:val="18"/>
-                <w:lang w:val="fr-CH" w:eastAsia="zh-CN" w:bidi="hi-IN"/>
-              </w:rPr>
-              <w:t>lots</w:t>
-            </w:r>
-            <w:r>
-              <w:rPr>
-                <w:rFonts w:eastAsia="Noto Sans CJK SC Regular" w:cs="Arial" w:ascii="Liberation Sans" w:hAnsi="Liberation Sans"/>
-                <w:b w:val="false"/>
-                <w:bCs w:val="false"/>
-                <w:color w:val="auto"/>
-                <w:kern w:val="2"/>
-                <w:sz w:val="18"/>
-                <w:szCs w:val="18"/>
-                <w:lang w:val="fr-CH" w:eastAsia="zh-CN" w:bidi="hi-IN"/>
-              </w:rPr>
-              <w:t>Header }}{% else %}-{% endif%}</w:t>
+              <w:t>{% if plotsHeader%}{{ plotsHeader }}{% else %}-{% endif%}</w:t>
             </w:r>
           </w:p>
         </w:tc>
@@ -1217,7 +1147,7 @@
             <w:pPr>
               <w:pStyle w:val="Heading3"/>
               <w:numPr>
-                <w:ilvl w:val="5"/>
+                <w:ilvl w:val="2"/>
                 <w:numId w:val="4"/>
               </w:numPr>
               <w:suppressAutoHyphens w:val="true"/>
@@ -1246,7 +1176,33 @@
                 <w:szCs w:val="18"/>
                 <w:lang w:val="fr-CH" w:eastAsia="zh-CN" w:bidi="hi-IN"/>
               </w:rPr>
-              <w:t>{% if inputDateHeader %}{{ inputDateHeader }}{% else %}-{% endif%}</w:t>
+              <w:t>{% if inputDateHeader %}{{ inputDateHeader }}</w:t>
+            </w:r>
+            <w:r>
+              <w:rPr>
+                <w:rFonts w:eastAsia="Noto Sans CJK SC Regular" w:cs="Arial" w:ascii="Liberation Sans" w:hAnsi="Liberation Sans"/>
+                <w:b w:val="false"/>
+                <w:bCs w:val="false"/>
+                <w:color w:val="auto"/>
+                <w:kern w:val="2"/>
+                <w:sz w:val="18"/>
+                <w:szCs w:val="18"/>
+                <w:lang w:val="fr-CH" w:eastAsia="zh-CN" w:bidi="hi-IN"/>
+              </w:rPr>
+              <w:t>{% if paperInputDateHeader %}({{ paperInputDateHeader }}){% else %}{% endif %}</w:t>
+            </w:r>
+            <w:r>
+              <w:rPr>
+                <w:rFonts w:eastAsia="Noto Sans CJK SC Regular" w:cs="Arial" w:ascii="Liberation Sans" w:hAnsi="Liberation Sans"/>
+                <w:b w:val="false"/>
+                <w:bCs w:val="false"/>
+                <w:color w:val="auto"/>
+                <w:kern w:val="2"/>
+                <w:sz w:val="18"/>
+                <w:szCs w:val="18"/>
+                <w:lang w:val="fr-CH" w:eastAsia="zh-CN" w:bidi="hi-IN"/>
+              </w:rPr>
+              <w:t>{% else %}-{% endif %}</w:t>
             </w:r>
           </w:p>
         </w:tc>

</xml_diff>

<commit_message>
feat(master-data): add parsers for master data
</commit_message>
<xml_diff>
--- a/document-merge-service/kt_bern/templatefiles/audit-form.docx
+++ b/document-merge-service/kt_bern/templatefiles/audit-form.docx
@@ -1176,33 +1176,7 @@
                 <w:szCs w:val="18"/>
                 <w:lang w:val="fr-CH" w:eastAsia="zh-CN" w:bidi="hi-IN"/>
               </w:rPr>
-              <w:t>{% if inputDateHeader %}{{ inputDateHeader }}</w:t>
-            </w:r>
-            <w:r>
-              <w:rPr>
-                <w:rFonts w:eastAsia="Noto Sans CJK SC Regular" w:cs="Arial" w:ascii="Liberation Sans" w:hAnsi="Liberation Sans"/>
-                <w:b w:val="false"/>
-                <w:bCs w:val="false"/>
-                <w:color w:val="auto"/>
-                <w:kern w:val="2"/>
-                <w:sz w:val="18"/>
-                <w:szCs w:val="18"/>
-                <w:lang w:val="fr-CH" w:eastAsia="zh-CN" w:bidi="hi-IN"/>
-              </w:rPr>
-              <w:t>{% if paperInputDateHeader %}({{ paperInputDateHeader }}){% else %}{% endif %}</w:t>
-            </w:r>
-            <w:r>
-              <w:rPr>
-                <w:rFonts w:eastAsia="Noto Sans CJK SC Regular" w:cs="Arial" w:ascii="Liberation Sans" w:hAnsi="Liberation Sans"/>
-                <w:b w:val="false"/>
-                <w:bCs w:val="false"/>
-                <w:color w:val="auto"/>
-                <w:kern w:val="2"/>
-                <w:sz w:val="18"/>
-                <w:szCs w:val="18"/>
-                <w:lang w:val="fr-CH" w:eastAsia="zh-CN" w:bidi="hi-IN"/>
-              </w:rPr>
-              <w:t>{% else %}-{% endif %}</w:t>
+              <w:t>{% if inputDateHeader %}{{ inputDateHeader | date("dd.MM.YYYY") }}{% if paperInputDateHeader %} ({{ paperInputDateHeader | date("dd.MM.YYYY") }}){% else %}{% endif %}{% else %}-{% endif %}</w:t>
             </w:r>
           </w:p>
         </w:tc>

</xml_diff>

<commit_message>
fix(be): fix pdf generation for other forms than main form
</commit_message>
<xml_diff>
--- a/document-merge-service/kt_bern/templatefiles/audit-form.docx
+++ b/document-merge-service/kt_bern/templatefiles/audit-form.docx
@@ -8,8 +8,9 @@
         <w:keepNext w:val="false"/>
         <w:widowControl w:val="false"/>
         <w:suppressAutoHyphens w:val="true"/>
+        <w:bidi w:val="0"/>
         <w:spacing w:before="240" w:after="1440"/>
-        <w:ind w:left="4820" w:hanging="0"/>
+        <w:ind w:left="4229" w:right="0" w:hanging="0"/>
         <w:jc w:val="left"/>
         <w:rPr/>
       </w:pPr>
@@ -22,24 +23,8 @@
         </w:rPr>
         <w:t>{{ caseType }}</w:t>
         <w:br/>
-        <w:t>{{ caseId }}</w:t>
+        <w:t>{{ caseId }</w:t>
       </w:r>
-    </w:p>
-    <w:p>
-      <w:pPr>
-        <w:pStyle w:val="Title"/>
-        <w:widowControl w:val="false"/>
-        <w:suppressAutoHyphens w:val="true"/>
-        <w:spacing w:before="240" w:after="1440"/>
-        <w:ind w:left="4820" w:hanging="0"/>
-        <w:jc w:val="left"/>
-        <w:rPr>
-          <w:rFonts w:cs="Arial"/>
-          <w:sz w:val="48"/>
-          <w:szCs w:val="44"/>
-          <w:lang w:val="fr-CH"/>
-        </w:rPr>
-      </w:pPr>
       <w:r>
         <w:rPr>
           <w:rFonts w:cs="Arial"/>
@@ -47,30 +32,71 @@
           <w:szCs w:val="44"/>
           <w:lang w:val="fr-CH"/>
         </w:rPr>
+        <w:t xml:space="preserve">}{% if </w:t>
       </w:r>
-    </w:p>
-    <w:p>
-      <w:pPr>
-        <w:pStyle w:val="Normal"/>
-        <w:widowControl w:val="false"/>
-        <w:suppressAutoHyphens w:val="true"/>
+      <w:r>
         <w:rPr>
-          <w:rFonts w:ascii="Liberation Sans" w:hAnsi="Liberation Sans" w:cs="Arial"/>
-          <w:color w:val="C0504D" w:themeColor="accent2"/>
-          <w:sz w:val="18"/>
-          <w:szCs w:val="18"/>
+          <w:rFonts w:eastAsia="Noto Sans CJK SC Regular" w:cs="Arial"/>
+          <w:b/>
+          <w:bCs/>
+          <w:color w:val="auto"/>
+          <w:kern w:val="2"/>
+          <w:sz w:val="48"/>
+          <w:szCs w:val="44"/>
+          <w:lang w:val="fr-CH" w:eastAsia="zh-CN" w:bidi="hi-IN"/>
+        </w:rPr>
+        <w:t>dossierNr</w:t>
+      </w:r>
+      <w:r>
+        <w:rPr>
+          <w:rFonts w:cs="Arial"/>
+          <w:sz w:val="48"/>
+          <w:szCs w:val="44"/>
           <w:lang w:val="fr-CH"/>
         </w:rPr>
-      </w:pPr>
+        <w:t xml:space="preserve"> %} ({{ </w:t>
+      </w:r>
       <w:r>
         <w:rPr>
-          <w:rFonts w:cs="Arial" w:ascii="Liberation Sans" w:hAnsi="Liberation Sans"/>
-          <w:color w:val="C0504D" w:themeColor="accent2"/>
-          <w:sz w:val="18"/>
-          <w:szCs w:val="18"/>
+          <w:rFonts w:eastAsia="Noto Sans CJK SC Regular" w:cs="Arial"/>
+          <w:b/>
+          <w:bCs/>
+          <w:color w:val="auto"/>
+          <w:kern w:val="2"/>
+          <w:sz w:val="48"/>
+          <w:szCs w:val="44"/>
+          <w:lang w:val="fr-CH" w:eastAsia="zh-CN" w:bidi="hi-IN"/>
+        </w:rPr>
+        <w:t>dossierNr</w:t>
+      </w:r>
+      <w:r>
+        <w:rPr>
+          <w:rFonts w:cs="Arial"/>
+          <w:sz w:val="48"/>
+          <w:szCs w:val="44"/>
           <w:lang w:val="fr-CH"/>
         </w:rPr>
-        <w:softHyphen/>
+        <w:t xml:space="preserve"> }}){% endif %}</w:t>
+      </w:r>
+      <w:r>
+        <w:rPr>
+          <w:rFonts w:cs="Arial"/>
+          <w:sz w:val="48"/>
+          <w:szCs w:val="44"/>
+          <w:lang w:val="fr-CH"/>
+        </w:rPr>
+        <w:br/>
+      </w:r>
+      <w:r>
+        <w:rPr>
+          <w:rFonts w:cs="Arial"/>
+          <w:color w:val="808080"/>
+          <w:sz w:val="32"/>
+          <w:szCs w:val="32"/>
+          <w:lang w:val="fr-CH"/>
+        </w:rPr>
+        <w:t xml:space="preserve">{{ formType }} </w:t>
+        <w:br/>
       </w:r>
     </w:p>
     <w:tbl>
@@ -3883,7 +3909,13 @@
     <w:basedOn w:val="Berschrift"/>
     <w:qFormat/>
     <w:pPr>
-      <w:jc w:val="center"/>
+      <w:keepNext w:val="false"/>
+      <w:widowControl w:val="false"/>
+      <w:suppressAutoHyphens w:val="true"/>
+      <w:bidi w:val="0"/>
+      <w:spacing w:before="240" w:after="1440"/>
+      <w:ind w:left="4140" w:right="0" w:hanging="0"/>
+      <w:jc w:val="left"/>
     </w:pPr>
     <w:rPr>
       <w:b/>
@@ -3977,6 +4009,20 @@
       <w:suppressLineNumbers/>
     </w:pPr>
     <w:rPr/>
+  </w:style>
+  <w:style w:type="paragraph" w:styleId="Subtitle">
+    <w:name w:val="Subtitle"/>
+    <w:basedOn w:val="Heading"/>
+    <w:next w:val="TextBody"/>
+    <w:qFormat/>
+    <w:pPr>
+      <w:spacing w:before="60" w:after="120"/>
+      <w:jc w:val="center"/>
+    </w:pPr>
+    <w:rPr>
+      <w:sz w:val="36"/>
+      <w:szCs w:val="36"/>
+    </w:rPr>
   </w:style>
   <w:style w:type="numbering" w:styleId="NoList" w:default="1">
     <w:name w:val="No List"/>

</xml_diff>

<commit_message>
fix(be): fix and simplify header data for DMS
</commit_message>
<xml_diff>
--- a/document-merge-service/kt_bern/templatefiles/audit-form.docx
+++ b/document-merge-service/kt_bern/templatefiles/audit-form.docx
@@ -23,16 +23,7 @@
         </w:rPr>
         <w:t>{{ caseType }}</w:t>
         <w:br/>
-        <w:t>{{ caseId }</w:t>
-      </w:r>
-      <w:r>
-        <w:rPr>
-          <w:rFonts w:cs="Arial"/>
-          <w:sz w:val="48"/>
-          <w:szCs w:val="44"/>
-          <w:lang w:val="fr-CH"/>
-        </w:rPr>
-        <w:t xml:space="preserve">}{% if </w:t>
+        <w:t xml:space="preserve">{{ caseId }}{% if </w:t>
       </w:r>
       <w:r>
         <w:rPr>
@@ -77,14 +68,6 @@
           <w:lang w:val="fr-CH"/>
         </w:rPr>
         <w:t xml:space="preserve"> }}){% endif %}</w:t>
-      </w:r>
-      <w:r>
-        <w:rPr>
-          <w:rFonts w:cs="Arial"/>
-          <w:sz w:val="48"/>
-          <w:szCs w:val="44"/>
-          <w:lang w:val="fr-CH"/>
-        </w:rPr>
         <w:br/>
       </w:r>
       <w:r>

</xml_diff>

<commit_message>
fix(be): don't render static questions in tables in the PDF
</commit_message>
<xml_diff>
--- a/document-merge-service/kt_bern/templatefiles/audit-form.docx
+++ b/document-merge-service/kt_bern/templatefiles/audit-form.docx
@@ -2551,7 +2551,56 @@
                       <w:szCs w:val="18"/>
                       <w:lang w:val="fr-CH"/>
                     </w:rPr>
-                    <w:t>{%tr if col.value != None %}</w:t>
+                    <w:t xml:space="preserve">{%tr if col.value != None </w:t>
+                  </w:r>
+                  <w:r>
+                    <w:rPr>
+                      <w:rFonts w:cs="Arial" w:ascii="Liberation Sans" w:hAnsi="Liberation Sans"/>
+                      <w:sz w:val="18"/>
+                      <w:szCs w:val="18"/>
+                      <w:lang w:val="fr-CH"/>
+                    </w:rPr>
+                    <w:t xml:space="preserve">and col.type!= </w:t>
+                  </w:r>
+                  <w:r>
+                    <w:rPr>
+                      <w:rFonts w:cs="Arial" w:ascii="Liberation Sans" w:hAnsi="Liberation Sans"/>
+                      <w:color w:val="auto"/>
+                      <w:sz w:val="18"/>
+                      <w:szCs w:val="18"/>
+                      <w:lang w:val="fr-CH"/>
+                    </w:rPr>
+                    <w:t>"</w:t>
+                  </w:r>
+                  <w:r>
+                    <w:rPr>
+                      <w:rFonts w:eastAsia="Noto Sans CJK SC Regular" w:cs="Arial" w:ascii="Liberation Sans" w:hAnsi="Liberation Sans"/>
+                      <w:color w:val="auto"/>
+                      <w:kern w:val="2"/>
+                      <w:sz w:val="18"/>
+                      <w:szCs w:val="18"/>
+                      <w:lang w:val="fr-CH" w:eastAsia="zh-CN" w:bidi="hi-IN"/>
+                    </w:rPr>
+                    <w:t>Static</w:t>
+                  </w:r>
+                  <w:r>
+                    <w:rPr>
+                      <w:rFonts w:cs="Arial" w:ascii="Liberation Sans" w:hAnsi="Liberation Sans"/>
+                      <w:color w:val="auto"/>
+                      <w:sz w:val="18"/>
+                      <w:szCs w:val="18"/>
+                      <w:lang w:val="fr-CH"/>
+                    </w:rPr>
+                    <w:t>Question"</w:t>
+                  </w:r>
+                  <w:r>
+                    <w:rPr>
+                      <w:rFonts w:cs="Arial" w:ascii="Liberation Sans" w:hAnsi="Liberation Sans"/>
+                      <w:sz w:val="18"/>
+                      <w:szCs w:val="18"/>
+                      <w:lang w:val="fr-CH"/>
+                    </w:rPr>
+                    <w:t xml:space="preserve"> %}</w:t>
                   </w:r>
                 </w:p>
               </w:tc>
@@ -2877,7 +2926,7 @@
         <w:szCs w:val="18"/>
         <w:rFonts w:ascii="Calibri" w:hAnsi="Calibri"/>
       </w:rPr>
-      <w:t>2</w:t>
+      <w:t>1</w:t>
     </w:r>
     <w:r>
       <w:rPr>

</xml_diff>

<commit_message>
feat(dms): add creation date to generated PDFs
</commit_message>
<xml_diff>
--- a/document-merge-service/kt_bern/templatefiles/audit-form.docx
+++ b/document-merge-service/kt_bern/templatefiles/audit-form.docx
@@ -1,6 +1,6 @@
 
 <file path=word/document.xml><?xml version="1.0" encoding="utf-8"?>
-<w:document xmlns:o="urn:schemas-microsoft-com:office:office" xmlns:r="http://schemas.openxmlformats.org/officeDocument/2006/relationships" xmlns:v="urn:schemas-microsoft-com:vml" xmlns:w="http://schemas.openxmlformats.org/wordprocessingml/2006/main" xmlns:w10="urn:schemas-microsoft-com:office:word" xmlns:wp="http://schemas.openxmlformats.org/drawingml/2006/wordprocessingDrawing" xmlns:wps="http://schemas.microsoft.com/office/word/2010/wordprocessingShape" xmlns:wpg="http://schemas.microsoft.com/office/word/2010/wordprocessingGroup" xmlns:mc="http://schemas.openxmlformats.org/markup-compatibility/2006" xmlns:wp14="http://schemas.microsoft.com/office/word/2010/wordprocessingDrawing" xmlns:w14="http://schemas.microsoft.com/office/word/2010/wordml" mc:Ignorable="w14 wp14">
+<w:document xmlns:o="urn:schemas-microsoft-com:office:office" xmlns:r="http://schemas.openxmlformats.org/officeDocument/2006/relationships" xmlns:v="urn:schemas-microsoft-com:vml" xmlns:w="http://schemas.openxmlformats.org/wordprocessingml/2006/main" xmlns:w10="urn:schemas-microsoft-com:office:word" xmlns:wp="http://schemas.openxmlformats.org/drawingml/2006/wordprocessingDrawing" xmlns:wps="http://schemas.microsoft.com/office/word/2010/wordprocessingShape" xmlns:wpg="http://schemas.microsoft.com/office/word/2010/wordprocessingGroup" xmlns:mc="http://schemas.openxmlformats.org/markup-compatibility/2006" xmlns:wp14="http://schemas.microsoft.com/office/word/2010/wordprocessingDrawing" xmlns:w14="http://schemas.microsoft.com/office/word/2010/wordml" xmlns:w15="http://schemas.microsoft.com/office/word/2012/wordml" mc:Ignorable="w14 wp14 w15">
   <w:body>
     <w:p>
       <w:pPr>
@@ -78,8 +78,20 @@
           <w:szCs w:val="32"/>
           <w:lang w:val="fr-CH"/>
         </w:rPr>
-        <w:t xml:space="preserve">{{ formType }} </w:t>
+        <w:t>{{ formType }}</w:t>
         <w:br/>
+      </w:r>
+      <w:r>
+        <w:rPr>
+          <w:rFonts w:cs="Arial"/>
+          <w:b w:val="false"/>
+          <w:bCs w:val="false"/>
+          <w:color w:val="808080"/>
+          <w:sz w:val="18"/>
+          <w:szCs w:val="18"/>
+          <w:lang w:val="fr-CH"/>
+        </w:rPr>
+        <w:t>{{ createdAt }}</w:t>
       </w:r>
     </w:p>
     <w:tbl>
@@ -87,6 +99,7 @@
         <w:tblW w:w="8929" w:type="dxa"/>
         <w:jc w:val="left"/>
         <w:tblInd w:w="55" w:type="dxa"/>
+        <w:tblLayout w:type="fixed"/>
         <w:tblCellMar>
           <w:top w:w="55" w:type="dxa"/>
           <w:left w:w="55" w:type="dxa"/>
@@ -95,20 +108,21 @@
         </w:tblCellMar>
       </w:tblPr>
       <w:tblGrid>
-        <w:gridCol w:w="3872"/>
-        <w:gridCol w:w="271"/>
+        <w:gridCol w:w="3871"/>
+        <w:gridCol w:w="272"/>
         <w:gridCol w:w="4786"/>
       </w:tblGrid>
       <w:tr>
         <w:trPr/>
         <w:tc>
           <w:tcPr>
-            <w:tcW w:w="3872" w:type="dxa"/>
+            <w:tcW w:w="3871" w:type="dxa"/>
             <w:tcBorders/>
           </w:tcPr>
           <w:p>
             <w:pPr>
               <w:pStyle w:val="Heading3"/>
+              <w:widowControl w:val="false"/>
               <w:numPr>
                 <w:ilvl w:val="2"/>
                 <w:numId w:val="4"/>
@@ -131,12 +145,13 @@
         </w:tc>
         <w:tc>
           <w:tcPr>
-            <w:tcW w:w="271" w:type="dxa"/>
+            <w:tcW w:w="272" w:type="dxa"/>
             <w:tcBorders/>
           </w:tcPr>
           <w:p>
             <w:pPr>
               <w:pStyle w:val="Heading3"/>
+              <w:widowControl w:val="false"/>
               <w:numPr>
                 <w:ilvl w:val="2"/>
                 <w:numId w:val="4"/>
@@ -159,6 +174,7 @@
           <w:p>
             <w:pPr>
               <w:pStyle w:val="Heading3"/>
+              <w:widowControl w:val="false"/>
               <w:numPr>
                 <w:ilvl w:val="2"/>
                 <w:numId w:val="4"/>
@@ -184,12 +200,13 @@
         <w:trPr/>
         <w:tc>
           <w:tcPr>
-            <w:tcW w:w="3872" w:type="dxa"/>
+            <w:tcW w:w="3871" w:type="dxa"/>
             <w:tcBorders/>
           </w:tcPr>
           <w:p>
             <w:pPr>
               <w:pStyle w:val="TableContents"/>
+              <w:widowControl w:val="false"/>
               <w:rPr>
                 <w:rFonts w:ascii="Liberation Sans" w:hAnsi="Liberation Sans" w:eastAsia="Noto Sans CJK SC Regular" w:cs="Arial"/>
                 <w:b w:val="false"/>
@@ -219,12 +236,13 @@
         </w:tc>
         <w:tc>
           <w:tcPr>
-            <w:tcW w:w="271" w:type="dxa"/>
+            <w:tcW w:w="272" w:type="dxa"/>
             <w:tcBorders/>
           </w:tcPr>
           <w:p>
             <w:pPr>
               <w:pStyle w:val="TableContents"/>
+              <w:widowControl w:val="false"/>
               <w:rPr>
                 <w:rFonts w:ascii="Liberation Sans" w:hAnsi="Liberation Sans" w:eastAsia="Noto Sans CJK SC Regular" w:cs="Arial"/>
                 <w:b w:val="false"/>
@@ -259,6 +277,7 @@
           <w:p>
             <w:pPr>
               <w:pStyle w:val="TableContents"/>
+              <w:widowControl w:val="false"/>
               <w:rPr>
                 <w:rFonts w:ascii="Liberation Sans" w:hAnsi="Liberation Sans" w:eastAsia="Noto Sans CJK SC Regular" w:cs="Arial"/>
                 <w:b w:val="false"/>
@@ -291,12 +310,13 @@
         <w:trPr/>
         <w:tc>
           <w:tcPr>
-            <w:tcW w:w="3872" w:type="dxa"/>
+            <w:tcW w:w="3871" w:type="dxa"/>
             <w:tcBorders/>
           </w:tcPr>
           <w:p>
             <w:pPr>
               <w:pStyle w:val="TableContents"/>
+              <w:widowControl w:val="false"/>
               <w:rPr>
                 <w:rFonts w:ascii="Liberation Sans" w:hAnsi="Liberation Sans" w:eastAsia="Noto Sans CJK SC Regular" w:cs="Arial"/>
                 <w:b w:val="false"/>
@@ -325,12 +345,13 @@
         </w:tc>
         <w:tc>
           <w:tcPr>
-            <w:tcW w:w="271" w:type="dxa"/>
+            <w:tcW w:w="272" w:type="dxa"/>
             <w:tcBorders/>
           </w:tcPr>
           <w:p>
             <w:pPr>
               <w:pStyle w:val="TableContents"/>
+              <w:widowControl w:val="false"/>
               <w:rPr>
                 <w:rFonts w:ascii="Liberation Sans" w:hAnsi="Liberation Sans" w:eastAsia="Noto Sans CJK SC Regular" w:cs="Arial"/>
                 <w:b w:val="false"/>
@@ -365,6 +386,7 @@
           <w:p>
             <w:pPr>
               <w:pStyle w:val="TableContents"/>
+              <w:widowControl w:val="false"/>
               <w:rPr/>
             </w:pPr>
             <w:r>
@@ -377,12 +399,13 @@
         <w:trPr/>
         <w:tc>
           <w:tcPr>
-            <w:tcW w:w="3872" w:type="dxa"/>
+            <w:tcW w:w="3871" w:type="dxa"/>
             <w:tcBorders/>
           </w:tcPr>
           <w:p>
             <w:pPr>
               <w:pStyle w:val="Heading3"/>
+              <w:widowControl w:val="false"/>
               <w:numPr>
                 <w:ilvl w:val="2"/>
                 <w:numId w:val="4"/>
@@ -419,12 +442,13 @@
         </w:tc>
         <w:tc>
           <w:tcPr>
-            <w:tcW w:w="271" w:type="dxa"/>
+            <w:tcW w:w="272" w:type="dxa"/>
             <w:tcBorders/>
           </w:tcPr>
           <w:p>
             <w:pPr>
               <w:pStyle w:val="Heading3"/>
+              <w:widowControl w:val="false"/>
               <w:numPr>
                 <w:ilvl w:val="2"/>
                 <w:numId w:val="4"/>
@@ -447,6 +471,7 @@
           <w:p>
             <w:pPr>
               <w:pStyle w:val="Heading3"/>
+              <w:widowControl w:val="false"/>
               <w:numPr>
                 <w:ilvl w:val="2"/>
                 <w:numId w:val="4"/>
@@ -486,12 +511,13 @@
         <w:trPr/>
         <w:tc>
           <w:tcPr>
-            <w:tcW w:w="3872" w:type="dxa"/>
+            <w:tcW w:w="3871" w:type="dxa"/>
             <w:tcBorders/>
           </w:tcPr>
           <w:p>
             <w:pPr>
               <w:pStyle w:val="TableContents"/>
+              <w:widowControl w:val="false"/>
               <w:rPr>
                 <w:rFonts w:ascii="Liberation Sans" w:hAnsi="Liberation Sans" w:eastAsia="Noto Sans CJK SC Regular" w:cs="Arial"/>
                 <w:b w:val="false"/>
@@ -521,12 +547,13 @@
         </w:tc>
         <w:tc>
           <w:tcPr>
-            <w:tcW w:w="271" w:type="dxa"/>
+            <w:tcW w:w="272" w:type="dxa"/>
             <w:tcBorders/>
           </w:tcPr>
           <w:p>
             <w:pPr>
               <w:pStyle w:val="Heading3"/>
+              <w:widowControl w:val="false"/>
               <w:numPr>
                 <w:ilvl w:val="2"/>
                 <w:numId w:val="4"/>
@@ -556,6 +583,7 @@
           <w:p>
             <w:pPr>
               <w:pStyle w:val="TableContents"/>
+              <w:widowControl w:val="false"/>
               <w:rPr>
                 <w:rFonts w:ascii="Liberation Sans" w:hAnsi="Liberation Sans" w:eastAsia="Noto Sans CJK SC Regular" w:cs="Arial"/>
                 <w:b w:val="false"/>
@@ -588,12 +616,13 @@
         <w:trPr/>
         <w:tc>
           <w:tcPr>
-            <w:tcW w:w="3872" w:type="dxa"/>
+            <w:tcW w:w="3871" w:type="dxa"/>
             <w:tcBorders/>
           </w:tcPr>
           <w:p>
             <w:pPr>
               <w:pStyle w:val="Heading3"/>
+              <w:widowControl w:val="false"/>
               <w:numPr>
                 <w:ilvl w:val="2"/>
                 <w:numId w:val="4"/>
@@ -617,12 +646,13 @@
         </w:tc>
         <w:tc>
           <w:tcPr>
-            <w:tcW w:w="271" w:type="dxa"/>
+            <w:tcW w:w="272" w:type="dxa"/>
             <w:tcBorders/>
           </w:tcPr>
           <w:p>
             <w:pPr>
               <w:pStyle w:val="Heading3"/>
+              <w:widowControl w:val="false"/>
               <w:numPr>
                 <w:ilvl w:val="2"/>
                 <w:numId w:val="4"/>
@@ -652,6 +682,7 @@
           <w:p>
             <w:pPr>
               <w:pStyle w:val="Heading3"/>
+              <w:widowControl w:val="false"/>
               <w:numPr>
                 <w:ilvl w:val="2"/>
                 <w:numId w:val="4"/>
@@ -671,12 +702,13 @@
         <w:trPr/>
         <w:tc>
           <w:tcPr>
-            <w:tcW w:w="3872" w:type="dxa"/>
+            <w:tcW w:w="3871" w:type="dxa"/>
             <w:tcBorders/>
           </w:tcPr>
           <w:p>
             <w:pPr>
               <w:pStyle w:val="Heading3"/>
+              <w:widowControl w:val="false"/>
               <w:numPr>
                 <w:ilvl w:val="3"/>
                 <w:numId w:val="4"/>
@@ -699,12 +731,13 @@
         </w:tc>
         <w:tc>
           <w:tcPr>
-            <w:tcW w:w="271" w:type="dxa"/>
+            <w:tcW w:w="272" w:type="dxa"/>
             <w:tcBorders/>
           </w:tcPr>
           <w:p>
             <w:pPr>
               <w:pStyle w:val="Heading3"/>
+              <w:widowControl w:val="false"/>
               <w:numPr>
                 <w:ilvl w:val="2"/>
                 <w:numId w:val="4"/>
@@ -734,6 +767,7 @@
           <w:p>
             <w:pPr>
               <w:pStyle w:val="Heading3"/>
+              <w:widowControl w:val="false"/>
               <w:numPr>
                 <w:ilvl w:val="2"/>
                 <w:numId w:val="4"/>
@@ -759,12 +793,13 @@
         <w:trPr/>
         <w:tc>
           <w:tcPr>
-            <w:tcW w:w="3872" w:type="dxa"/>
+            <w:tcW w:w="3871" w:type="dxa"/>
             <w:tcBorders/>
           </w:tcPr>
           <w:p>
             <w:pPr>
               <w:pStyle w:val="Heading3"/>
+              <w:widowControl w:val="false"/>
               <w:numPr>
                 <w:ilvl w:val="3"/>
                 <w:numId w:val="4"/>
@@ -819,12 +854,13 @@
         </w:tc>
         <w:tc>
           <w:tcPr>
-            <w:tcW w:w="271" w:type="dxa"/>
+            <w:tcW w:w="272" w:type="dxa"/>
             <w:tcBorders/>
           </w:tcPr>
           <w:p>
             <w:pPr>
               <w:pStyle w:val="Heading3"/>
+              <w:widowControl w:val="false"/>
               <w:numPr>
                 <w:ilvl w:val="2"/>
                 <w:numId w:val="4"/>
@@ -854,6 +890,7 @@
           <w:p>
             <w:pPr>
               <w:pStyle w:val="Heading3"/>
+              <w:widowControl w:val="false"/>
               <w:numPr>
                 <w:ilvl w:val="3"/>
                 <w:numId w:val="4"/>
@@ -893,12 +930,13 @@
         <w:trPr/>
         <w:tc>
           <w:tcPr>
-            <w:tcW w:w="3872" w:type="dxa"/>
+            <w:tcW w:w="3871" w:type="dxa"/>
             <w:tcBorders/>
           </w:tcPr>
           <w:p>
             <w:pPr>
               <w:pStyle w:val="Heading3"/>
+              <w:widowControl w:val="false"/>
               <w:numPr>
                 <w:ilvl w:val="2"/>
                 <w:numId w:val="4"/>
@@ -922,12 +960,13 @@
         </w:tc>
         <w:tc>
           <w:tcPr>
-            <w:tcW w:w="271" w:type="dxa"/>
+            <w:tcW w:w="272" w:type="dxa"/>
             <w:tcBorders/>
           </w:tcPr>
           <w:p>
             <w:pPr>
               <w:pStyle w:val="Heading3"/>
+              <w:widowControl w:val="false"/>
               <w:numPr>
                 <w:ilvl w:val="2"/>
                 <w:numId w:val="4"/>
@@ -957,6 +996,7 @@
           <w:p>
             <w:pPr>
               <w:pStyle w:val="Heading3"/>
+              <w:widowControl w:val="false"/>
               <w:numPr>
                 <w:ilvl w:val="2"/>
                 <w:numId w:val="4"/>
@@ -976,12 +1016,13 @@
         <w:trPr/>
         <w:tc>
           <w:tcPr>
-            <w:tcW w:w="3872" w:type="dxa"/>
+            <w:tcW w:w="3871" w:type="dxa"/>
             <w:tcBorders/>
           </w:tcPr>
           <w:p>
             <w:pPr>
               <w:pStyle w:val="Heading3"/>
+              <w:widowControl w:val="false"/>
               <w:numPr>
                 <w:ilvl w:val="2"/>
                 <w:numId w:val="4"/>
@@ -1018,12 +1059,13 @@
         </w:tc>
         <w:tc>
           <w:tcPr>
-            <w:tcW w:w="271" w:type="dxa"/>
+            <w:tcW w:w="272" w:type="dxa"/>
             <w:tcBorders/>
           </w:tcPr>
           <w:p>
             <w:pPr>
               <w:pStyle w:val="Heading3"/>
+              <w:widowControl w:val="false"/>
               <w:numPr>
                 <w:ilvl w:val="2"/>
                 <w:numId w:val="4"/>
@@ -1053,6 +1095,7 @@
           <w:p>
             <w:pPr>
               <w:pStyle w:val="Heading3"/>
+              <w:widowControl w:val="false"/>
               <w:numPr>
                 <w:ilvl w:val="2"/>
                 <w:numId w:val="4"/>
@@ -1078,12 +1121,13 @@
         <w:trPr/>
         <w:tc>
           <w:tcPr>
-            <w:tcW w:w="3872" w:type="dxa"/>
+            <w:tcW w:w="3871" w:type="dxa"/>
             <w:tcBorders/>
           </w:tcPr>
           <w:p>
             <w:pPr>
               <w:pStyle w:val="Heading3"/>
+              <w:widowControl w:val="false"/>
               <w:numPr>
                 <w:ilvl w:val="2"/>
                 <w:numId w:val="4"/>
@@ -1120,12 +1164,13 @@
         </w:tc>
         <w:tc>
           <w:tcPr>
-            <w:tcW w:w="271" w:type="dxa"/>
+            <w:tcW w:w="272" w:type="dxa"/>
             <w:tcBorders/>
           </w:tcPr>
           <w:p>
             <w:pPr>
               <w:pStyle w:val="Heading3"/>
+              <w:widowControl w:val="false"/>
               <w:numPr>
                 <w:ilvl w:val="2"/>
                 <w:numId w:val="4"/>
@@ -1155,6 +1200,7 @@
           <w:p>
             <w:pPr>
               <w:pStyle w:val="Heading3"/>
+              <w:widowControl w:val="false"/>
               <w:numPr>
                 <w:ilvl w:val="2"/>
                 <w:numId w:val="4"/>
@@ -1194,12 +1240,13 @@
         <w:trPr/>
         <w:tc>
           <w:tcPr>
-            <w:tcW w:w="3872" w:type="dxa"/>
+            <w:tcW w:w="3871" w:type="dxa"/>
             <w:tcBorders/>
           </w:tcPr>
           <w:p>
             <w:pPr>
               <w:pStyle w:val="Heading3"/>
+              <w:widowControl w:val="false"/>
               <w:numPr>
                 <w:ilvl w:val="2"/>
                 <w:numId w:val="4"/>
@@ -1223,12 +1270,13 @@
         </w:tc>
         <w:tc>
           <w:tcPr>
-            <w:tcW w:w="271" w:type="dxa"/>
+            <w:tcW w:w="272" w:type="dxa"/>
             <w:tcBorders/>
           </w:tcPr>
           <w:p>
             <w:pPr>
               <w:pStyle w:val="Heading3"/>
+              <w:widowControl w:val="false"/>
               <w:numPr>
                 <w:ilvl w:val="2"/>
                 <w:numId w:val="4"/>
@@ -1258,6 +1306,7 @@
           <w:p>
             <w:pPr>
               <w:pStyle w:val="Heading3"/>
+              <w:widowControl w:val="false"/>
               <w:numPr>
                 <w:ilvl w:val="2"/>
                 <w:numId w:val="4"/>
@@ -1277,12 +1326,13 @@
         <w:trPr/>
         <w:tc>
           <w:tcPr>
-            <w:tcW w:w="3872" w:type="dxa"/>
+            <w:tcW w:w="3871" w:type="dxa"/>
             <w:tcBorders/>
           </w:tcPr>
           <w:p>
             <w:pPr>
               <w:pStyle w:val="Heading3"/>
+              <w:widowControl w:val="false"/>
               <w:numPr>
                 <w:ilvl w:val="3"/>
                 <w:numId w:val="4"/>
@@ -1319,12 +1369,13 @@
         </w:tc>
         <w:tc>
           <w:tcPr>
-            <w:tcW w:w="271" w:type="dxa"/>
+            <w:tcW w:w="272" w:type="dxa"/>
             <w:tcBorders/>
           </w:tcPr>
           <w:p>
             <w:pPr>
               <w:pStyle w:val="Heading3"/>
+              <w:widowControl w:val="false"/>
               <w:numPr>
                 <w:ilvl w:val="3"/>
                 <w:numId w:val="4"/>
@@ -1347,6 +1398,7 @@
           <w:p>
             <w:pPr>
               <w:pStyle w:val="Heading3"/>
+              <w:widowControl w:val="false"/>
               <w:numPr>
                 <w:ilvl w:val="2"/>
                 <w:numId w:val="4"/>
@@ -1386,12 +1438,13 @@
         <w:trPr/>
         <w:tc>
           <w:tcPr>
-            <w:tcW w:w="3872" w:type="dxa"/>
+            <w:tcW w:w="3871" w:type="dxa"/>
             <w:tcBorders/>
           </w:tcPr>
           <w:p>
             <w:pPr>
               <w:pStyle w:val="Heading3"/>
+              <w:widowControl w:val="false"/>
               <w:numPr>
                 <w:ilvl w:val="2"/>
                 <w:numId w:val="4"/>
@@ -1428,12 +1481,13 @@
         </w:tc>
         <w:tc>
           <w:tcPr>
-            <w:tcW w:w="271" w:type="dxa"/>
+            <w:tcW w:w="272" w:type="dxa"/>
             <w:tcBorders/>
           </w:tcPr>
           <w:p>
             <w:pPr>
               <w:pStyle w:val="Heading3"/>
+              <w:widowControl w:val="false"/>
               <w:numPr>
                 <w:ilvl w:val="2"/>
                 <w:numId w:val="4"/>
@@ -1456,6 +1510,7 @@
           <w:p>
             <w:pPr>
               <w:pStyle w:val="Heading3"/>
+              <w:widowControl w:val="false"/>
               <w:numPr>
                 <w:ilvl w:val="2"/>
                 <w:numId w:val="4"/>
@@ -1724,6 +1779,7 @@
         <w:tblW w:w="9059" w:type="dxa"/>
         <w:jc w:val="left"/>
         <w:tblInd w:w="0" w:type="dxa"/>
+        <w:tblLayout w:type="fixed"/>
         <w:tblCellMar>
           <w:top w:w="0" w:type="dxa"/>
           <w:left w:w="148" w:type="dxa"/>
@@ -1755,6 +1811,7 @@
               <w:pStyle w:val="Normal"/>
               <w:widowControl w:val="false"/>
               <w:suppressAutoHyphens w:val="true"/>
+              <w:jc w:val="left"/>
               <w:rPr>
                 <w:rFonts w:ascii="Liberation Sans" w:hAnsi="Liberation Sans" w:cs="Arial"/>
                 <w:color w:val="4F81BD" w:themeColor="accent1"/>
@@ -1767,7 +1824,7 @@
               <w:rPr>
                 <w:rFonts w:cs="Arial" w:ascii="Liberation Sans" w:hAnsi="Liberation Sans"/>
                 <w:color w:val="4F81BD" w:themeColor="accent1"/>
-                <w:sz w:val="18"/>
+                <w:sz w:val="20"/>
                 <w:szCs w:val="18"/>
                 <w:lang w:val="fr-CH"/>
               </w:rPr>
@@ -1795,6 +1852,7 @@
           <w:p>
             <w:pPr>
               <w:pStyle w:val="Heading3"/>
+              <w:widowControl w:val="false"/>
               <w:numPr>
                 <w:ilvl w:val="2"/>
                 <w:numId w:val="3"/>
@@ -1854,6 +1912,7 @@
               <w:pStyle w:val="Normal"/>
               <w:widowControl w:val="false"/>
               <w:suppressAutoHyphens w:val="true"/>
+              <w:jc w:val="left"/>
               <w:rPr/>
             </w:pPr>
             <w:r>
@@ -1872,6 +1931,7 @@
               <w:pStyle w:val="Normal"/>
               <w:widowControl w:val="false"/>
               <w:suppressAutoHyphens w:val="true"/>
+              <w:jc w:val="left"/>
               <w:rPr/>
             </w:pPr>
             <w:r>
@@ -1890,6 +1950,7 @@
               <w:pStyle w:val="Normal"/>
               <w:widowControl w:val="false"/>
               <w:suppressAutoHyphens w:val="true"/>
+              <w:jc w:val="left"/>
               <w:rPr/>
             </w:pPr>
             <w:r>
@@ -1908,6 +1969,7 @@
               <w:pStyle w:val="Normal"/>
               <w:widowControl w:val="false"/>
               <w:suppressAutoHyphens w:val="true"/>
+              <w:jc w:val="left"/>
               <w:rPr/>
             </w:pPr>
             <w:r>
@@ -1926,6 +1988,7 @@
               <w:pStyle w:val="Normal"/>
               <w:widowControl w:val="false"/>
               <w:suppressAutoHyphens w:val="true"/>
+              <w:jc w:val="left"/>
               <w:rPr/>
             </w:pPr>
             <w:r>
@@ -1944,6 +2007,7 @@
               <w:pStyle w:val="Normal"/>
               <w:widowControl w:val="false"/>
               <w:suppressAutoHyphens w:val="true"/>
+              <w:jc w:val="left"/>
               <w:rPr/>
             </w:pPr>
             <w:r>
@@ -1962,6 +2026,7 @@
               <w:pStyle w:val="Normal"/>
               <w:widowControl w:val="false"/>
               <w:suppressAutoHyphens w:val="true"/>
+              <w:jc w:val="left"/>
               <w:rPr/>
             </w:pPr>
             <w:r>
@@ -1980,6 +2045,7 @@
               <w:pStyle w:val="Normal"/>
               <w:widowControl w:val="false"/>
               <w:suppressAutoHyphens w:val="true"/>
+              <w:jc w:val="left"/>
               <w:rPr/>
             </w:pPr>
             <w:r>
@@ -1998,6 +2064,7 @@
               <w:pStyle w:val="Normal"/>
               <w:widowControl w:val="false"/>
               <w:suppressAutoHyphens w:val="true"/>
+              <w:jc w:val="left"/>
               <w:rPr/>
             </w:pPr>
             <w:r>
@@ -2016,6 +2083,7 @@
               <w:pStyle w:val="Normal"/>
               <w:widowControl w:val="false"/>
               <w:suppressAutoHyphens w:val="true"/>
+              <w:jc w:val="left"/>
               <w:rPr/>
             </w:pPr>
             <w:r>
@@ -2035,6 +2103,7 @@
               <w:widowControl w:val="false"/>
               <w:suppressAutoHyphens w:val="true"/>
               <w:ind w:left="459" w:hanging="459"/>
+              <w:jc w:val="left"/>
               <w:rPr/>
             </w:pPr>
             <w:r>
@@ -2048,7 +2117,9 @@
               <w:t>{% if choice.checked %}</w:t>
             </w:r>
             <w:r>
-              <w:rPr/>
+              <w:rPr>
+                <w:sz w:val="20"/>
+              </w:rPr>
               <w:drawing>
                 <wp:inline distT="0" distB="0" distL="0" distR="0">
                   <wp:extent cx="133350" cy="133350"/>
@@ -2098,7 +2169,9 @@
               <w:t>{% else %}</w:t>
             </w:r>
             <w:r>
-              <w:rPr/>
+              <w:rPr>
+                <w:sz w:val="20"/>
+              </w:rPr>
               <w:drawing>
                 <wp:inline distT="0" distB="0" distL="0" distR="0">
                   <wp:extent cx="133350" cy="133350"/>
@@ -2155,6 +2228,7 @@
               <w:pStyle w:val="Normal"/>
               <w:widowControl w:val="false"/>
               <w:suppressAutoHyphens w:val="true"/>
+              <w:jc w:val="left"/>
               <w:rPr/>
             </w:pPr>
             <w:r>
@@ -2173,6 +2247,7 @@
               <w:pStyle w:val="Normal"/>
               <w:widowControl w:val="false"/>
               <w:suppressAutoHyphens w:val="true"/>
+              <w:jc w:val="left"/>
               <w:rPr/>
             </w:pPr>
             <w:r>
@@ -2191,6 +2266,7 @@
               <w:pStyle w:val="Normal"/>
               <w:widowControl w:val="false"/>
               <w:suppressAutoHyphens w:val="true"/>
+              <w:jc w:val="left"/>
               <w:rPr/>
             </w:pPr>
             <w:r>
@@ -2210,6 +2286,7 @@
               <w:widowControl w:val="false"/>
               <w:suppressAutoHyphens w:val="true"/>
               <w:ind w:left="459" w:hanging="459"/>
+              <w:jc w:val="left"/>
               <w:rPr/>
             </w:pPr>
             <w:r>
@@ -2223,7 +2300,9 @@
               <w:t>{% if choice.checked %}</w:t>
             </w:r>
             <w:r>
-              <w:rPr/>
+              <w:rPr>
+                <w:sz w:val="20"/>
+              </w:rPr>
               <w:drawing>
                 <wp:inline distT="0" distB="0" distL="0" distR="0">
                   <wp:extent cx="133350" cy="133350"/>
@@ -2273,7 +2352,9 @@
               <w:t>{% else %}</w:t>
             </w:r>
             <w:r>
-              <w:rPr/>
+              <w:rPr>
+                <w:sz w:val="20"/>
+              </w:rPr>
               <w:drawing>
                 <wp:inline distT="0" distB="0" distL="0" distR="0">
                   <wp:extent cx="133350" cy="133350"/>
@@ -2330,6 +2411,7 @@
               <w:pStyle w:val="Normal"/>
               <w:widowControl w:val="false"/>
               <w:suppressAutoHyphens w:val="true"/>
+              <w:jc w:val="left"/>
               <w:rPr/>
             </w:pPr>
             <w:r>
@@ -2348,6 +2430,7 @@
               <w:pStyle w:val="Normal"/>
               <w:widowControl w:val="false"/>
               <w:suppressAutoHyphens w:val="true"/>
+              <w:jc w:val="left"/>
               <w:rPr/>
             </w:pPr>
             <w:r>
@@ -2366,6 +2449,7 @@
               <w:pStyle w:val="Normal"/>
               <w:widowControl w:val="false"/>
               <w:suppressAutoHyphens w:val="true"/>
+              <w:jc w:val="left"/>
               <w:rPr/>
             </w:pPr>
             <w:r>
@@ -2384,6 +2468,7 @@
               <w:pStyle w:val="Normal"/>
               <w:widowControl w:val="false"/>
               <w:suppressAutoHyphens w:val="true"/>
+              <w:jc w:val="left"/>
               <w:rPr/>
             </w:pPr>
             <w:r>
@@ -2402,6 +2487,7 @@
               <w:pStyle w:val="Normal"/>
               <w:widowControl w:val="false"/>
               <w:suppressAutoHyphens w:val="true"/>
+              <w:jc w:val="left"/>
               <w:rPr/>
             </w:pPr>
             <w:r>
@@ -2420,6 +2506,7 @@
               <w:pStyle w:val="Normal"/>
               <w:widowControl w:val="false"/>
               <w:suppressAutoHyphens w:val="true"/>
+              <w:jc w:val="left"/>
               <w:rPr/>
             </w:pPr>
             <w:r>
@@ -2438,6 +2525,7 @@
               <w:pStyle w:val="Normal"/>
               <w:widowControl w:val="false"/>
               <w:suppressAutoHyphens w:val="true"/>
+              <w:jc w:val="left"/>
               <w:rPr/>
             </w:pPr>
             <w:r>
@@ -2456,6 +2544,7 @@
               <w:pStyle w:val="Normal"/>
               <w:widowControl w:val="false"/>
               <w:suppressAutoHyphens w:val="true"/>
+              <w:jc w:val="left"/>
               <w:rPr/>
             </w:pPr>
             <w:r>
@@ -2475,6 +2564,7 @@
               <w:tblW w:w="6124" w:type="dxa"/>
               <w:jc w:val="left"/>
               <w:tblInd w:w="0" w:type="dxa"/>
+              <w:tblLayout w:type="fixed"/>
               <w:tblCellMar>
                 <w:top w:w="28" w:type="dxa"/>
                 <w:left w:w="0" w:type="dxa"/>
@@ -2508,6 +2598,7 @@
                     <w:pStyle w:val="Normal"/>
                     <w:widowControl w:val="false"/>
                     <w:suppressAutoHyphens w:val="true"/>
+                    <w:jc w:val="left"/>
                     <w:rPr/>
                   </w:pPr>
                   <w:r>
@@ -2542,6 +2633,7 @@
                     <w:pStyle w:val="Normal"/>
                     <w:widowControl w:val="false"/>
                     <w:suppressAutoHyphens w:val="true"/>
+                    <w:jc w:val="left"/>
                     <w:rPr/>
                   </w:pPr>
                   <w:r>
@@ -2551,16 +2643,7 @@
                       <w:szCs w:val="18"/>
                       <w:lang w:val="fr-CH"/>
                     </w:rPr>
-                    <w:t xml:space="preserve">{%tr if col.value != None </w:t>
-                  </w:r>
-                  <w:r>
-                    <w:rPr>
-                      <w:rFonts w:cs="Arial" w:ascii="Liberation Sans" w:hAnsi="Liberation Sans"/>
-                      <w:sz w:val="18"/>
-                      <w:szCs w:val="18"/>
-                      <w:lang w:val="fr-CH"/>
-                    </w:rPr>
-                    <w:t xml:space="preserve">and col.type!= </w:t>
+                    <w:t xml:space="preserve">{%tr if col.value != None and col.type!= </w:t>
                   </w:r>
                   <w:r>
                     <w:rPr>
@@ -2625,6 +2708,7 @@
                     <w:pStyle w:val="Normal"/>
                     <w:widowControl w:val="false"/>
                     <w:suppressAutoHyphens w:val="true"/>
+                    <w:jc w:val="left"/>
                     <w:rPr/>
                   </w:pPr>
                   <w:r>
@@ -2655,6 +2739,7 @@
                     <w:pStyle w:val="Normal"/>
                     <w:widowControl w:val="false"/>
                     <w:suppressAutoHyphens w:val="true"/>
+                    <w:jc w:val="left"/>
                     <w:rPr/>
                   </w:pPr>
                   <w:r>
@@ -2690,6 +2775,7 @@
                     <w:pStyle w:val="Normal"/>
                     <w:widowControl w:val="false"/>
                     <w:suppressAutoHyphens w:val="true"/>
+                    <w:jc w:val="left"/>
                     <w:rPr/>
                   </w:pPr>
                   <w:r>
@@ -2725,6 +2811,7 @@
                     <w:pStyle w:val="Normal"/>
                     <w:widowControl w:val="false"/>
                     <w:suppressAutoHyphens w:val="true"/>
+                    <w:jc w:val="left"/>
                     <w:rPr/>
                   </w:pPr>
                   <w:r>
@@ -2745,6 +2832,7 @@
               <w:pStyle w:val="Normal"/>
               <w:widowControl w:val="false"/>
               <w:suppressAutoHyphens w:val="true"/>
+              <w:jc w:val="left"/>
               <w:rPr>
                 <w:rFonts w:ascii="Liberation Sans" w:hAnsi="Liberation Sans" w:cs="Arial"/>
                 <w:sz w:val="18"/>
@@ -2755,7 +2843,7 @@
             <w:r>
               <w:rPr>
                 <w:rFonts w:cs="Arial" w:ascii="Liberation Sans" w:hAnsi="Liberation Sans"/>
-                <w:sz w:val="18"/>
+                <w:sz w:val="20"/>
                 <w:szCs w:val="18"/>
                 <w:lang w:val="fr-CH"/>
               </w:rPr>
@@ -2766,6 +2854,7 @@
               <w:pStyle w:val="Normal"/>
               <w:widowControl w:val="false"/>
               <w:suppressAutoHyphens w:val="true"/>
+              <w:jc w:val="left"/>
               <w:rPr/>
             </w:pPr>
             <w:r>
@@ -2783,6 +2872,7 @@
               <w:pStyle w:val="Normal"/>
               <w:widowControl w:val="false"/>
               <w:suppressAutoHyphens w:val="true"/>
+              <w:jc w:val="left"/>
               <w:rPr/>
             </w:pPr>
             <w:r>
@@ -2799,6 +2889,7 @@
               <w:pStyle w:val="Normal"/>
               <w:widowControl w:val="false"/>
               <w:suppressAutoHyphens w:val="true"/>
+              <w:jc w:val="left"/>
               <w:rPr/>
             </w:pPr>
             <w:r>
@@ -2816,6 +2907,7 @@
               <w:pStyle w:val="Normal"/>
               <w:widowControl w:val="false"/>
               <w:suppressAutoHyphens w:val="true"/>
+              <w:jc w:val="left"/>
               <w:rPr>
                 <w:rFonts w:ascii="Liberation Sans" w:hAnsi="Liberation Sans" w:cs="Arial"/>
                 <w:sz w:val="2"/>
@@ -2825,7 +2917,7 @@
             <w:r>
               <w:rPr>
                 <w:rFonts w:cs="Arial" w:ascii="Liberation Sans" w:hAnsi="Liberation Sans"/>
-                <w:sz w:val="2"/>
+                <w:sz w:val="20"/>
                 <w:szCs w:val="2"/>
               </w:rPr>
             </w:r>
@@ -2874,7 +2966,7 @@
       <w:footerReference w:type="default" r:id="rId7"/>
       <w:type w:val="nextPage"/>
       <w:pgSz w:w="11906" w:h="16838"/>
-      <w:pgMar w:left="1843" w:right="1134" w:header="0" w:top="1134" w:footer="318" w:bottom="1134" w:gutter="0"/>
+      <w:pgMar w:left="1843" w:right="1134" w:gutter="0" w:header="0" w:top="1134" w:footer="318" w:bottom="1134"/>
       <w:pgNumType w:fmt="decimal"/>
       <w:formProt w:val="false"/>
       <w:textDirection w:val="lrTb"/>
@@ -2885,7 +2977,7 @@
 </file>
 
 <file path=word/footer1.xml><?xml version="1.0" encoding="utf-8"?>
-<w:ftr xmlns:o="urn:schemas-microsoft-com:office:office" xmlns:r="http://schemas.openxmlformats.org/officeDocument/2006/relationships" xmlns:v="urn:schemas-microsoft-com:vml" xmlns:w="http://schemas.openxmlformats.org/wordprocessingml/2006/main" xmlns:w10="urn:schemas-microsoft-com:office:word" xmlns:wp="http://schemas.openxmlformats.org/drawingml/2006/wordprocessingDrawing" xmlns:wps="http://schemas.microsoft.com/office/word/2010/wordprocessingShape" xmlns:wpg="http://schemas.microsoft.com/office/word/2010/wordprocessingGroup" xmlns:mc="http://schemas.openxmlformats.org/markup-compatibility/2006" xmlns:wp14="http://schemas.microsoft.com/office/word/2010/wordprocessingDrawing" xmlns:w14="http://schemas.microsoft.com/office/word/2010/wordml" mc:Ignorable="w14 wp14">
+<w:ftr xmlns:o="urn:schemas-microsoft-com:office:office" xmlns:r="http://schemas.openxmlformats.org/officeDocument/2006/relationships" xmlns:v="urn:schemas-microsoft-com:vml" xmlns:w="http://schemas.openxmlformats.org/wordprocessingml/2006/main" xmlns:w10="urn:schemas-microsoft-com:office:word" xmlns:wp="http://schemas.openxmlformats.org/drawingml/2006/wordprocessingDrawing" xmlns:wps="http://schemas.microsoft.com/office/word/2010/wordprocessingShape" xmlns:wpg="http://schemas.microsoft.com/office/word/2010/wordprocessingGroup" xmlns:mc="http://schemas.openxmlformats.org/markup-compatibility/2006" xmlns:wp14="http://schemas.microsoft.com/office/word/2010/wordprocessingDrawing" xmlns:w14="http://schemas.microsoft.com/office/word/2010/wordml" xmlns:w15="http://schemas.microsoft.com/office/word/2012/wordml" mc:Ignorable="w14 wp14 w15">
   <w:p>
     <w:pPr>
       <w:pStyle w:val="Footer"/>
@@ -2910,7 +3002,7 @@
         <w:szCs w:val="18"/>
         <w:rFonts w:ascii="Calibri" w:hAnsi="Calibri"/>
       </w:rPr>
-      <w:instrText> PAGE </w:instrText>
+      <w:instrText xml:space="preserve"> PAGE </w:instrText>
     </w:r>
     <w:r>
       <w:rPr>
@@ -2926,7 +3018,7 @@
         <w:szCs w:val="18"/>
         <w:rFonts w:ascii="Calibri" w:hAnsi="Calibri"/>
       </w:rPr>
-      <w:t>1</w:t>
+      <w:t>2</w:t>
     </w:r>
     <w:r>
       <w:rPr>
@@ -2958,7 +3050,7 @@
         <w:szCs w:val="18"/>
         <w:rFonts w:ascii="Calibri" w:hAnsi="Calibri"/>
       </w:rPr>
-      <w:instrText> NUMPAGES </w:instrText>
+      <w:instrText xml:space="preserve"> NUMPAGES </w:instrText>
     </w:r>
     <w:r>
       <w:rPr>
@@ -2998,7 +3090,7 @@
 </file>
 
 <file path=word/header1.xml><?xml version="1.0" encoding="utf-8"?>
-<w:hdr xmlns:o="urn:schemas-microsoft-com:office:office" xmlns:r="http://schemas.openxmlformats.org/officeDocument/2006/relationships" xmlns:v="urn:schemas-microsoft-com:vml" xmlns:w="http://schemas.openxmlformats.org/wordprocessingml/2006/main" xmlns:w10="urn:schemas-microsoft-com:office:word" xmlns:wp="http://schemas.openxmlformats.org/drawingml/2006/wordprocessingDrawing" xmlns:wps="http://schemas.microsoft.com/office/word/2010/wordprocessingShape" xmlns:wpg="http://schemas.microsoft.com/office/word/2010/wordprocessingGroup" xmlns:mc="http://schemas.openxmlformats.org/markup-compatibility/2006" xmlns:wp14="http://schemas.microsoft.com/office/word/2010/wordprocessingDrawing" xmlns:w14="http://schemas.microsoft.com/office/word/2010/wordml" mc:Ignorable="w14 wp14">
+<w:hdr xmlns:o="urn:schemas-microsoft-com:office:office" xmlns:r="http://schemas.openxmlformats.org/officeDocument/2006/relationships" xmlns:v="urn:schemas-microsoft-com:vml" xmlns:w="http://schemas.openxmlformats.org/wordprocessingml/2006/main" xmlns:w10="urn:schemas-microsoft-com:office:word" xmlns:wp="http://schemas.openxmlformats.org/drawingml/2006/wordprocessingDrawing" xmlns:wps="http://schemas.microsoft.com/office/word/2010/wordprocessingShape" xmlns:wpg="http://schemas.microsoft.com/office/word/2010/wordprocessingGroup" xmlns:mc="http://schemas.openxmlformats.org/markup-compatibility/2006" xmlns:wp14="http://schemas.microsoft.com/office/word/2010/wordprocessingDrawing" xmlns:w14="http://schemas.microsoft.com/office/word/2010/wordml" xmlns:w15="http://schemas.microsoft.com/office/word/2012/wordml" mc:Ignorable="w14 wp14 w15">
   <w:p>
     <w:pPr>
       <w:pStyle w:val="Header"/>
@@ -3007,7 +3099,7 @@
     <w:r>
       <w:rPr/>
       <w:drawing>
-        <wp:anchor behindDoc="1" distT="0" distB="0" distL="114300" distR="114300" simplePos="0" locked="0" layoutInCell="1" allowOverlap="1" relativeHeight="3">
+        <wp:anchor behindDoc="1" distT="0" distB="0" distL="114300" distR="114300" simplePos="0" locked="0" layoutInCell="0" allowOverlap="1" relativeHeight="6">
           <wp:simplePos x="0" y="0"/>
           <wp:positionH relativeFrom="column">
             <wp:posOffset>-808990</wp:posOffset>
@@ -3057,11 +3149,10 @@
 </file>
 
 <file path=word/numbering.xml><?xml version="1.0" encoding="utf-8"?>
-<w:numbering xmlns:w="http://schemas.openxmlformats.org/wordprocessingml/2006/main" xmlns:o="urn:schemas-microsoft-com:office:office" xmlns:r="http://schemas.openxmlformats.org/officeDocument/2006/relationships" xmlns:v="urn:schemas-microsoft-com:vml">
+<w:numbering xmlns:w="http://schemas.openxmlformats.org/wordprocessingml/2006/main" xmlns:o="urn:schemas-microsoft-com:office:office" xmlns:r="http://schemas.openxmlformats.org/officeDocument/2006/relationships" xmlns:v="urn:schemas-microsoft-com:vml" xmlns:mc="http://schemas.openxmlformats.org/markup-compatibility/2006" xmlns:w14="http://schemas.microsoft.com/office/word/2010/wordml" mc:Ignorable="w14">
   <w:abstractNum w:abstractNumId="1">
     <w:lvl w:ilvl="0">
       <w:start w:val="1"/>
-      <w:pStyle w:val="Heading1"/>
       <w:numFmt w:val="none"/>
       <w:suff w:val="nothing"/>
       <w:lvlText w:val=""/>
@@ -3072,10 +3163,10 @@
         </w:tabs>
         <w:ind w:left="0" w:hanging="0"/>
       </w:pPr>
+      <w:rPr/>
     </w:lvl>
     <w:lvl w:ilvl="1">
       <w:start w:val="1"/>
-      <w:pStyle w:val="Heading2"/>
       <w:numFmt w:val="none"/>
       <w:suff w:val="nothing"/>
       <w:lvlText w:val=""/>
@@ -3086,10 +3177,10 @@
         </w:tabs>
         <w:ind w:left="0" w:hanging="0"/>
       </w:pPr>
+      <w:rPr/>
     </w:lvl>
     <w:lvl w:ilvl="2">
       <w:start w:val="1"/>
-      <w:pStyle w:val="Heading3"/>
       <w:numFmt w:val="none"/>
       <w:suff w:val="nothing"/>
       <w:lvlText w:val=""/>
@@ -3100,6 +3191,7 @@
         </w:tabs>
         <w:ind w:left="0" w:hanging="0"/>
       </w:pPr>
+      <w:rPr/>
     </w:lvl>
     <w:lvl w:ilvl="3">
       <w:start w:val="1"/>
@@ -3113,6 +3205,7 @@
         </w:tabs>
         <w:ind w:left="0" w:hanging="0"/>
       </w:pPr>
+      <w:rPr/>
     </w:lvl>
     <w:lvl w:ilvl="4">
       <w:start w:val="1"/>
@@ -3126,6 +3219,7 @@
         </w:tabs>
         <w:ind w:left="0" w:hanging="0"/>
       </w:pPr>
+      <w:rPr/>
     </w:lvl>
     <w:lvl w:ilvl="5">
       <w:start w:val="1"/>
@@ -3139,6 +3233,7 @@
         </w:tabs>
         <w:ind w:left="0" w:hanging="0"/>
       </w:pPr>
+      <w:rPr/>
     </w:lvl>
     <w:lvl w:ilvl="6">
       <w:start w:val="1"/>
@@ -3152,6 +3247,7 @@
         </w:tabs>
         <w:ind w:left="0" w:hanging="0"/>
       </w:pPr>
+      <w:rPr/>
     </w:lvl>
     <w:lvl w:ilvl="7">
       <w:start w:val="1"/>
@@ -3165,6 +3261,7 @@
         </w:tabs>
         <w:ind w:left="0" w:hanging="0"/>
       </w:pPr>
+      <w:rPr/>
     </w:lvl>
     <w:lvl w:ilvl="8">
       <w:start w:val="1"/>
@@ -3178,6 +3275,7 @@
         </w:tabs>
         <w:ind w:left="0" w:hanging="0"/>
       </w:pPr>
+      <w:rPr/>
     </w:lvl>
   </w:abstractNum>
   <w:abstractNum w:abstractNumId="2">
@@ -3193,6 +3291,7 @@
         </w:tabs>
         <w:ind w:left="0" w:hanging="0"/>
       </w:pPr>
+      <w:rPr/>
     </w:lvl>
     <w:lvl w:ilvl="1">
       <w:start w:val="1"/>
@@ -3206,6 +3305,7 @@
         </w:tabs>
         <w:ind w:left="0" w:hanging="0"/>
       </w:pPr>
+      <w:rPr/>
     </w:lvl>
     <w:lvl w:ilvl="2">
       <w:start w:val="1"/>
@@ -3219,6 +3319,7 @@
         </w:tabs>
         <w:ind w:left="0" w:hanging="0"/>
       </w:pPr>
+      <w:rPr/>
     </w:lvl>
     <w:lvl w:ilvl="3">
       <w:start w:val="1"/>
@@ -3232,6 +3333,7 @@
         </w:tabs>
         <w:ind w:left="0" w:hanging="0"/>
       </w:pPr>
+      <w:rPr/>
     </w:lvl>
     <w:lvl w:ilvl="4">
       <w:start w:val="1"/>
@@ -3245,6 +3347,7 @@
         </w:tabs>
         <w:ind w:left="0" w:hanging="0"/>
       </w:pPr>
+      <w:rPr/>
     </w:lvl>
     <w:lvl w:ilvl="5">
       <w:start w:val="1"/>
@@ -3258,6 +3361,7 @@
         </w:tabs>
         <w:ind w:left="0" w:hanging="0"/>
       </w:pPr>
+      <w:rPr/>
     </w:lvl>
     <w:lvl w:ilvl="6">
       <w:start w:val="1"/>
@@ -3271,6 +3375,7 @@
         </w:tabs>
         <w:ind w:left="0" w:hanging="0"/>
       </w:pPr>
+      <w:rPr/>
     </w:lvl>
     <w:lvl w:ilvl="7">
       <w:start w:val="1"/>
@@ -3284,6 +3389,7 @@
         </w:tabs>
         <w:ind w:left="0" w:hanging="0"/>
       </w:pPr>
+      <w:rPr/>
     </w:lvl>
     <w:lvl w:ilvl="8">
       <w:start w:val="1"/>
@@ -3297,6 +3403,7 @@
         </w:tabs>
         <w:ind w:left="0" w:hanging="0"/>
       </w:pPr>
+      <w:rPr/>
     </w:lvl>
   </w:abstractNum>
   <w:abstractNum w:abstractNumId="3">
@@ -3312,6 +3419,7 @@
         </w:tabs>
         <w:ind w:left="0" w:hanging="0"/>
       </w:pPr>
+      <w:rPr/>
     </w:lvl>
     <w:lvl w:ilvl="1">
       <w:start w:val="1"/>
@@ -3325,6 +3433,7 @@
         </w:tabs>
         <w:ind w:left="0" w:hanging="0"/>
       </w:pPr>
+      <w:rPr/>
     </w:lvl>
     <w:lvl w:ilvl="2">
       <w:start w:val="1"/>
@@ -3338,6 +3447,7 @@
         </w:tabs>
         <w:ind w:left="0" w:hanging="0"/>
       </w:pPr>
+      <w:rPr/>
     </w:lvl>
     <w:lvl w:ilvl="3">
       <w:start w:val="1"/>
@@ -3351,6 +3461,7 @@
         </w:tabs>
         <w:ind w:left="0" w:hanging="0"/>
       </w:pPr>
+      <w:rPr/>
     </w:lvl>
     <w:lvl w:ilvl="4">
       <w:start w:val="1"/>
@@ -3364,6 +3475,7 @@
         </w:tabs>
         <w:ind w:left="0" w:hanging="0"/>
       </w:pPr>
+      <w:rPr/>
     </w:lvl>
     <w:lvl w:ilvl="5">
       <w:start w:val="1"/>
@@ -3377,6 +3489,7 @@
         </w:tabs>
         <w:ind w:left="0" w:hanging="0"/>
       </w:pPr>
+      <w:rPr/>
     </w:lvl>
     <w:lvl w:ilvl="6">
       <w:start w:val="1"/>
@@ -3390,6 +3503,7 @@
         </w:tabs>
         <w:ind w:left="0" w:hanging="0"/>
       </w:pPr>
+      <w:rPr/>
     </w:lvl>
     <w:lvl w:ilvl="7">
       <w:start w:val="1"/>
@@ -3403,6 +3517,7 @@
         </w:tabs>
         <w:ind w:left="0" w:hanging="0"/>
       </w:pPr>
+      <w:rPr/>
     </w:lvl>
     <w:lvl w:ilvl="8">
       <w:start w:val="1"/>
@@ -3416,9 +3531,138 @@
         </w:tabs>
         <w:ind w:left="0" w:hanging="0"/>
       </w:pPr>
+      <w:rPr/>
     </w:lvl>
   </w:abstractNum>
   <w:abstractNum w:abstractNumId="4">
+    <w:lvl w:ilvl="0">
+      <w:start w:val="1"/>
+      <w:numFmt w:val="none"/>
+      <w:suff w:val="nothing"/>
+      <w:lvlText w:val=""/>
+      <w:lvlJc w:val="left"/>
+      <w:pPr>
+        <w:tabs>
+          <w:tab w:val="num" w:pos="0"/>
+        </w:tabs>
+        <w:ind w:left="0" w:hanging="0"/>
+      </w:pPr>
+      <w:rPr/>
+    </w:lvl>
+    <w:lvl w:ilvl="1">
+      <w:start w:val="1"/>
+      <w:numFmt w:val="none"/>
+      <w:suff w:val="nothing"/>
+      <w:lvlText w:val=""/>
+      <w:lvlJc w:val="left"/>
+      <w:pPr>
+        <w:tabs>
+          <w:tab w:val="num" w:pos="0"/>
+        </w:tabs>
+        <w:ind w:left="0" w:hanging="0"/>
+      </w:pPr>
+      <w:rPr/>
+    </w:lvl>
+    <w:lvl w:ilvl="2">
+      <w:start w:val="1"/>
+      <w:numFmt w:val="none"/>
+      <w:suff w:val="nothing"/>
+      <w:lvlText w:val=""/>
+      <w:lvlJc w:val="left"/>
+      <w:pPr>
+        <w:tabs>
+          <w:tab w:val="num" w:pos="0"/>
+        </w:tabs>
+        <w:ind w:left="0" w:hanging="0"/>
+      </w:pPr>
+      <w:rPr/>
+    </w:lvl>
+    <w:lvl w:ilvl="3">
+      <w:start w:val="1"/>
+      <w:numFmt w:val="none"/>
+      <w:suff w:val="nothing"/>
+      <w:lvlText w:val=""/>
+      <w:lvlJc w:val="left"/>
+      <w:pPr>
+        <w:tabs>
+          <w:tab w:val="num" w:pos="0"/>
+        </w:tabs>
+        <w:ind w:left="0" w:hanging="0"/>
+      </w:pPr>
+      <w:rPr/>
+    </w:lvl>
+    <w:lvl w:ilvl="4">
+      <w:start w:val="1"/>
+      <w:numFmt w:val="none"/>
+      <w:suff w:val="nothing"/>
+      <w:lvlText w:val=""/>
+      <w:lvlJc w:val="left"/>
+      <w:pPr>
+        <w:tabs>
+          <w:tab w:val="num" w:pos="0"/>
+        </w:tabs>
+        <w:ind w:left="0" w:hanging="0"/>
+      </w:pPr>
+      <w:rPr/>
+    </w:lvl>
+    <w:lvl w:ilvl="5">
+      <w:start w:val="1"/>
+      <w:numFmt w:val="none"/>
+      <w:suff w:val="nothing"/>
+      <w:lvlText w:val=""/>
+      <w:lvlJc w:val="left"/>
+      <w:pPr>
+        <w:tabs>
+          <w:tab w:val="num" w:pos="0"/>
+        </w:tabs>
+        <w:ind w:left="0" w:hanging="0"/>
+      </w:pPr>
+      <w:rPr/>
+    </w:lvl>
+    <w:lvl w:ilvl="6">
+      <w:start w:val="1"/>
+      <w:numFmt w:val="none"/>
+      <w:suff w:val="nothing"/>
+      <w:lvlText w:val=""/>
+      <w:lvlJc w:val="left"/>
+      <w:pPr>
+        <w:tabs>
+          <w:tab w:val="num" w:pos="0"/>
+        </w:tabs>
+        <w:ind w:left="0" w:hanging="0"/>
+      </w:pPr>
+      <w:rPr/>
+    </w:lvl>
+    <w:lvl w:ilvl="7">
+      <w:start w:val="1"/>
+      <w:numFmt w:val="none"/>
+      <w:suff w:val="nothing"/>
+      <w:lvlText w:val=""/>
+      <w:lvlJc w:val="left"/>
+      <w:pPr>
+        <w:tabs>
+          <w:tab w:val="num" w:pos="0"/>
+        </w:tabs>
+        <w:ind w:left="0" w:hanging="0"/>
+      </w:pPr>
+      <w:rPr/>
+    </w:lvl>
+    <w:lvl w:ilvl="8">
+      <w:start w:val="1"/>
+      <w:numFmt w:val="none"/>
+      <w:suff w:val="nothing"/>
+      <w:lvlText w:val=""/>
+      <w:lvlJc w:val="left"/>
+      <w:pPr>
+        <w:tabs>
+          <w:tab w:val="num" w:pos="0"/>
+        </w:tabs>
+        <w:ind w:left="0" w:hanging="0"/>
+      </w:pPr>
+      <w:rPr/>
+    </w:lvl>
+  </w:abstractNum>
+  <w:abstractNum w:abstractNumId="5">
     <w:lvl w:ilvl="0">
       <w:start w:val="1"/>
       <w:numFmt w:val="none"/>
@@ -3548,6 +3792,9 @@
   </w:num>
   <w:num w:numId="4">
     <w:abstractNumId w:val="4"/>
+  </w:num>
+  <w:num w:numId="5">
+    <w:abstractNumId w:val="5"/>
   </w:num>
 </w:numbering>
 </file>
@@ -3800,7 +4047,6 @@
   <w:style w:type="character" w:styleId="SprechblasentextZchn" w:customStyle="1">
     <w:name w:val="Sprechblasentext Zchn"/>
     <w:basedOn w:val="DefaultParagraphFont"/>
-    <w:link w:val="Sprechblasentext"/>
     <w:uiPriority w:val="99"/>
     <w:semiHidden/>
     <w:qFormat/>
@@ -3814,7 +4060,6 @@
   <w:style w:type="character" w:styleId="KopfzeileZchn" w:customStyle="1">
     <w:name w:val="Kopfzeile Zchn"/>
     <w:basedOn w:val="DefaultParagraphFont"/>
-    <w:link w:val="Kopfzeile"/>
     <w:uiPriority w:val="99"/>
     <w:qFormat/>
     <w:rsid w:val="0030649a"/>
@@ -3827,7 +4072,6 @@
   <w:style w:type="character" w:styleId="FuzeileZchn" w:customStyle="1">
     <w:name w:val="Fußzeile Zchn"/>
     <w:basedOn w:val="DefaultParagraphFont"/>
-    <w:link w:val="Fuzeile"/>
     <w:uiPriority w:val="99"/>
     <w:qFormat/>
     <w:rsid w:val="0030649a"/>
@@ -4069,7 +4313,6 @@
     <w:semiHidden/>
     <w:unhideWhenUsed/>
     <w:tblPr>
-      <w:tblInd w:w="0" w:type="dxa"/>
       <w:tblCellMar>
         <w:top w:w="0" w:type="dxa"/>
         <w:left w:w="108" w:type="dxa"/>

</xml_diff>

<commit_message>
feat(be): add additional dates to pdfs
Add the `generated at` and the `modified at` dates to pdfs.
</commit_message>
<xml_diff>
--- a/document-merge-service/kt_bern/templatefiles/audit-form.docx
+++ b/document-merge-service/kt_bern/templatefiles/audit-form.docx
@@ -80,6 +80,7 @@
         </w:rPr>
         <w:t>{{ formType }}</w:t>
         <w:br/>
+        <w:br/>
       </w:r>
       <w:r>
         <w:rPr>
@@ -92,6 +93,10 @@
           <w:lang w:val="fr-CH"/>
         </w:rPr>
         <w:t>{{ createdAt }}</w:t>
+        <w:br/>
+        <w:t>{{ modifiedAt }}</w:t>
+        <w:br/>
+        <w:t>{{ generatedAt }}</w:t>
       </w:r>
     </w:p>
     <w:tbl>
@@ -108,15 +113,15 @@
         </w:tblCellMar>
       </w:tblPr>
       <w:tblGrid>
-        <w:gridCol w:w="3871"/>
-        <w:gridCol w:w="272"/>
+        <w:gridCol w:w="3869"/>
+        <w:gridCol w:w="274"/>
         <w:gridCol w:w="4786"/>
       </w:tblGrid>
       <w:tr>
         <w:trPr/>
         <w:tc>
           <w:tcPr>
-            <w:tcW w:w="3871" w:type="dxa"/>
+            <w:tcW w:w="3869" w:type="dxa"/>
             <w:tcBorders/>
           </w:tcPr>
           <w:p>
@@ -145,7 +150,7 @@
         </w:tc>
         <w:tc>
           <w:tcPr>
-            <w:tcW w:w="272" w:type="dxa"/>
+            <w:tcW w:w="274" w:type="dxa"/>
             <w:tcBorders/>
           </w:tcPr>
           <w:p>
@@ -200,7 +205,7 @@
         <w:trPr/>
         <w:tc>
           <w:tcPr>
-            <w:tcW w:w="3871" w:type="dxa"/>
+            <w:tcW w:w="3869" w:type="dxa"/>
             <w:tcBorders/>
           </w:tcPr>
           <w:p>
@@ -236,7 +241,7 @@
         </w:tc>
         <w:tc>
           <w:tcPr>
-            <w:tcW w:w="272" w:type="dxa"/>
+            <w:tcW w:w="274" w:type="dxa"/>
             <w:tcBorders/>
           </w:tcPr>
           <w:p>
@@ -310,7 +315,7 @@
         <w:trPr/>
         <w:tc>
           <w:tcPr>
-            <w:tcW w:w="3871" w:type="dxa"/>
+            <w:tcW w:w="3869" w:type="dxa"/>
             <w:tcBorders/>
           </w:tcPr>
           <w:p>
@@ -345,7 +350,7 @@
         </w:tc>
         <w:tc>
           <w:tcPr>
-            <w:tcW w:w="272" w:type="dxa"/>
+            <w:tcW w:w="274" w:type="dxa"/>
             <w:tcBorders/>
           </w:tcPr>
           <w:p>
@@ -399,7 +404,7 @@
         <w:trPr/>
         <w:tc>
           <w:tcPr>
-            <w:tcW w:w="3871" w:type="dxa"/>
+            <w:tcW w:w="3869" w:type="dxa"/>
             <w:tcBorders/>
           </w:tcPr>
           <w:p>
@@ -442,7 +447,7 @@
         </w:tc>
         <w:tc>
           <w:tcPr>
-            <w:tcW w:w="272" w:type="dxa"/>
+            <w:tcW w:w="274" w:type="dxa"/>
             <w:tcBorders/>
           </w:tcPr>
           <w:p>
@@ -511,7 +516,7 @@
         <w:trPr/>
         <w:tc>
           <w:tcPr>
-            <w:tcW w:w="3871" w:type="dxa"/>
+            <w:tcW w:w="3869" w:type="dxa"/>
             <w:tcBorders/>
           </w:tcPr>
           <w:p>
@@ -547,7 +552,7 @@
         </w:tc>
         <w:tc>
           <w:tcPr>
-            <w:tcW w:w="272" w:type="dxa"/>
+            <w:tcW w:w="274" w:type="dxa"/>
             <w:tcBorders/>
           </w:tcPr>
           <w:p>
@@ -616,7 +621,7 @@
         <w:trPr/>
         <w:tc>
           <w:tcPr>
-            <w:tcW w:w="3871" w:type="dxa"/>
+            <w:tcW w:w="3869" w:type="dxa"/>
             <w:tcBorders/>
           </w:tcPr>
           <w:p>
@@ -646,7 +651,7 @@
         </w:tc>
         <w:tc>
           <w:tcPr>
-            <w:tcW w:w="272" w:type="dxa"/>
+            <w:tcW w:w="274" w:type="dxa"/>
             <w:tcBorders/>
           </w:tcPr>
           <w:p>
@@ -702,7 +707,7 @@
         <w:trPr/>
         <w:tc>
           <w:tcPr>
-            <w:tcW w:w="3871" w:type="dxa"/>
+            <w:tcW w:w="3869" w:type="dxa"/>
             <w:tcBorders/>
           </w:tcPr>
           <w:p>
@@ -731,7 +736,7 @@
         </w:tc>
         <w:tc>
           <w:tcPr>
-            <w:tcW w:w="272" w:type="dxa"/>
+            <w:tcW w:w="274" w:type="dxa"/>
             <w:tcBorders/>
           </w:tcPr>
           <w:p>
@@ -793,7 +798,7 @@
         <w:trPr/>
         <w:tc>
           <w:tcPr>
-            <w:tcW w:w="3871" w:type="dxa"/>
+            <w:tcW w:w="3869" w:type="dxa"/>
             <w:tcBorders/>
           </w:tcPr>
           <w:p>
@@ -854,7 +859,7 @@
         </w:tc>
         <w:tc>
           <w:tcPr>
-            <w:tcW w:w="272" w:type="dxa"/>
+            <w:tcW w:w="274" w:type="dxa"/>
             <w:tcBorders/>
           </w:tcPr>
           <w:p>
@@ -930,7 +935,7 @@
         <w:trPr/>
         <w:tc>
           <w:tcPr>
-            <w:tcW w:w="3871" w:type="dxa"/>
+            <w:tcW w:w="3869" w:type="dxa"/>
             <w:tcBorders/>
           </w:tcPr>
           <w:p>
@@ -960,7 +965,7 @@
         </w:tc>
         <w:tc>
           <w:tcPr>
-            <w:tcW w:w="272" w:type="dxa"/>
+            <w:tcW w:w="274" w:type="dxa"/>
             <w:tcBorders/>
           </w:tcPr>
           <w:p>
@@ -1016,7 +1021,7 @@
         <w:trPr/>
         <w:tc>
           <w:tcPr>
-            <w:tcW w:w="3871" w:type="dxa"/>
+            <w:tcW w:w="3869" w:type="dxa"/>
             <w:tcBorders/>
           </w:tcPr>
           <w:p>
@@ -1059,7 +1064,7 @@
         </w:tc>
         <w:tc>
           <w:tcPr>
-            <w:tcW w:w="272" w:type="dxa"/>
+            <w:tcW w:w="274" w:type="dxa"/>
             <w:tcBorders/>
           </w:tcPr>
           <w:p>
@@ -1121,7 +1126,7 @@
         <w:trPr/>
         <w:tc>
           <w:tcPr>
-            <w:tcW w:w="3871" w:type="dxa"/>
+            <w:tcW w:w="3869" w:type="dxa"/>
             <w:tcBorders/>
           </w:tcPr>
           <w:p>
@@ -1164,7 +1169,7 @@
         </w:tc>
         <w:tc>
           <w:tcPr>
-            <w:tcW w:w="272" w:type="dxa"/>
+            <w:tcW w:w="274" w:type="dxa"/>
             <w:tcBorders/>
           </w:tcPr>
           <w:p>
@@ -1240,7 +1245,7 @@
         <w:trPr/>
         <w:tc>
           <w:tcPr>
-            <w:tcW w:w="3871" w:type="dxa"/>
+            <w:tcW w:w="3869" w:type="dxa"/>
             <w:tcBorders/>
           </w:tcPr>
           <w:p>
@@ -1270,7 +1275,7 @@
         </w:tc>
         <w:tc>
           <w:tcPr>
-            <w:tcW w:w="272" w:type="dxa"/>
+            <w:tcW w:w="274" w:type="dxa"/>
             <w:tcBorders/>
           </w:tcPr>
           <w:p>
@@ -1326,7 +1331,7 @@
         <w:trPr/>
         <w:tc>
           <w:tcPr>
-            <w:tcW w:w="3871" w:type="dxa"/>
+            <w:tcW w:w="3869" w:type="dxa"/>
             <w:tcBorders/>
           </w:tcPr>
           <w:p>
@@ -1369,7 +1374,7 @@
         </w:tc>
         <w:tc>
           <w:tcPr>
-            <w:tcW w:w="272" w:type="dxa"/>
+            <w:tcW w:w="274" w:type="dxa"/>
             <w:tcBorders/>
           </w:tcPr>
           <w:p>
@@ -1438,7 +1443,7 @@
         <w:trPr/>
         <w:tc>
           <w:tcPr>
-            <w:tcW w:w="3871" w:type="dxa"/>
+            <w:tcW w:w="3869" w:type="dxa"/>
             <w:tcBorders/>
           </w:tcPr>
           <w:p>
@@ -1481,7 +1486,7 @@
         </w:tc>
         <w:tc>
           <w:tcPr>
-            <w:tcW w:w="272" w:type="dxa"/>
+            <w:tcW w:w="274" w:type="dxa"/>
             <w:tcBorders/>
           </w:tcPr>
           <w:p>

</xml_diff>